<commit_message>
added to ref list
</commit_message>
<xml_diff>
--- a/dissertation/dissertation.docx
+++ b/dissertation/dissertation.docx
@@ -5,7 +5,7 @@
     <w:sdt>
       <w:sdtPr>
         <w:rPr>
-          <w:rFonts w:ascii="Calibri" w:eastAsia="Calibri" w:hAnsi="Calibri" w:cstheme="minorHAnsi"/>
+          <w:rFonts w:ascii="Times New Roman" w:eastAsia="Calibri" w:hAnsi="Times New Roman" w:cs="Times New Roman"/>
           <w:color w:val="000000" w:themeColor="text1"/>
           <w:sz w:val="24"/>
           <w:szCs w:val="20"/>
@@ -28,8 +28,14 @@
         <w:p>
           <w:pPr>
             <w:pStyle w:val="TOCHeading"/>
+            <w:rPr>
+              <w:rFonts w:ascii="Times New Roman" w:hAnsi="Times New Roman" w:cs="Times New Roman"/>
+            </w:rPr>
           </w:pPr>
           <w:r>
+            <w:rPr>
+              <w:rFonts w:ascii="Times New Roman" w:hAnsi="Times New Roman" w:cs="Times New Roman"/>
+            </w:rPr>
             <w:t>Table of Contents</w:t>
           </w:r>
         </w:p>
@@ -40,30 +46,41 @@
               <w:tab w:val="right" w:leader="dot" w:pos="8494"/>
             </w:tabs>
             <w:rPr>
-              <w:rFonts w:cstheme="minorBidi"/>
+              <w:rFonts w:ascii="Times New Roman" w:hAnsi="Times New Roman"/>
               <w:noProof/>
               <w:lang w:val="en-GB" w:eastAsia="en-GB"/>
             </w:rPr>
           </w:pPr>
           <w:r>
+            <w:rPr>
+              <w:rFonts w:ascii="Times New Roman" w:hAnsi="Times New Roman"/>
+            </w:rPr>
             <w:fldChar w:fldCharType="begin"/>
           </w:r>
           <w:r>
+            <w:rPr>
+              <w:rFonts w:ascii="Times New Roman" w:hAnsi="Times New Roman"/>
+            </w:rPr>
             <w:instrText xml:space="preserve"> TOC \o "1-3" \h \z \u </w:instrText>
           </w:r>
           <w:r>
+            <w:rPr>
+              <w:rFonts w:ascii="Times New Roman" w:hAnsi="Times New Roman"/>
+            </w:rPr>
             <w:fldChar w:fldCharType="separate"/>
           </w:r>
           <w:hyperlink w:anchor="_Toc21700057" w:history="1">
             <w:r>
               <w:rPr>
                 <w:rStyle w:val="Hyperlink"/>
+                <w:rFonts w:ascii="Times New Roman" w:hAnsi="Times New Roman"/>
                 <w:noProof/>
               </w:rPr>
               <w:t>1 - Introduction</w:t>
             </w:r>
             <w:r>
               <w:rPr>
+                <w:rFonts w:ascii="Times New Roman" w:hAnsi="Times New Roman"/>
                 <w:noProof/>
                 <w:webHidden/>
               </w:rPr>
@@ -71,6 +88,7 @@
             </w:r>
             <w:r>
               <w:rPr>
+                <w:rFonts w:ascii="Times New Roman" w:hAnsi="Times New Roman"/>
                 <w:noProof/>
                 <w:webHidden/>
               </w:rPr>
@@ -78,6 +96,7 @@
             </w:r>
             <w:r>
               <w:rPr>
+                <w:rFonts w:ascii="Times New Roman" w:hAnsi="Times New Roman"/>
                 <w:noProof/>
                 <w:webHidden/>
               </w:rPr>
@@ -85,12 +104,14 @@
             </w:r>
             <w:r>
               <w:rPr>
-                <w:noProof/>
-                <w:webHidden/>
-              </w:rPr>
-            </w:r>
-            <w:r>
-              <w:rPr>
+                <w:rFonts w:ascii="Times New Roman" w:hAnsi="Times New Roman"/>
+                <w:noProof/>
+                <w:webHidden/>
+              </w:rPr>
+            </w:r>
+            <w:r>
+              <w:rPr>
+                <w:rFonts w:ascii="Times New Roman" w:hAnsi="Times New Roman"/>
                 <w:noProof/>
                 <w:webHidden/>
               </w:rPr>
@@ -98,6 +119,7 @@
             </w:r>
             <w:r>
               <w:rPr>
+                <w:rFonts w:ascii="Times New Roman" w:hAnsi="Times New Roman"/>
                 <w:noProof/>
                 <w:webHidden/>
               </w:rPr>
@@ -105,6 +127,7 @@
             </w:r>
             <w:r>
               <w:rPr>
+                <w:rFonts w:ascii="Times New Roman" w:hAnsi="Times New Roman"/>
                 <w:noProof/>
                 <w:webHidden/>
               </w:rPr>
@@ -119,7 +142,7 @@
               <w:tab w:val="right" w:leader="dot" w:pos="8494"/>
             </w:tabs>
             <w:rPr>
-              <w:rFonts w:cstheme="minorBidi"/>
+              <w:rFonts w:ascii="Times New Roman" w:hAnsi="Times New Roman"/>
               <w:noProof/>
               <w:lang w:val="en-GB" w:eastAsia="en-GB"/>
             </w:rPr>
@@ -128,12 +151,14 @@
             <w:r>
               <w:rPr>
                 <w:rStyle w:val="Hyperlink"/>
+                <w:rFonts w:ascii="Times New Roman" w:hAnsi="Times New Roman"/>
                 <w:noProof/>
               </w:rPr>
               <w:t>1.1– Background</w:t>
             </w:r>
             <w:r>
               <w:rPr>
+                <w:rFonts w:ascii="Times New Roman" w:hAnsi="Times New Roman"/>
                 <w:noProof/>
                 <w:webHidden/>
               </w:rPr>
@@ -141,6 +166,7 @@
             </w:r>
             <w:r>
               <w:rPr>
+                <w:rFonts w:ascii="Times New Roman" w:hAnsi="Times New Roman"/>
                 <w:noProof/>
                 <w:webHidden/>
               </w:rPr>
@@ -148,6 +174,7 @@
             </w:r>
             <w:r>
               <w:rPr>
+                <w:rFonts w:ascii="Times New Roman" w:hAnsi="Times New Roman"/>
                 <w:noProof/>
                 <w:webHidden/>
               </w:rPr>
@@ -155,12 +182,14 @@
             </w:r>
             <w:r>
               <w:rPr>
-                <w:noProof/>
-                <w:webHidden/>
-              </w:rPr>
-            </w:r>
-            <w:r>
-              <w:rPr>
+                <w:rFonts w:ascii="Times New Roman" w:hAnsi="Times New Roman"/>
+                <w:noProof/>
+                <w:webHidden/>
+              </w:rPr>
+            </w:r>
+            <w:r>
+              <w:rPr>
+                <w:rFonts w:ascii="Times New Roman" w:hAnsi="Times New Roman"/>
                 <w:noProof/>
                 <w:webHidden/>
               </w:rPr>
@@ -168,6 +197,7 @@
             </w:r>
             <w:r>
               <w:rPr>
+                <w:rFonts w:ascii="Times New Roman" w:hAnsi="Times New Roman"/>
                 <w:noProof/>
                 <w:webHidden/>
               </w:rPr>
@@ -175,6 +205,7 @@
             </w:r>
             <w:r>
               <w:rPr>
+                <w:rFonts w:ascii="Times New Roman" w:hAnsi="Times New Roman"/>
                 <w:noProof/>
                 <w:webHidden/>
               </w:rPr>
@@ -189,7 +220,7 @@
               <w:tab w:val="right" w:leader="dot" w:pos="8494"/>
             </w:tabs>
             <w:rPr>
-              <w:rFonts w:cstheme="minorBidi"/>
+              <w:rFonts w:ascii="Times New Roman" w:hAnsi="Times New Roman"/>
               <w:noProof/>
               <w:lang w:val="en-GB" w:eastAsia="en-GB"/>
             </w:rPr>
@@ -198,12 +229,14 @@
             <w:r>
               <w:rPr>
                 <w:rStyle w:val="Hyperlink"/>
+                <w:rFonts w:ascii="Times New Roman" w:hAnsi="Times New Roman"/>
                 <w:noProof/>
               </w:rPr>
               <w:t>1.2 – Aims</w:t>
             </w:r>
             <w:r>
               <w:rPr>
+                <w:rFonts w:ascii="Times New Roman" w:hAnsi="Times New Roman"/>
                 <w:noProof/>
                 <w:webHidden/>
               </w:rPr>
@@ -211,6 +244,7 @@
             </w:r>
             <w:r>
               <w:rPr>
+                <w:rFonts w:ascii="Times New Roman" w:hAnsi="Times New Roman"/>
                 <w:noProof/>
                 <w:webHidden/>
               </w:rPr>
@@ -218,6 +252,7 @@
             </w:r>
             <w:r>
               <w:rPr>
+                <w:rFonts w:ascii="Times New Roman" w:hAnsi="Times New Roman"/>
                 <w:noProof/>
                 <w:webHidden/>
               </w:rPr>
@@ -225,12 +260,14 @@
             </w:r>
             <w:r>
               <w:rPr>
-                <w:noProof/>
-                <w:webHidden/>
-              </w:rPr>
-            </w:r>
-            <w:r>
-              <w:rPr>
+                <w:rFonts w:ascii="Times New Roman" w:hAnsi="Times New Roman"/>
+                <w:noProof/>
+                <w:webHidden/>
+              </w:rPr>
+            </w:r>
+            <w:r>
+              <w:rPr>
+                <w:rFonts w:ascii="Times New Roman" w:hAnsi="Times New Roman"/>
                 <w:noProof/>
                 <w:webHidden/>
               </w:rPr>
@@ -238,6 +275,7 @@
             </w:r>
             <w:r>
               <w:rPr>
+                <w:rFonts w:ascii="Times New Roman" w:hAnsi="Times New Roman"/>
                 <w:noProof/>
                 <w:webHidden/>
               </w:rPr>
@@ -245,6 +283,7 @@
             </w:r>
             <w:r>
               <w:rPr>
+                <w:rFonts w:ascii="Times New Roman" w:hAnsi="Times New Roman"/>
                 <w:noProof/>
                 <w:webHidden/>
               </w:rPr>
@@ -259,7 +298,7 @@
               <w:tab w:val="right" w:leader="dot" w:pos="8494"/>
             </w:tabs>
             <w:rPr>
-              <w:rFonts w:cstheme="minorBidi"/>
+              <w:rFonts w:ascii="Times New Roman" w:hAnsi="Times New Roman"/>
               <w:noProof/>
               <w:lang w:val="en-GB" w:eastAsia="en-GB"/>
             </w:rPr>
@@ -268,12 +307,14 @@
             <w:r>
               <w:rPr>
                 <w:rStyle w:val="Hyperlink"/>
+                <w:rFonts w:ascii="Times New Roman" w:hAnsi="Times New Roman"/>
                 <w:noProof/>
               </w:rPr>
               <w:t>1.3 – Objectives</w:t>
             </w:r>
             <w:r>
               <w:rPr>
+                <w:rFonts w:ascii="Times New Roman" w:hAnsi="Times New Roman"/>
                 <w:noProof/>
                 <w:webHidden/>
               </w:rPr>
@@ -281,6 +322,7 @@
             </w:r>
             <w:r>
               <w:rPr>
+                <w:rFonts w:ascii="Times New Roman" w:hAnsi="Times New Roman"/>
                 <w:noProof/>
                 <w:webHidden/>
               </w:rPr>
@@ -288,6 +330,7 @@
             </w:r>
             <w:r>
               <w:rPr>
+                <w:rFonts w:ascii="Times New Roman" w:hAnsi="Times New Roman"/>
                 <w:noProof/>
                 <w:webHidden/>
               </w:rPr>
@@ -295,12 +338,14 @@
             </w:r>
             <w:r>
               <w:rPr>
-                <w:noProof/>
-                <w:webHidden/>
-              </w:rPr>
-            </w:r>
-            <w:r>
-              <w:rPr>
+                <w:rFonts w:ascii="Times New Roman" w:hAnsi="Times New Roman"/>
+                <w:noProof/>
+                <w:webHidden/>
+              </w:rPr>
+            </w:r>
+            <w:r>
+              <w:rPr>
+                <w:rFonts w:ascii="Times New Roman" w:hAnsi="Times New Roman"/>
                 <w:noProof/>
                 <w:webHidden/>
               </w:rPr>
@@ -308,6 +353,7 @@
             </w:r>
             <w:r>
               <w:rPr>
+                <w:rFonts w:ascii="Times New Roman" w:hAnsi="Times New Roman"/>
                 <w:noProof/>
                 <w:webHidden/>
               </w:rPr>
@@ -315,6 +361,7 @@
             </w:r>
             <w:r>
               <w:rPr>
+                <w:rFonts w:ascii="Times New Roman" w:hAnsi="Times New Roman"/>
                 <w:noProof/>
                 <w:webHidden/>
               </w:rPr>
@@ -329,7 +376,7 @@
               <w:tab w:val="right" w:leader="dot" w:pos="8494"/>
             </w:tabs>
             <w:rPr>
-              <w:rFonts w:cstheme="minorBidi"/>
+              <w:rFonts w:ascii="Times New Roman" w:hAnsi="Times New Roman"/>
               <w:noProof/>
               <w:lang w:val="en-GB" w:eastAsia="en-GB"/>
             </w:rPr>
@@ -338,12 +385,14 @@
             <w:r>
               <w:rPr>
                 <w:rStyle w:val="Hyperlink"/>
+                <w:rFonts w:ascii="Times New Roman" w:hAnsi="Times New Roman"/>
                 <w:noProof/>
               </w:rPr>
               <w:t>1.4 – Deliverables</w:t>
             </w:r>
             <w:r>
               <w:rPr>
+                <w:rFonts w:ascii="Times New Roman" w:hAnsi="Times New Roman"/>
                 <w:noProof/>
                 <w:webHidden/>
               </w:rPr>
@@ -351,6 +400,7 @@
             </w:r>
             <w:r>
               <w:rPr>
+                <w:rFonts w:ascii="Times New Roman" w:hAnsi="Times New Roman"/>
                 <w:noProof/>
                 <w:webHidden/>
               </w:rPr>
@@ -358,6 +408,7 @@
             </w:r>
             <w:r>
               <w:rPr>
+                <w:rFonts w:ascii="Times New Roman" w:hAnsi="Times New Roman"/>
                 <w:noProof/>
                 <w:webHidden/>
               </w:rPr>
@@ -365,12 +416,14 @@
             </w:r>
             <w:r>
               <w:rPr>
-                <w:noProof/>
-                <w:webHidden/>
-              </w:rPr>
-            </w:r>
-            <w:r>
-              <w:rPr>
+                <w:rFonts w:ascii="Times New Roman" w:hAnsi="Times New Roman"/>
+                <w:noProof/>
+                <w:webHidden/>
+              </w:rPr>
+            </w:r>
+            <w:r>
+              <w:rPr>
+                <w:rFonts w:ascii="Times New Roman" w:hAnsi="Times New Roman"/>
                 <w:noProof/>
                 <w:webHidden/>
               </w:rPr>
@@ -378,6 +431,7 @@
             </w:r>
             <w:r>
               <w:rPr>
+                <w:rFonts w:ascii="Times New Roman" w:hAnsi="Times New Roman"/>
                 <w:noProof/>
                 <w:webHidden/>
               </w:rPr>
@@ -385,6 +439,7 @@
             </w:r>
             <w:r>
               <w:rPr>
+                <w:rFonts w:ascii="Times New Roman" w:hAnsi="Times New Roman"/>
                 <w:noProof/>
                 <w:webHidden/>
               </w:rPr>
@@ -399,7 +454,7 @@
               <w:tab w:val="right" w:leader="dot" w:pos="8494"/>
             </w:tabs>
             <w:rPr>
-              <w:rFonts w:cstheme="minorBidi"/>
+              <w:rFonts w:ascii="Times New Roman" w:hAnsi="Times New Roman"/>
               <w:noProof/>
               <w:lang w:val="en-GB" w:eastAsia="en-GB"/>
             </w:rPr>
@@ -408,12 +463,14 @@
             <w:r>
               <w:rPr>
                 <w:rStyle w:val="Hyperlink"/>
+                <w:rFonts w:ascii="Times New Roman" w:hAnsi="Times New Roman"/>
                 <w:noProof/>
               </w:rPr>
               <w:t>1.5 – Project Phases</w:t>
             </w:r>
             <w:r>
               <w:rPr>
+                <w:rFonts w:ascii="Times New Roman" w:hAnsi="Times New Roman"/>
                 <w:noProof/>
                 <w:webHidden/>
               </w:rPr>
@@ -421,6 +478,7 @@
             </w:r>
             <w:r>
               <w:rPr>
+                <w:rFonts w:ascii="Times New Roman" w:hAnsi="Times New Roman"/>
                 <w:noProof/>
                 <w:webHidden/>
               </w:rPr>
@@ -428,6 +486,7 @@
             </w:r>
             <w:r>
               <w:rPr>
+                <w:rFonts w:ascii="Times New Roman" w:hAnsi="Times New Roman"/>
                 <w:noProof/>
                 <w:webHidden/>
               </w:rPr>
@@ -435,12 +494,14 @@
             </w:r>
             <w:r>
               <w:rPr>
-                <w:noProof/>
-                <w:webHidden/>
-              </w:rPr>
-            </w:r>
-            <w:r>
-              <w:rPr>
+                <w:rFonts w:ascii="Times New Roman" w:hAnsi="Times New Roman"/>
+                <w:noProof/>
+                <w:webHidden/>
+              </w:rPr>
+            </w:r>
+            <w:r>
+              <w:rPr>
+                <w:rFonts w:ascii="Times New Roman" w:hAnsi="Times New Roman"/>
                 <w:noProof/>
                 <w:webHidden/>
               </w:rPr>
@@ -448,6 +509,7 @@
             </w:r>
             <w:r>
               <w:rPr>
+                <w:rFonts w:ascii="Times New Roman" w:hAnsi="Times New Roman"/>
                 <w:noProof/>
                 <w:webHidden/>
               </w:rPr>
@@ -455,6 +517,7 @@
             </w:r>
             <w:r>
               <w:rPr>
+                <w:rFonts w:ascii="Times New Roman" w:hAnsi="Times New Roman"/>
                 <w:noProof/>
                 <w:webHidden/>
               </w:rPr>
@@ -469,7 +532,7 @@
               <w:tab w:val="right" w:leader="dot" w:pos="8494"/>
             </w:tabs>
             <w:rPr>
-              <w:rFonts w:cstheme="minorBidi"/>
+              <w:rFonts w:ascii="Times New Roman" w:hAnsi="Times New Roman"/>
               <w:noProof/>
               <w:lang w:val="en-GB" w:eastAsia="en-GB"/>
             </w:rPr>
@@ -478,12 +541,14 @@
             <w:r>
               <w:rPr>
                 <w:rStyle w:val="Hyperlink"/>
+                <w:rFonts w:ascii="Times New Roman" w:hAnsi="Times New Roman"/>
                 <w:noProof/>
               </w:rPr>
               <w:t>References</w:t>
             </w:r>
             <w:r>
               <w:rPr>
+                <w:rFonts w:ascii="Times New Roman" w:hAnsi="Times New Roman"/>
                 <w:noProof/>
                 <w:webHidden/>
               </w:rPr>
@@ -491,6 +556,7 @@
             </w:r>
             <w:r>
               <w:rPr>
+                <w:rFonts w:ascii="Times New Roman" w:hAnsi="Times New Roman"/>
                 <w:noProof/>
                 <w:webHidden/>
               </w:rPr>
@@ -498,6 +564,7 @@
             </w:r>
             <w:r>
               <w:rPr>
+                <w:rFonts w:ascii="Times New Roman" w:hAnsi="Times New Roman"/>
                 <w:noProof/>
                 <w:webHidden/>
               </w:rPr>
@@ -505,12 +572,14 @@
             </w:r>
             <w:r>
               <w:rPr>
-                <w:noProof/>
-                <w:webHidden/>
-              </w:rPr>
-            </w:r>
-            <w:r>
-              <w:rPr>
+                <w:rFonts w:ascii="Times New Roman" w:hAnsi="Times New Roman"/>
+                <w:noProof/>
+                <w:webHidden/>
+              </w:rPr>
+            </w:r>
+            <w:r>
+              <w:rPr>
+                <w:rFonts w:ascii="Times New Roman" w:hAnsi="Times New Roman"/>
                 <w:noProof/>
                 <w:webHidden/>
               </w:rPr>
@@ -518,6 +587,7 @@
             </w:r>
             <w:r>
               <w:rPr>
+                <w:rFonts w:ascii="Times New Roman" w:hAnsi="Times New Roman"/>
                 <w:noProof/>
                 <w:webHidden/>
               </w:rPr>
@@ -525,6 +595,7 @@
             </w:r>
             <w:r>
               <w:rPr>
+                <w:rFonts w:ascii="Times New Roman" w:hAnsi="Times New Roman"/>
                 <w:noProof/>
                 <w:webHidden/>
               </w:rPr>
@@ -533,8 +604,14 @@
           </w:hyperlink>
         </w:p>
         <w:p>
+          <w:pPr>
+            <w:rPr>
+              <w:rFonts w:ascii="Times New Roman" w:hAnsi="Times New Roman" w:cs="Times New Roman"/>
+            </w:rPr>
+          </w:pPr>
           <w:r>
             <w:rPr>
+              <w:rFonts w:ascii="Times New Roman" w:hAnsi="Times New Roman" w:cs="Times New Roman"/>
               <w:b/>
               <w:bCs/>
               <w:noProof/>
@@ -567,9 +644,15 @@
     <w:p>
       <w:pPr>
         <w:pStyle w:val="Heading1"/>
+        <w:rPr>
+          <w:rFonts w:ascii="Times New Roman" w:hAnsi="Times New Roman" w:cs="Times New Roman"/>
+        </w:rPr>
       </w:pPr>
       <w:bookmarkStart w:id="0" w:name="_Toc21700057"/>
       <w:r>
+        <w:rPr>
+          <w:rFonts w:ascii="Times New Roman" w:hAnsi="Times New Roman" w:cs="Times New Roman"/>
+        </w:rPr>
         <w:lastRenderedPageBreak/>
         <w:t>1 - Introduction</w:t>
       </w:r>
@@ -578,12 +661,21 @@
     <w:p>
       <w:pPr>
         <w:pStyle w:val="Heading2"/>
+        <w:rPr>
+          <w:rFonts w:ascii="Times New Roman" w:hAnsi="Times New Roman" w:cs="Times New Roman"/>
+        </w:rPr>
       </w:pPr>
       <w:bookmarkStart w:id="1" w:name="_Toc21700058"/>
       <w:r>
+        <w:rPr>
+          <w:rFonts w:ascii="Times New Roman" w:hAnsi="Times New Roman" w:cs="Times New Roman"/>
+        </w:rPr>
         <w:t>1.1</w:t>
       </w:r>
       <w:r>
+        <w:rPr>
+          <w:rFonts w:ascii="Times New Roman" w:hAnsi="Times New Roman" w:cs="Times New Roman"/>
+        </w:rPr>
         <w:t>– Background</w:t>
       </w:r>
       <w:bookmarkEnd w:id="1"/>
@@ -627,15 +719,7 @@
           <w:color w:val="000000"/>
           <w:szCs w:val="24"/>
         </w:rPr>
-        <w:t>This project</w:t>
-      </w:r>
-      <w:r>
-        <w:rPr>
-          <w:rFonts w:ascii="Times New Roman" w:eastAsia="Arimo Bold" w:hAnsi="Times New Roman" w:cs="Times New Roman"/>
-          <w:color w:val="000000"/>
-          <w:szCs w:val="24"/>
-        </w:rPr>
-        <w:t xml:space="preserve"> will look at sentiment analysis and see if the sentiment of a television show </w:t>
+        <w:t xml:space="preserve">This project will look at sentiment analysis and see if the sentiment of a television show </w:t>
       </w:r>
       <w:r>
         <w:rPr>
@@ -747,51 +831,14 @@
         </w:rPr>
         <w:t xml:space="preserve">, opinion mining </w:t>
       </w:r>
-      <w:sdt>
-        <w:sdtPr>
-          <w:id w:val="2020115376"/>
-          <w:citation/>
-        </w:sdtPr>
-        <w:sdtEndPr/>
-        <w:sdtContent>
-          <w:r>
-            <w:rPr>
-              <w:rFonts w:ascii="Times New Roman" w:hAnsi="Times New Roman"/>
-              <w:szCs w:val="24"/>
-            </w:rPr>
-            <w:fldChar w:fldCharType="begin"/>
-          </w:r>
-          <w:r>
-            <w:rPr>
-              <w:rFonts w:ascii="Times New Roman" w:hAnsi="Times New Roman"/>
-              <w:szCs w:val="24"/>
-            </w:rPr>
-            <w:instrText>CITATION Pan08 \l 2057</w:instrText>
-          </w:r>
-          <w:r>
-            <w:rPr>
-              <w:rFonts w:ascii="Times New Roman" w:hAnsi="Times New Roman"/>
-              <w:szCs w:val="24"/>
-            </w:rPr>
-            <w:fldChar w:fldCharType="separate"/>
-          </w:r>
-          <w:r>
-            <w:rPr>
-              <w:rFonts w:ascii="Times New Roman" w:hAnsi="Times New Roman"/>
-              <w:noProof/>
-              <w:szCs w:val="24"/>
-            </w:rPr>
-            <w:t>(Pang &amp; Lee, 2008)</w:t>
-          </w:r>
-          <w:r>
-            <w:rPr>
-              <w:rFonts w:ascii="Times New Roman" w:hAnsi="Times New Roman"/>
-              <w:szCs w:val="24"/>
-            </w:rPr>
-            <w:fldChar w:fldCharType="end"/>
-          </w:r>
-        </w:sdtContent>
-      </w:sdt>
+      <w:r>
+        <w:rPr>
+          <w:rFonts w:ascii="Times New Roman" w:hAnsi="Times New Roman" w:cs="Times New Roman"/>
+          <w:noProof/>
+          <w:szCs w:val="24"/>
+        </w:rPr>
+        <w:t>(Pang &amp; Lee, 2008)</w:t>
+      </w:r>
       <w:r>
         <w:rPr>
           <w:rFonts w:ascii="Times New Roman" w:eastAsia="Arimo Bold" w:hAnsi="Times New Roman" w:cs="Times New Roman"/>
@@ -815,7 +862,7 @@
         <w:spacing w:before="240" w:after="240" w:line="360" w:lineRule="auto"/>
         <w:ind w:left="360"/>
         <w:rPr>
-          <w:rFonts w:ascii="Times New Roman" w:hAnsi="Times New Roman"/>
+          <w:rFonts w:ascii="Times New Roman" w:hAnsi="Times New Roman" w:cs="Times New Roman"/>
           <w:szCs w:val="24"/>
         </w:rPr>
       </w:pPr>
@@ -827,60 +874,15 @@
         </w:rPr>
         <w:t xml:space="preserve">Sentiment analysis is used to look at the “decision-making process of people” </w:t>
       </w:r>
-      <w:sdt>
-        <w:sdtPr>
-          <w:rPr>
-            <w:rFonts w:ascii="Times New Roman" w:eastAsia="Arimo Bold" w:hAnsi="Times New Roman" w:cs="Times New Roman"/>
-            <w:color w:val="000000"/>
-            <w:szCs w:val="24"/>
-          </w:rPr>
-          <w:id w:val="1215853431"/>
-          <w:citation/>
-        </w:sdtPr>
-        <w:sdtContent>
-          <w:r>
-            <w:rPr>
-              <w:rFonts w:ascii="Times New Roman" w:eastAsia="Arimo Bold" w:hAnsi="Times New Roman" w:cs="Times New Roman"/>
-              <w:color w:val="000000"/>
-              <w:szCs w:val="24"/>
-            </w:rPr>
-            <w:fldChar w:fldCharType="begin"/>
-          </w:r>
-          <w:r>
-            <w:rPr>
-              <w:rFonts w:ascii="Times New Roman" w:eastAsia="Arimo Bold" w:hAnsi="Times New Roman" w:cs="Times New Roman"/>
-              <w:color w:val="000000"/>
-              <w:szCs w:val="24"/>
-            </w:rPr>
-            <w:instrText xml:space="preserve"> CITATION Fel13 \l 2057 </w:instrText>
-          </w:r>
-          <w:r>
-            <w:rPr>
-              <w:rFonts w:ascii="Times New Roman" w:eastAsia="Arimo Bold" w:hAnsi="Times New Roman" w:cs="Times New Roman"/>
-              <w:color w:val="000000"/>
-              <w:szCs w:val="24"/>
-            </w:rPr>
-            <w:fldChar w:fldCharType="separate"/>
-          </w:r>
-          <w:r>
-            <w:rPr>
-              <w:rFonts w:ascii="Times New Roman" w:eastAsia="Arimo Bold" w:hAnsi="Times New Roman" w:cs="Times New Roman"/>
-              <w:noProof/>
-              <w:color w:val="000000"/>
-              <w:szCs w:val="24"/>
-            </w:rPr>
-            <w:t>(Feldman, 2013)</w:t>
-          </w:r>
-          <w:r>
-            <w:rPr>
-              <w:rFonts w:ascii="Times New Roman" w:eastAsia="Arimo Bold" w:hAnsi="Times New Roman" w:cs="Times New Roman"/>
-              <w:color w:val="000000"/>
-              <w:szCs w:val="24"/>
-            </w:rPr>
-            <w:fldChar w:fldCharType="end"/>
-          </w:r>
-        </w:sdtContent>
-      </w:sdt>
+      <w:r>
+        <w:rPr>
+          <w:rFonts w:ascii="Times New Roman" w:eastAsia="Arimo Bold" w:hAnsi="Times New Roman" w:cs="Times New Roman"/>
+          <w:noProof/>
+          <w:color w:val="000000"/>
+          <w:szCs w:val="24"/>
+        </w:rPr>
+        <w:t>(Feldman, 2013)</w:t>
+      </w:r>
       <w:r>
         <w:rPr>
           <w:rFonts w:ascii="Times New Roman" w:eastAsia="Arimo Bold" w:hAnsi="Times New Roman" w:cs="Times New Roman"/>
@@ -911,76 +913,16 @@
           <w:color w:val="000000"/>
           <w:szCs w:val="24"/>
         </w:rPr>
-        <w:t xml:space="preserve"> </w:t>
-      </w:r>
-      <w:r>
-        <w:rPr>
-          <w:rFonts w:ascii="Times New Roman" w:eastAsia="Arimo Bold" w:hAnsi="Times New Roman" w:cs="Times New Roman"/>
-          <w:color w:val="000000"/>
-          <w:szCs w:val="24"/>
-        </w:rPr>
-        <w:t>Sentiment analysis</w:t>
-      </w:r>
-      <w:r>
-        <w:rPr>
-          <w:rFonts w:ascii="Times New Roman" w:eastAsia="Arimo Bold" w:hAnsi="Times New Roman" w:cs="Times New Roman"/>
-          <w:color w:val="000000"/>
-          <w:szCs w:val="24"/>
-        </w:rPr>
-        <w:t xml:space="preserve"> has also been used in many types of areas, referring to it as </w:t>
-      </w:r>
-      <w:r>
-        <w:rPr>
-          <w:rFonts w:ascii="Times New Roman" w:eastAsia="Arimo Bold" w:hAnsi="Times New Roman" w:cs="Times New Roman"/>
-          <w:color w:val="000000"/>
-          <w:szCs w:val="24"/>
-        </w:rPr>
-        <w:t xml:space="preserve">‘brand monitoring,’ ‘buzz monitoring’ and ‘online anthropology,’ to ‘market influence analytics,’ ‘conversation mining’ and ‘online consumer intelligence’ </w:t>
-      </w:r>
-      <w:sdt>
-        <w:sdtPr>
-          <w:id w:val="1589586166"/>
-          <w:citation/>
-        </w:sdtPr>
-        <w:sdtContent>
-          <w:r>
-            <w:rPr>
-              <w:rFonts w:ascii="Times New Roman" w:hAnsi="Times New Roman"/>
-              <w:szCs w:val="24"/>
-            </w:rPr>
-            <w:fldChar w:fldCharType="begin"/>
-          </w:r>
-          <w:r>
-            <w:rPr>
-              <w:rFonts w:ascii="Times New Roman" w:hAnsi="Times New Roman"/>
-              <w:szCs w:val="24"/>
-            </w:rPr>
-            <w:instrText>CITATION Pan08 \l 2057</w:instrText>
-          </w:r>
-          <w:r>
-            <w:rPr>
-              <w:rFonts w:ascii="Times New Roman" w:hAnsi="Times New Roman"/>
-              <w:szCs w:val="24"/>
-            </w:rPr>
-            <w:fldChar w:fldCharType="separate"/>
-          </w:r>
-          <w:r>
-            <w:rPr>
-              <w:rFonts w:ascii="Times New Roman" w:hAnsi="Times New Roman"/>
-              <w:noProof/>
-              <w:szCs w:val="24"/>
-            </w:rPr>
-            <w:t>(Pang &amp; Lee, 2008)</w:t>
-          </w:r>
-          <w:r>
-            <w:rPr>
-              <w:rFonts w:ascii="Times New Roman" w:hAnsi="Times New Roman"/>
-              <w:szCs w:val="24"/>
-            </w:rPr>
-            <w:fldChar w:fldCharType="end"/>
-          </w:r>
-        </w:sdtContent>
-      </w:sdt>
+        <w:t xml:space="preserve"> Sentiment analysis has also been used in many types of areas, referring to it as ‘brand monitoring,’ ‘buzz monitoring’ and ‘online anthropology,’ to ‘market influence analytics,’ ‘conversation mining’ and ‘online consumer intelligence’ </w:t>
+      </w:r>
+      <w:r>
+        <w:rPr>
+          <w:rFonts w:ascii="Times New Roman" w:hAnsi="Times New Roman" w:cs="Times New Roman"/>
+          <w:noProof/>
+          <w:szCs w:val="24"/>
+        </w:rPr>
+        <w:t>(Pang &amp; Lee, 2008)</w:t>
+      </w:r>
       <w:r>
         <w:rPr>
           <w:rFonts w:ascii="Times New Roman" w:eastAsia="Arimo Bold" w:hAnsi="Times New Roman" w:cs="Times New Roman"/>
@@ -1030,7 +972,7 @@
         <w:spacing w:before="240" w:after="240" w:line="360" w:lineRule="auto"/>
         <w:ind w:left="360"/>
         <w:rPr>
-          <w:rFonts w:ascii="Times New Roman" w:hAnsi="Times New Roman"/>
+          <w:rFonts w:ascii="Times New Roman" w:hAnsi="Times New Roman" w:cs="Times New Roman"/>
           <w:szCs w:val="24"/>
         </w:rPr>
       </w:pPr>
@@ -1042,50 +984,14 @@
         </w:rPr>
         <w:t xml:space="preserve">Sentiment analysis is a method of analysis which looks at the emotion of a word with the positivity and negativity of the said word. This style of analysis is used in marketing to measure the reviews of a service or product with the product reviews </w:t>
       </w:r>
-      <w:sdt>
-        <w:sdtPr>
-          <w:id w:val="-1435978768"/>
-          <w:citation/>
-        </w:sdtPr>
-        <w:sdtContent>
-          <w:r>
-            <w:rPr>
-              <w:rFonts w:ascii="Times New Roman" w:hAnsi="Times New Roman"/>
-              <w:szCs w:val="24"/>
-            </w:rPr>
-            <w:fldChar w:fldCharType="begin"/>
-          </w:r>
-          <w:r>
-            <w:rPr>
-              <w:rFonts w:ascii="Times New Roman" w:hAnsi="Times New Roman"/>
-              <w:szCs w:val="24"/>
-            </w:rPr>
-            <w:instrText>CITATION Tab10 \l 2057</w:instrText>
-          </w:r>
-          <w:r>
-            <w:rPr>
-              <w:rFonts w:ascii="Times New Roman" w:hAnsi="Times New Roman"/>
-              <w:szCs w:val="24"/>
-            </w:rPr>
-            <w:fldChar w:fldCharType="separate"/>
-          </w:r>
-          <w:r>
-            <w:rPr>
-              <w:rFonts w:ascii="Times New Roman" w:hAnsi="Times New Roman"/>
-              <w:noProof/>
-              <w:szCs w:val="24"/>
-            </w:rPr>
-            <w:t>(Taboada, et al., 2011)</w:t>
-          </w:r>
-          <w:r>
-            <w:rPr>
-              <w:rFonts w:ascii="Times New Roman" w:hAnsi="Times New Roman"/>
-              <w:szCs w:val="24"/>
-            </w:rPr>
-            <w:fldChar w:fldCharType="end"/>
-          </w:r>
-        </w:sdtContent>
-      </w:sdt>
+      <w:r>
+        <w:rPr>
+          <w:rFonts w:ascii="Times New Roman" w:hAnsi="Times New Roman" w:cs="Times New Roman"/>
+          <w:noProof/>
+          <w:szCs w:val="24"/>
+        </w:rPr>
+        <w:t>(Taboada, et al., 2011)</w:t>
+      </w:r>
       <w:r>
         <w:rPr>
           <w:rFonts w:ascii="Times New Roman" w:eastAsia="Arimo Bold" w:hAnsi="Times New Roman" w:cs="Times New Roman"/>
@@ -1146,15 +1052,7 @@
           <w:color w:val="000000"/>
           <w:szCs w:val="24"/>
         </w:rPr>
-        <w:t>Sentiment</w:t>
-      </w:r>
-      <w:r>
-        <w:rPr>
-          <w:rFonts w:ascii="Times New Roman" w:eastAsia="Arimo Bold" w:hAnsi="Times New Roman" w:cs="Times New Roman"/>
-          <w:color w:val="000000"/>
-          <w:szCs w:val="24"/>
-        </w:rPr>
-        <w:t xml:space="preserve"> analysis is way for companies to get up-to-date feedback about their product</w:t>
+        <w:t>Sentiment analysis is way for companies to get up-to-date feedback about their product</w:t>
       </w:r>
       <w:r>
         <w:rPr>
@@ -1164,8 +1062,6 @@
         </w:rPr>
         <w:t xml:space="preserve">, </w:t>
       </w:r>
-      <w:bookmarkStart w:id="2" w:name="_GoBack"/>
-      <w:bookmarkEnd w:id="2"/>
     </w:p>
     <w:p>
       <w:pPr>
@@ -1244,13 +1140,19 @@
     <w:p>
       <w:pPr>
         <w:pStyle w:val="Heading2"/>
-      </w:pPr>
-      <w:bookmarkStart w:id="3" w:name="_Toc21700059"/>
-      <w:r>
+        <w:rPr>
+          <w:rFonts w:ascii="Times New Roman" w:hAnsi="Times New Roman" w:cs="Times New Roman"/>
+        </w:rPr>
+      </w:pPr>
+      <w:bookmarkStart w:id="2" w:name="_Toc21700059"/>
+      <w:r>
+        <w:rPr>
+          <w:rFonts w:ascii="Times New Roman" w:hAnsi="Times New Roman" w:cs="Times New Roman"/>
+        </w:rPr>
         <w:lastRenderedPageBreak/>
         <w:t>1.2 – Aims</w:t>
       </w:r>
-      <w:bookmarkEnd w:id="3"/>
+      <w:bookmarkEnd w:id="2"/>
     </w:p>
     <w:p>
       <w:pPr>
@@ -1258,7 +1160,7 @@
         <w:spacing w:before="240" w:after="240" w:line="360" w:lineRule="auto"/>
         <w:ind w:left="0"/>
         <w:rPr>
-          <w:rFonts w:ascii="Times New Roman" w:hAnsi="Times New Roman"/>
+          <w:rFonts w:ascii="Times New Roman" w:hAnsi="Times New Roman" w:cs="Times New Roman"/>
           <w:szCs w:val="24"/>
         </w:rPr>
       </w:pPr>
@@ -1319,12 +1221,18 @@
     <w:p>
       <w:pPr>
         <w:pStyle w:val="Heading2"/>
-      </w:pPr>
-      <w:bookmarkStart w:id="4" w:name="_Toc21700060"/>
-      <w:r>
+        <w:rPr>
+          <w:rFonts w:ascii="Times New Roman" w:hAnsi="Times New Roman" w:cs="Times New Roman"/>
+        </w:rPr>
+      </w:pPr>
+      <w:bookmarkStart w:id="3" w:name="_Toc21700060"/>
+      <w:r>
+        <w:rPr>
+          <w:rFonts w:ascii="Times New Roman" w:hAnsi="Times New Roman" w:cs="Times New Roman"/>
+        </w:rPr>
         <w:t>1.3 – Objectives</w:t>
       </w:r>
-      <w:bookmarkEnd w:id="4"/>
+      <w:bookmarkEnd w:id="3"/>
     </w:p>
     <w:p>
       <w:pPr>
@@ -1336,13 +1244,13 @@
         <w:spacing w:line="264" w:lineRule="auto"/>
         <w:jc w:val="both"/>
         <w:rPr>
-          <w:rFonts w:ascii="Times New Roman" w:hAnsi="Times New Roman"/>
-          <w:szCs w:val="24"/>
-        </w:rPr>
-      </w:pPr>
-      <w:r>
-        <w:rPr>
-          <w:rFonts w:ascii="Times New Roman" w:eastAsia="Carlito Regular" w:hAnsi="Times New Roman" w:cs="Arial"/>
+          <w:rFonts w:ascii="Times New Roman" w:hAnsi="Times New Roman" w:cs="Times New Roman"/>
+          <w:szCs w:val="24"/>
+        </w:rPr>
+      </w:pPr>
+      <w:r>
+        <w:rPr>
+          <w:rFonts w:ascii="Times New Roman" w:eastAsia="Carlito Regular" w:hAnsi="Times New Roman" w:cs="Times New Roman"/>
           <w:szCs w:val="24"/>
         </w:rPr>
         <w:t>To perform a literature review of sentiment analysis.</w:t>
@@ -1358,41 +1266,41 @@
         <w:spacing w:line="264" w:lineRule="auto"/>
         <w:jc w:val="both"/>
         <w:rPr>
-          <w:rFonts w:ascii="Times New Roman" w:hAnsi="Times New Roman"/>
-          <w:szCs w:val="24"/>
-        </w:rPr>
-      </w:pPr>
-      <w:r>
-        <w:rPr>
-          <w:rFonts w:ascii="Times New Roman" w:eastAsia="Carlito Regular" w:hAnsi="Times New Roman" w:cs="Arial"/>
+          <w:rFonts w:ascii="Times New Roman" w:hAnsi="Times New Roman" w:cs="Times New Roman"/>
+          <w:szCs w:val="24"/>
+        </w:rPr>
+      </w:pPr>
+      <w:r>
+        <w:rPr>
+          <w:rFonts w:ascii="Times New Roman" w:eastAsia="Carlito Regular" w:hAnsi="Times New Roman" w:cs="Times New Roman"/>
           <w:szCs w:val="24"/>
         </w:rPr>
         <w:t xml:space="preserve">To investigate the sentiment of </w:t>
       </w:r>
       <w:r>
         <w:rPr>
-          <w:rFonts w:ascii="Times New Roman" w:eastAsia="Carlito Regular" w:hAnsi="Times New Roman" w:cs="Arial"/>
+          <w:rFonts w:ascii="Times New Roman" w:eastAsia="Carlito Regular" w:hAnsi="Times New Roman" w:cs="Times New Roman"/>
           <w:szCs w:val="24"/>
         </w:rPr>
         <w:t>a TV</w:t>
       </w:r>
       <w:r>
         <w:rPr>
-          <w:rFonts w:ascii="Times New Roman" w:eastAsia="Carlito Regular" w:hAnsi="Times New Roman" w:cs="Arial"/>
+          <w:rFonts w:ascii="Times New Roman" w:eastAsia="Carlito Regular" w:hAnsi="Times New Roman" w:cs="Times New Roman"/>
           <w:szCs w:val="24"/>
         </w:rPr>
         <w:t xml:space="preserve"> sho</w:t>
       </w:r>
       <w:r>
         <w:rPr>
-          <w:rFonts w:ascii="Times New Roman" w:eastAsia="Carlito Regular" w:hAnsi="Times New Roman" w:cs="Arial"/>
+          <w:rFonts w:ascii="Times New Roman" w:eastAsia="Carlito Regular" w:hAnsi="Times New Roman" w:cs="Times New Roman"/>
           <w:szCs w:val="24"/>
         </w:rPr>
         <w:t>w</w:t>
       </w:r>
       <w:r>
         <w:rPr>
-          <w:rFonts w:ascii="Times New Roman" w:eastAsia="Carlito Regular" w:hAnsi="Times New Roman" w:cs="Arial"/>
+          <w:rFonts w:ascii="Times New Roman" w:eastAsia="Carlito Regular" w:hAnsi="Times New Roman" w:cs="Times New Roman"/>
           <w:szCs w:val="24"/>
         </w:rPr>
         <w:t>, per episode/season.</w:t>
@@ -1407,45 +1315,48 @@
         </w:numPr>
         <w:spacing w:line="264" w:lineRule="auto"/>
         <w:jc w:val="both"/>
-      </w:pPr>
-      <w:r>
-        <w:rPr>
-          <w:rFonts w:ascii="Times New Roman" w:eastAsia="Carlito Regular" w:hAnsi="Times New Roman" w:cs="Arial"/>
+        <w:rPr>
+          <w:rFonts w:ascii="Times New Roman" w:hAnsi="Times New Roman" w:cs="Times New Roman"/>
+        </w:rPr>
+      </w:pPr>
+      <w:r>
+        <w:rPr>
+          <w:rFonts w:ascii="Times New Roman" w:eastAsia="Carlito Regular" w:hAnsi="Times New Roman" w:cs="Times New Roman"/>
           <w:szCs w:val="24"/>
         </w:rPr>
         <w:t xml:space="preserve">To investigate the viewer rating of </w:t>
       </w:r>
       <w:r>
         <w:rPr>
-          <w:rFonts w:ascii="Times New Roman" w:eastAsia="Carlito Regular" w:hAnsi="Times New Roman" w:cs="Arial"/>
+          <w:rFonts w:ascii="Times New Roman" w:eastAsia="Carlito Regular" w:hAnsi="Times New Roman" w:cs="Times New Roman"/>
           <w:szCs w:val="24"/>
         </w:rPr>
         <w:t>a TV show</w:t>
       </w:r>
       <w:r>
         <w:rPr>
-          <w:rFonts w:ascii="Times New Roman" w:eastAsia="Carlito Regular" w:hAnsi="Times New Roman" w:cs="Arial"/>
+          <w:rFonts w:ascii="Times New Roman" w:eastAsia="Carlito Regular" w:hAnsi="Times New Roman" w:cs="Times New Roman"/>
           <w:szCs w:val="24"/>
         </w:rPr>
         <w:t xml:space="preserve"> from </w:t>
       </w:r>
       <w:r>
         <w:rPr>
-          <w:rFonts w:ascii="Times New Roman" w:eastAsia="Carlito Regular" w:hAnsi="Times New Roman" w:cs="Arial"/>
+          <w:rFonts w:ascii="Times New Roman" w:eastAsia="Carlito Regular" w:hAnsi="Times New Roman" w:cs="Times New Roman"/>
           <w:szCs w:val="24"/>
         </w:rPr>
         <w:t xml:space="preserve">reviewer </w:t>
       </w:r>
       <w:r>
         <w:rPr>
-          <w:rFonts w:ascii="Times New Roman" w:eastAsia="Carlito Regular" w:hAnsi="Times New Roman" w:cs="Arial"/>
+          <w:rFonts w:ascii="Times New Roman" w:eastAsia="Carlito Regular" w:hAnsi="Times New Roman" w:cs="Times New Roman"/>
           <w:szCs w:val="24"/>
         </w:rPr>
         <w:t>websites</w:t>
       </w:r>
       <w:r>
         <w:rPr>
-          <w:rFonts w:ascii="Times New Roman" w:eastAsia="Carlito Regular" w:hAnsi="Times New Roman" w:cs="Arial"/>
+          <w:rFonts w:ascii="Times New Roman" w:eastAsia="Carlito Regular" w:hAnsi="Times New Roman" w:cs="Times New Roman"/>
           <w:szCs w:val="24"/>
         </w:rPr>
         <w:t>.</w:t>
@@ -1461,13 +1372,13 @@
         <w:spacing w:line="264" w:lineRule="auto"/>
         <w:jc w:val="both"/>
         <w:rPr>
-          <w:rFonts w:ascii="Times New Roman" w:eastAsia="Carlito Regular" w:hAnsi="Times New Roman" w:cs="Arial"/>
-          <w:szCs w:val="24"/>
-        </w:rPr>
-      </w:pPr>
-      <w:r>
-        <w:rPr>
-          <w:rFonts w:ascii="Times New Roman" w:eastAsia="Carlito Regular" w:hAnsi="Times New Roman" w:cs="Arial"/>
+          <w:rFonts w:ascii="Times New Roman" w:eastAsia="Carlito Regular" w:hAnsi="Times New Roman" w:cs="Times New Roman"/>
+          <w:szCs w:val="24"/>
+        </w:rPr>
+      </w:pPr>
+      <w:r>
+        <w:rPr>
+          <w:rFonts w:ascii="Times New Roman" w:eastAsia="Carlito Regular" w:hAnsi="Times New Roman" w:cs="Times New Roman"/>
           <w:szCs w:val="24"/>
         </w:rPr>
         <w:t>To investigate if there is a link between both results.</w:t>
@@ -1480,19 +1391,25 @@
         <w:ind w:left="360"/>
         <w:jc w:val="both"/>
         <w:rPr>
-          <w:rFonts w:eastAsia="Carlito Regular" w:cs="Arial"/>
+          <w:rFonts w:ascii="Times New Roman" w:eastAsia="Carlito Regular" w:hAnsi="Times New Roman" w:cs="Times New Roman"/>
         </w:rPr>
       </w:pPr>
     </w:p>
     <w:p>
       <w:pPr>
         <w:pStyle w:val="Heading2"/>
-      </w:pPr>
-      <w:bookmarkStart w:id="5" w:name="_Toc21700061"/>
-      <w:r>
+        <w:rPr>
+          <w:rFonts w:ascii="Times New Roman" w:hAnsi="Times New Roman" w:cs="Times New Roman"/>
+        </w:rPr>
+      </w:pPr>
+      <w:bookmarkStart w:id="4" w:name="_Toc21700061"/>
+      <w:r>
+        <w:rPr>
+          <w:rFonts w:ascii="Times New Roman" w:hAnsi="Times New Roman" w:cs="Times New Roman"/>
+        </w:rPr>
         <w:t>1.4 – Deliverables</w:t>
       </w:r>
-      <w:bookmarkEnd w:id="5"/>
+      <w:bookmarkEnd w:id="4"/>
     </w:p>
     <w:p>
       <w:pPr>
@@ -1566,19 +1483,28 @@
     <w:p>
       <w:pPr>
         <w:pStyle w:val="Heading2"/>
-      </w:pPr>
-      <w:bookmarkStart w:id="6" w:name="_Toc21700062"/>
-      <w:r>
+        <w:rPr>
+          <w:rFonts w:ascii="Times New Roman" w:hAnsi="Times New Roman" w:cs="Times New Roman"/>
+        </w:rPr>
+      </w:pPr>
+      <w:bookmarkStart w:id="5" w:name="_Toc21700062"/>
+      <w:r>
+        <w:rPr>
+          <w:rFonts w:ascii="Times New Roman" w:hAnsi="Times New Roman" w:cs="Times New Roman"/>
+        </w:rPr>
         <w:t>1.5 – Project Phases</w:t>
       </w:r>
-      <w:bookmarkEnd w:id="6"/>
-      <w:r>
+      <w:bookmarkEnd w:id="5"/>
+      <w:r>
+        <w:rPr>
+          <w:rFonts w:ascii="Times New Roman" w:hAnsi="Times New Roman" w:cs="Times New Roman"/>
+        </w:rPr>
         <w:t>?</w:t>
       </w:r>
     </w:p>
     <w:p>
       <w:pPr>
-        <w:spacing w:line="240" w:lineRule="auto"/>
+        <w:pStyle w:val="Heading1"/>
         <w:rPr>
           <w:rFonts w:ascii="Times New Roman" w:eastAsia="Arimo Bold" w:hAnsi="Times New Roman" w:cs="Times New Roman"/>
           <w:b/>
@@ -1595,182 +1521,289 @@
         </w:rPr>
         <w:br w:type="page"/>
       </w:r>
-    </w:p>
-    <w:bookmarkStart w:id="7" w:name="_Toc21700063" w:displacedByCustomXml="next"/>
-    <w:sdt>
-      <w:sdtPr>
-        <w:rPr>
-          <w:rFonts w:ascii="Calibri" w:eastAsia="Calibri" w:hAnsi="Calibri" w:cstheme="minorHAnsi"/>
-          <w:color w:val="000000" w:themeColor="text1"/>
-          <w:sz w:val="24"/>
-          <w:szCs w:val="20"/>
-          <w:lang w:val="en-GB" w:eastAsia="en-GB"/>
-        </w:rPr>
-        <w:id w:val="1189019034"/>
-        <w:docPartObj>
-          <w:docPartGallery w:val="Bibliographies"/>
-          <w:docPartUnique/>
-        </w:docPartObj>
-      </w:sdtPr>
-      <w:sdtEndPr/>
-      <w:sdtContent>
-        <w:p>
-          <w:pPr>
-            <w:pStyle w:val="Heading1"/>
-          </w:pPr>
-          <w:r>
-            <w:t>References</w:t>
-          </w:r>
-          <w:bookmarkEnd w:id="7"/>
-        </w:p>
-        <w:sdt>
-          <w:sdtPr>
-            <w:id w:val="-573587230"/>
-            <w:bibliography/>
-          </w:sdtPr>
-          <w:sdtEndPr/>
-          <w:sdtContent>
-            <w:p>
-              <w:pPr>
-                <w:pStyle w:val="Bibliography"/>
-                <w:rPr>
-                  <w:noProof/>
-                  <w:szCs w:val="24"/>
-                  <w:lang w:val="en-US"/>
-                </w:rPr>
-              </w:pPr>
-              <w:r>
-                <w:fldChar w:fldCharType="begin"/>
-              </w:r>
-              <w:r>
-                <w:instrText xml:space="preserve"> BIBLIOGRAPHY </w:instrText>
-              </w:r>
-              <w:r>
-                <w:fldChar w:fldCharType="separate"/>
-              </w:r>
-              <w:r>
-                <w:rPr>
-                  <w:noProof/>
-                  <w:lang w:val="en-US"/>
-                </w:rPr>
-                <w:t xml:space="preserve">Pang, B. &amp; Lee, L., 2008. Opinion mining and sentiment analysis. </w:t>
-              </w:r>
-              <w:r>
-                <w:rPr>
-                  <w:i/>
-                  <w:iCs/>
-                  <w:noProof/>
-                  <w:lang w:val="en-US"/>
-                </w:rPr>
-                <w:t xml:space="preserve">Foundations and Trends in Information Retrieval, </w:t>
-              </w:r>
-              <w:r>
-                <w:rPr>
-                  <w:noProof/>
-                  <w:lang w:val="en-US"/>
-                </w:rPr>
-                <w:t>2(1-2), pp. 1-135.</w:t>
-              </w:r>
-            </w:p>
-            <w:p>
-              <w:pPr>
-                <w:pStyle w:val="Bibliography"/>
-                <w:rPr>
-                  <w:noProof/>
-                  <w:lang w:val="en-US"/>
-                </w:rPr>
-              </w:pPr>
-              <w:r>
-                <w:rPr>
-                  <w:noProof/>
-                  <w:lang w:val="en-US"/>
-                </w:rPr>
-                <w:t xml:space="preserve">Silge, J. &amp; Robinson, D., 2019. </w:t>
-              </w:r>
-              <w:r>
-                <w:rPr>
-                  <w:i/>
-                  <w:iCs/>
-                  <w:noProof/>
-                  <w:lang w:val="en-US"/>
-                </w:rPr>
-                <w:t xml:space="preserve">Text Mining with R. </w:t>
-              </w:r>
-              <w:r>
-                <w:rPr>
-                  <w:noProof/>
-                  <w:lang w:val="en-US"/>
-                </w:rPr>
-                <w:t>1 ed. s.l.:O'Reilly Media.</w:t>
-              </w:r>
-            </w:p>
-            <w:p>
-              <w:pPr>
-                <w:pStyle w:val="Bibliography"/>
-                <w:rPr>
-                  <w:noProof/>
-                  <w:lang w:val="en-US"/>
-                </w:rPr>
-              </w:pPr>
-              <w:r>
-                <w:rPr>
-                  <w:noProof/>
-                  <w:lang w:val="en-US"/>
-                </w:rPr>
-                <w:t xml:space="preserve">Taboada, M. et al., 2011. Lexicon-Based Methods forSentiment Analysis. </w:t>
-              </w:r>
-              <w:r>
-                <w:rPr>
-                  <w:i/>
-                  <w:iCs/>
-                  <w:noProof/>
-                  <w:lang w:val="en-US"/>
-                </w:rPr>
-                <w:t xml:space="preserve">Computational Linguistics, </w:t>
-              </w:r>
-              <w:r>
-                <w:rPr>
-                  <w:noProof/>
-                  <w:lang w:val="en-US"/>
-                </w:rPr>
-                <w:t>37(2), pp. 267-307.</w:t>
-              </w:r>
-            </w:p>
-            <w:p>
-              <w:r>
-                <w:rPr>
-                  <w:b/>
-                  <w:bCs/>
-                  <w:noProof/>
-                </w:rPr>
-                <w:fldChar w:fldCharType="end"/>
-              </w:r>
-            </w:p>
-          </w:sdtContent>
-        </w:sdt>
-      </w:sdtContent>
-    </w:sdt>
-    <w:p>
-      <w:pPr>
-        <w:pStyle w:val="ListParagraph"/>
+      <w:bookmarkStart w:id="6" w:name="_Toc21700063"/>
+    </w:p>
+    <w:bookmarkEnd w:id="6"/>
+    <w:p>
+      <w:pPr>
+        <w:pStyle w:val="Heading1"/>
+        <w:rPr>
+          <w:rFonts w:ascii="Times New Roman" w:hAnsi="Times New Roman" w:cs="Times New Roman"/>
+        </w:rPr>
+      </w:pPr>
+      <w:r>
+        <w:rPr>
+          <w:rFonts w:ascii="Times New Roman" w:hAnsi="Times New Roman" w:cs="Times New Roman"/>
+        </w:rPr>
+        <w:lastRenderedPageBreak/>
+        <w:t>References</w:t>
+      </w:r>
+    </w:p>
+    <w:p>
+      <w:pPr>
         <w:spacing w:before="240" w:after="240" w:line="360" w:lineRule="auto"/>
-        <w:ind w:left="0"/>
-        <w:rPr>
-          <w:rFonts w:ascii="Times New Roman" w:eastAsia="Arimo Bold" w:hAnsi="Times New Roman" w:cs="Times New Roman"/>
-          <w:b/>
-          <w:color w:val="000000"/>
-          <w:szCs w:val="24"/>
-        </w:rPr>
-      </w:pPr>
+        <w:rPr>
+          <w:rFonts w:ascii="Times New Roman" w:hAnsi="Times New Roman" w:cs="Times New Roman"/>
+          <w:szCs w:val="24"/>
+        </w:rPr>
+      </w:pPr>
+      <w:r>
+        <w:rPr>
+          <w:rFonts w:ascii="Times New Roman" w:hAnsi="Times New Roman" w:cs="Times New Roman"/>
+          <w:szCs w:val="24"/>
+        </w:rPr>
+        <w:t>Ding, X., Liu, B., &amp; Yu, P</w:t>
+      </w:r>
+      <w:r>
+        <w:rPr>
+          <w:rFonts w:ascii="Times New Roman" w:hAnsi="Times New Roman" w:cs="Times New Roman"/>
+          <w:szCs w:val="24"/>
+        </w:rPr>
+        <w:t>, S.</w:t>
+      </w:r>
+      <w:r>
+        <w:rPr>
+          <w:rFonts w:ascii="Times New Roman" w:hAnsi="Times New Roman" w:cs="Times New Roman"/>
+          <w:szCs w:val="24"/>
+        </w:rPr>
+        <w:t xml:space="preserve"> (2008) ‘A Holistic Lexicon-Based Approach to Opinion Mining’. Proceedings of the 2008 International Conference on Web Search and Data Mining., Pages 231-240, Palo Alto, California, USA</w:t>
+      </w:r>
+      <w:r>
+        <w:rPr>
+          <w:rFonts w:ascii="Times New Roman" w:hAnsi="Times New Roman" w:cs="Times New Roman"/>
+          <w:szCs w:val="24"/>
+        </w:rPr>
+        <w:t>.</w:t>
+      </w:r>
+      <w:r>
+        <w:rPr>
+          <w:rFonts w:ascii="Times New Roman" w:hAnsi="Times New Roman" w:cs="Times New Roman"/>
+          <w:szCs w:val="24"/>
+        </w:rPr>
+        <w:t xml:space="preserve"> February 11 - 12, 2008.</w:t>
+      </w:r>
     </w:p>
     <w:p>
       <w:pPr>
         <w:spacing w:before="240" w:after="240" w:line="360" w:lineRule="auto"/>
         <w:rPr>
-          <w:rFonts w:ascii="Times New Roman" w:hAnsi="Times New Roman"/>
-          <w:szCs w:val="24"/>
-        </w:rPr>
-      </w:pPr>
+          <w:rFonts w:ascii="Times New Roman" w:hAnsi="Times New Roman" w:cs="Times New Roman"/>
+        </w:rPr>
+      </w:pPr>
+      <w:r>
+        <w:rPr>
+          <w:rFonts w:ascii="Times New Roman" w:hAnsi="Times New Roman" w:cs="Times New Roman"/>
+          <w:szCs w:val="24"/>
+        </w:rPr>
+        <w:t>Feldman, R. (2013) ‘Techniques and Applications for Sentiment Analysis’</w:t>
+      </w:r>
+      <w:r>
+        <w:rPr>
+          <w:rFonts w:ascii="Times New Roman" w:hAnsi="Times New Roman" w:cs="Times New Roman"/>
+          <w:szCs w:val="24"/>
+        </w:rPr>
+        <w:t xml:space="preserve">. </w:t>
+      </w:r>
+      <w:r>
+        <w:rPr>
+          <w:rFonts w:ascii="Times New Roman" w:hAnsi="Times New Roman" w:cs="Times New Roman"/>
+          <w:i/>
+        </w:rPr>
+        <w:t>Communications of the ACM</w:t>
+      </w:r>
+      <w:r>
+        <w:rPr>
+          <w:rFonts w:ascii="Times New Roman" w:hAnsi="Times New Roman" w:cs="Times New Roman"/>
+        </w:rPr>
+        <w:t xml:space="preserve">, </w:t>
+      </w:r>
+      <w:r>
+        <w:rPr>
+          <w:rFonts w:ascii="Times New Roman" w:hAnsi="Times New Roman" w:cs="Times New Roman"/>
+        </w:rPr>
+        <w:t>vol. 56</w:t>
+      </w:r>
+      <w:r>
+        <w:rPr>
+          <w:rFonts w:ascii="Times New Roman" w:hAnsi="Times New Roman" w:cs="Times New Roman"/>
+        </w:rPr>
+        <w:t>,</w:t>
+      </w:r>
+      <w:r>
+        <w:rPr>
+          <w:rFonts w:ascii="Times New Roman" w:hAnsi="Times New Roman" w:cs="Times New Roman"/>
+        </w:rPr>
+        <w:t xml:space="preserve"> no. 4</w:t>
+      </w:r>
+      <w:r>
+        <w:rPr>
+          <w:rFonts w:ascii="Times New Roman" w:hAnsi="Times New Roman" w:cs="Times New Roman"/>
+        </w:rPr>
+        <w:t>.</w:t>
+      </w:r>
+    </w:p>
+    <w:p>
+      <w:pPr>
+        <w:spacing w:before="240" w:after="240" w:line="360" w:lineRule="auto"/>
+        <w:rPr>
+          <w:rFonts w:ascii="Times New Roman" w:hAnsi="Times New Roman" w:cs="Times New Roman"/>
+          <w:szCs w:val="24"/>
+        </w:rPr>
+      </w:pPr>
+      <w:r>
+        <w:rPr>
+          <w:rFonts w:ascii="Times New Roman" w:hAnsi="Times New Roman" w:cs="Times New Roman"/>
+          <w:szCs w:val="24"/>
+        </w:rPr>
+        <w:t xml:space="preserve">Pang, B. &amp; Lee, L. (2008) ‘Opinion mining and sentiment analysis’. </w:t>
+      </w:r>
+      <w:r>
+        <w:rPr>
+          <w:rFonts w:ascii="Times New Roman" w:hAnsi="Times New Roman" w:cs="Times New Roman"/>
+          <w:i/>
+          <w:szCs w:val="24"/>
+        </w:rPr>
+        <w:t>Foundations and Trends in Information Retrieval</w:t>
+      </w:r>
+      <w:r>
+        <w:rPr>
+          <w:rFonts w:ascii="Times New Roman" w:hAnsi="Times New Roman" w:cs="Times New Roman"/>
+          <w:szCs w:val="24"/>
+        </w:rPr>
+        <w:t>, 2(1-2), pp. 1-135.</w:t>
+      </w:r>
+    </w:p>
+    <w:p>
+      <w:pPr>
+        <w:spacing w:before="240" w:after="240" w:line="360" w:lineRule="auto"/>
+        <w:rPr>
+          <w:rFonts w:ascii="Times New Roman" w:hAnsi="Times New Roman" w:cs="Times New Roman"/>
+          <w:szCs w:val="24"/>
+        </w:rPr>
+      </w:pPr>
+      <w:r>
+        <w:rPr>
+          <w:rFonts w:ascii="Times New Roman" w:hAnsi="Times New Roman" w:cs="Times New Roman"/>
+          <w:szCs w:val="24"/>
+        </w:rPr>
+        <w:t xml:space="preserve">Silge, J. &amp; Robinson, D. (2017) </w:t>
+      </w:r>
+      <w:r>
+        <w:rPr>
+          <w:rFonts w:ascii="Times New Roman" w:hAnsi="Times New Roman" w:cs="Times New Roman"/>
+          <w:i/>
+          <w:szCs w:val="24"/>
+        </w:rPr>
+        <w:t>Text Mining with R</w:t>
+      </w:r>
+      <w:r>
+        <w:rPr>
+          <w:rFonts w:ascii="Times New Roman" w:hAnsi="Times New Roman" w:cs="Times New Roman"/>
+          <w:szCs w:val="24"/>
+        </w:rPr>
+        <w:t>. 1</w:t>
+      </w:r>
+      <w:r>
+        <w:rPr>
+          <w:rFonts w:ascii="Times New Roman" w:hAnsi="Times New Roman" w:cs="Times New Roman"/>
+          <w:szCs w:val="24"/>
+          <w:vertAlign w:val="superscript"/>
+        </w:rPr>
+        <w:t>st</w:t>
+      </w:r>
+      <w:r>
+        <w:rPr>
+          <w:rFonts w:ascii="Times New Roman" w:hAnsi="Times New Roman" w:cs="Times New Roman"/>
+          <w:szCs w:val="24"/>
+        </w:rPr>
+        <w:t xml:space="preserve"> ed. O'Reilly Media.</w:t>
+      </w:r>
+    </w:p>
+    <w:p>
+      <w:pPr>
+        <w:spacing w:before="240" w:after="240" w:line="360" w:lineRule="auto"/>
+        <w:rPr>
+          <w:rFonts w:ascii="Times New Roman" w:hAnsi="Times New Roman" w:cs="Times New Roman"/>
+          <w:szCs w:val="24"/>
+        </w:rPr>
+      </w:pPr>
+      <w:r>
+        <w:rPr>
+          <w:rFonts w:ascii="Times New Roman" w:hAnsi="Times New Roman" w:cs="Times New Roman"/>
+          <w:szCs w:val="24"/>
+        </w:rPr>
+        <w:t xml:space="preserve">Taboada, M. et al. (2011) ‘Lexicon-Based Methods for Sentiment Analysis’. </w:t>
+      </w:r>
+      <w:r>
+        <w:rPr>
+          <w:rFonts w:ascii="Times New Roman" w:hAnsi="Times New Roman" w:cs="Times New Roman"/>
+          <w:i/>
+          <w:szCs w:val="24"/>
+        </w:rPr>
+        <w:t>Computational Linguistics</w:t>
+      </w:r>
+      <w:r>
+        <w:rPr>
+          <w:rFonts w:ascii="Times New Roman" w:hAnsi="Times New Roman" w:cs="Times New Roman"/>
+          <w:szCs w:val="24"/>
+        </w:rPr>
+        <w:t>, 37(2), pp. 267-307.</w:t>
+      </w:r>
+    </w:p>
+    <w:p>
+      <w:pPr>
+        <w:spacing w:before="240" w:after="240" w:line="360" w:lineRule="auto"/>
+        <w:rPr>
+          <w:rFonts w:ascii="Times New Roman" w:hAnsi="Times New Roman" w:cs="Times New Roman"/>
+          <w:szCs w:val="24"/>
+        </w:rPr>
+      </w:pPr>
+      <w:r>
+        <w:rPr>
+          <w:rFonts w:ascii="Times New Roman" w:hAnsi="Times New Roman" w:cs="Times New Roman"/>
+          <w:szCs w:val="24"/>
+        </w:rPr>
+        <w:t>Lima, A, C, E, S., &amp; de Castro, L, N. (</w:t>
+      </w:r>
+      <w:r>
+        <w:rPr>
+          <w:rFonts w:ascii="Times New Roman" w:hAnsi="Times New Roman" w:cs="Times New Roman"/>
+          <w:szCs w:val="24"/>
+        </w:rPr>
+        <w:t xml:space="preserve">2012) ‘Automatic Sentiment Analysis of Twitter Messages’. </w:t>
+      </w:r>
+      <w:r>
+        <w:rPr>
+          <w:rFonts w:ascii="Times New Roman" w:hAnsi="Times New Roman" w:cs="Times New Roman"/>
+          <w:szCs w:val="24"/>
+        </w:rPr>
+        <w:t>Fourth International Conference on Computational Aspects of Social Networks (</w:t>
+      </w:r>
+      <w:proofErr w:type="spellStart"/>
+      <w:r>
+        <w:rPr>
+          <w:rFonts w:ascii="Times New Roman" w:hAnsi="Times New Roman" w:cs="Times New Roman"/>
+          <w:szCs w:val="24"/>
+        </w:rPr>
+        <w:t>CASoN</w:t>
+      </w:r>
+      <w:proofErr w:type="spellEnd"/>
+      <w:r>
+        <w:rPr>
+          <w:rFonts w:ascii="Times New Roman" w:hAnsi="Times New Roman" w:cs="Times New Roman"/>
+          <w:szCs w:val="24"/>
+        </w:rPr>
+        <w:t>)</w:t>
+      </w:r>
+      <w:r>
+        <w:rPr>
+          <w:rFonts w:ascii="Times New Roman" w:hAnsi="Times New Roman" w:cs="Times New Roman"/>
+          <w:szCs w:val="24"/>
+        </w:rPr>
+        <w:t>. November 2012.</w:t>
+      </w:r>
+      <w:bookmarkStart w:id="7" w:name="_GoBack"/>
+      <w:bookmarkEnd w:id="7"/>
     </w:p>
     <w:sectPr>
       <w:headerReference w:type="default" r:id="rId8"/>
@@ -3319,122 +3352,11 @@
 </file>
 
 <file path=customXml/item1.xml><?xml version="1.0" encoding="utf-8"?>
-<b:Sources xmlns:b="http://schemas.openxmlformats.org/officeDocument/2006/bibliography" xmlns="http://schemas.openxmlformats.org/officeDocument/2006/bibliography" SelectedStyle="\HarvardAnglia2008OfficeOnline.xsl" StyleName="Harvard - Anglia" Version="2008">
-  <b:Source>
-    <b:Tag>Pan08</b:Tag>
-    <b:SourceType>JournalArticle</b:SourceType>
-    <b:Guid>{ACC28463-9D90-4FEB-A596-56FB84F44299}</b:Guid>
-    <b:Title>Opinion mining and sentiment analysis</b:Title>
-    <b:JournalName>Foundations and Trends in Information Retrieval</b:JournalName>
-    <b:Year>2008</b:Year>
-    <b:Pages>1-135</b:Pages>
-    <b:Volume>2</b:Volume>
-    <b:Issue>1-2</b:Issue>
-    <b:Author>
-      <b:Author>
-        <b:NameList>
-          <b:Person>
-            <b:Last>Pang</b:Last>
-            <b:First>Bo</b:First>
-          </b:Person>
-          <b:Person>
-            <b:Last>Lee</b:Last>
-            <b:First>Lillian</b:First>
-          </b:Person>
-        </b:NameList>
-      </b:Author>
-    </b:Author>
-    <b:RefOrder>1</b:RefOrder>
-  </b:Source>
-  <b:Source>
-    <b:Tag>Sil19</b:Tag>
-    <b:SourceType>Book</b:SourceType>
-    <b:Guid>{8D80CA34-CE0F-4642-B4B6-CDF6C8FF781E}</b:Guid>
-    <b:Title>Text Mining with R</b:Title>
-    <b:Year>2019</b:Year>
-    <b:Publisher>O'Reilly Media</b:Publisher>
-    <b:Edition>1</b:Edition>
-    <b:Author>
-      <b:Author>
-        <b:NameList>
-          <b:Person>
-            <b:Last>Silge</b:Last>
-            <b:First>Julia</b:First>
-          </b:Person>
-          <b:Person>
-            <b:Last>Robinson</b:Last>
-            <b:First>David</b:First>
-          </b:Person>
-        </b:NameList>
-      </b:Author>
-    </b:Author>
-    <b:RefOrder>4</b:RefOrder>
-  </b:Source>
-  <b:Source>
-    <b:Tag>Tab10</b:Tag>
-    <b:SourceType>JournalArticle</b:SourceType>
-    <b:Guid>{BEEC47A1-F84C-4596-BF4D-30F8F0C130CB}</b:Guid>
-    <b:Title>Lexicon-Based Methods forSentiment Analysis</b:Title>
-    <b:Year>2011</b:Year>
-    <b:Pages>267-307</b:Pages>
-    <b:Author>
-      <b:Author>
-        <b:NameList>
-          <b:Person>
-            <b:Last>Taboada</b:Last>
-            <b:First>Maite</b:First>
-          </b:Person>
-          <b:Person>
-            <b:Last>Brooke</b:Last>
-            <b:First>Julian</b:First>
-          </b:Person>
-          <b:Person>
-            <b:Last>Tofiloski</b:Last>
-            <b:First>Milan</b:First>
-          </b:Person>
-          <b:Person>
-            <b:Last>Voll</b:Last>
-            <b:First>Kimberly</b:First>
-          </b:Person>
-          <b:Person>
-            <b:Last>Stede</b:Last>
-            <b:First>Manfred</b:First>
-          </b:Person>
-        </b:NameList>
-      </b:Author>
-    </b:Author>
-    <b:JournalName>Computational Linguistics</b:JournalName>
-    <b:Volume>37</b:Volume>
-    <b:Issue>2</b:Issue>
-    <b:RefOrder>3</b:RefOrder>
-  </b:Source>
-  <b:Source>
-    <b:Tag>Fel13</b:Tag>
-    <b:SourceType>JournalArticle</b:SourceType>
-    <b:Guid>{FFEDE733-D134-4B0B-8E75-4D1824C0A500}</b:Guid>
-    <b:Title>Techniques and Applications for Sentiment Analysis</b:Title>
-    <b:Year>2013</b:Year>
-    <b:Pages>82-89</b:Pages>
-    <b:JournalName>Communications of the ACM</b:JournalName>
-    <b:Volume>56</b:Volume>
-    <b:Issue>4</b:Issue>
-    <b:Author>
-      <b:Author>
-        <b:NameList>
-          <b:Person>
-            <b:Last>Feldman</b:Last>
-            <b:First>Ronen</b:First>
-          </b:Person>
-        </b:NameList>
-      </b:Author>
-    </b:Author>
-    <b:RefOrder>2</b:RefOrder>
-  </b:Source>
-</b:Sources>
+<b:Sources xmlns:b="http://schemas.openxmlformats.org/officeDocument/2006/bibliography" xmlns="http://schemas.openxmlformats.org/officeDocument/2006/bibliography" SelectedStyle="\HarvardAnglia2008OfficeOnline.xsl" StyleName="Harvard - Anglia" Version="2008"/>
 </file>
 
 <file path=customXml/itemProps1.xml><?xml version="1.0" encoding="utf-8"?>
-<ds:datastoreItem xmlns:ds="http://schemas.openxmlformats.org/officeDocument/2006/customXml" ds:itemID="{9AF45EFF-ECEC-4E92-8403-96E8E2D12F55}">
+<ds:datastoreItem xmlns:ds="http://schemas.openxmlformats.org/officeDocument/2006/customXml" ds:itemID="{8EF551C4-0DE3-406C-9A93-4524CB19CF28}">
   <ds:schemaRefs>
     <ds:schemaRef ds:uri="http://schemas.openxmlformats.org/officeDocument/2006/bibliography"/>
   </ds:schemaRefs>

</xml_diff>

<commit_message>
Added to my dissertation and got the backup
</commit_message>
<xml_diff>
--- a/dissertation/dissertation.docx
+++ b/dissertation/dissertation.docx
@@ -15,7 +15,7 @@
             <w:pStyle w:val="TOCHeading"/>
             <w:spacing w:before="240" w:after="0"/>
             <w:rPr>
-              <w:rFonts w:ascii="Times New Roman" w:hAnsi="Times New Roman" w:cs="Times New Roman"/>
+              <w:rFonts w:ascii="Times New Roman" w:hAnsi="Times New Roman"/>
             </w:rPr>
           </w:pPr>
           <w:r>
@@ -32,10 +32,7 @@
               <w:tab w:val="clear" w:pos="720"/>
               <w:tab w:val="right" w:pos="8494" w:leader="dot"/>
             </w:tabs>
-            <w:rPr>
-              <w:rFonts w:ascii="Times New Roman" w:hAnsi="Times New Roman"/>
-              <w:lang w:val="en-GB" w:eastAsia="en-GB"/>
-            </w:rPr>
+            <w:rPr/>
           </w:pPr>
           <w:r>
             <w:fldChar w:fldCharType="begin"/>
@@ -103,10 +100,7 @@
               <w:tab w:val="clear" w:pos="720"/>
               <w:tab w:val="right" w:pos="8494" w:leader="dot"/>
             </w:tabs>
-            <w:rPr>
-              <w:rFonts w:ascii="Times New Roman" w:hAnsi="Times New Roman"/>
-              <w:lang w:val="en-GB" w:eastAsia="en-GB"/>
-            </w:rPr>
+            <w:rPr/>
           </w:pPr>
           <w:hyperlink w:anchor="_Toc21700058">
             <w:r>
@@ -153,10 +147,7 @@
               <w:tab w:val="clear" w:pos="720"/>
               <w:tab w:val="right" w:pos="8494" w:leader="dot"/>
             </w:tabs>
-            <w:rPr>
-              <w:rFonts w:ascii="Times New Roman" w:hAnsi="Times New Roman"/>
-              <w:lang w:val="en-GB" w:eastAsia="en-GB"/>
-            </w:rPr>
+            <w:rPr/>
           </w:pPr>
           <w:hyperlink w:anchor="_Toc21700059">
             <w:r>
@@ -203,10 +194,7 @@
               <w:tab w:val="clear" w:pos="720"/>
               <w:tab w:val="right" w:pos="8494" w:leader="dot"/>
             </w:tabs>
-            <w:rPr>
-              <w:rFonts w:ascii="Times New Roman" w:hAnsi="Times New Roman"/>
-              <w:lang w:val="en-GB" w:eastAsia="en-GB"/>
-            </w:rPr>
+            <w:rPr/>
           </w:pPr>
           <w:hyperlink w:anchor="_Toc21700060">
             <w:r>
@@ -253,10 +241,7 @@
               <w:tab w:val="clear" w:pos="720"/>
               <w:tab w:val="right" w:pos="8494" w:leader="dot"/>
             </w:tabs>
-            <w:rPr>
-              <w:rFonts w:ascii="Times New Roman" w:hAnsi="Times New Roman"/>
-              <w:lang w:val="en-GB" w:eastAsia="en-GB"/>
-            </w:rPr>
+            <w:rPr/>
           </w:pPr>
           <w:hyperlink w:anchor="_Toc21700061">
             <w:r>
@@ -303,10 +288,7 @@
               <w:tab w:val="clear" w:pos="720"/>
               <w:tab w:val="right" w:pos="8494" w:leader="dot"/>
             </w:tabs>
-            <w:rPr>
-              <w:rFonts w:ascii="Times New Roman" w:hAnsi="Times New Roman"/>
-              <w:lang w:val="en-GB" w:eastAsia="en-GB"/>
-            </w:rPr>
+            <w:rPr/>
           </w:pPr>
           <w:hyperlink w:anchor="_Toc21700062">
             <w:r>
@@ -353,10 +335,7 @@
               <w:tab w:val="clear" w:pos="720"/>
               <w:tab w:val="right" w:pos="8494" w:leader="dot"/>
             </w:tabs>
-            <w:rPr>
-              <w:rFonts w:ascii="Times New Roman" w:hAnsi="Times New Roman"/>
-              <w:lang w:val="en-GB" w:eastAsia="en-GB"/>
-            </w:rPr>
+            <w:rPr/>
           </w:pPr>
           <w:hyperlink w:anchor="_Toc21700063">
             <w:r>
@@ -445,7 +424,7 @@
       <w:pPr>
         <w:pStyle w:val="Heading1"/>
         <w:rPr>
-          <w:rFonts w:ascii="Times New Roman" w:hAnsi="Times New Roman" w:cs="Times New Roman"/>
+          <w:rFonts w:ascii="Times New Roman" w:hAnsi="Times New Roman"/>
         </w:rPr>
       </w:pPr>
       <w:bookmarkStart w:id="0" w:name="_Toc21700057"/>
@@ -461,7 +440,7 @@
       <w:pPr>
         <w:pStyle w:val="Heading2"/>
         <w:rPr>
-          <w:rFonts w:ascii="Times New Roman" w:hAnsi="Times New Roman" w:cs="Times New Roman"/>
+          <w:rFonts w:ascii="Times New Roman" w:hAnsi="Times New Roman"/>
         </w:rPr>
       </w:pPr>
       <w:bookmarkStart w:id="1" w:name="_Toc21700058"/>
@@ -480,11 +459,7 @@
         <w:ind w:left="360" w:hanging="0"/>
         <w:contextualSpacing/>
         <w:rPr>
-          <w:rFonts w:ascii="Times New Roman" w:hAnsi="Times New Roman" w:eastAsia="Arimo Bold" w:cs="Times New Roman"/>
-          <w:b/>
-          <w:b/>
-          <w:color w:val="000000"/>
-          <w:szCs w:val="24"/>
+          <w:rFonts w:ascii="Times New Roman" w:hAnsi="Times New Roman"/>
         </w:rPr>
       </w:pPr>
       <w:r>
@@ -543,11 +518,7 @@
         <w:ind w:left="360" w:hanging="0"/>
         <w:contextualSpacing/>
         <w:rPr>
-          <w:rFonts w:ascii="Times New Roman" w:hAnsi="Times New Roman" w:eastAsia="Arimo Bold" w:cs="Times New Roman"/>
-          <w:b/>
-          <w:b/>
-          <w:color w:val="000000"/>
-          <w:szCs w:val="24"/>
+          <w:rFonts w:ascii="Times New Roman" w:hAnsi="Times New Roman"/>
         </w:rPr>
       </w:pPr>
       <w:r>
@@ -655,11 +626,7 @@
         <w:ind w:left="360" w:hanging="0"/>
         <w:contextualSpacing/>
         <w:rPr>
-          <w:rFonts w:ascii="Times New Roman" w:hAnsi="Times New Roman" w:eastAsia="Arimo Bold" w:cs="Times New Roman"/>
-          <w:b/>
-          <w:b/>
-          <w:color w:val="000000"/>
-          <w:szCs w:val="24"/>
+          <w:rFonts w:ascii="Times New Roman" w:hAnsi="Times New Roman"/>
         </w:rPr>
       </w:pPr>
       <w:r>
@@ -733,11 +700,7 @@
         <w:ind w:left="360" w:hanging="0"/>
         <w:contextualSpacing/>
         <w:rPr>
-          <w:rFonts w:ascii="Times New Roman" w:hAnsi="Times New Roman" w:eastAsia="Arimo Bold" w:cs="Times New Roman"/>
-          <w:b/>
-          <w:b/>
-          <w:color w:val="000000"/>
-          <w:szCs w:val="24"/>
+          <w:rFonts w:ascii="Times New Roman" w:hAnsi="Times New Roman"/>
         </w:rPr>
       </w:pPr>
       <w:r>
@@ -847,7 +810,7 @@
       <w:pPr>
         <w:pStyle w:val="Heading2"/>
         <w:rPr>
-          <w:rFonts w:ascii="Times New Roman" w:hAnsi="Times New Roman" w:cs="Times New Roman"/>
+          <w:rFonts w:ascii="Times New Roman" w:hAnsi="Times New Roman"/>
         </w:rPr>
       </w:pPr>
       <w:bookmarkStart w:id="2" w:name="_Toc21700059"/>
@@ -866,8 +829,7 @@
         <w:ind w:left="0" w:hanging="0"/>
         <w:contextualSpacing/>
         <w:rPr>
-          <w:rFonts w:ascii="Times New Roman" w:hAnsi="Times New Roman" w:cs="Times New Roman"/>
-          <w:szCs w:val="24"/>
+          <w:rFonts w:ascii="Times New Roman" w:hAnsi="Times New Roman"/>
         </w:rPr>
       </w:pPr>
       <w:r>
@@ -906,7 +868,7 @@
       <w:pPr>
         <w:pStyle w:val="Heading2"/>
         <w:rPr>
-          <w:rFonts w:ascii="Times New Roman" w:hAnsi="Times New Roman" w:cs="Times New Roman"/>
+          <w:rFonts w:ascii="Times New Roman" w:hAnsi="Times New Roman"/>
         </w:rPr>
       </w:pPr>
       <w:bookmarkStart w:id="3" w:name="_Toc21700060"/>
@@ -949,8 +911,7 @@
         <w:spacing w:lineRule="auto" w:line="264"/>
         <w:jc w:val="both"/>
         <w:rPr>
-          <w:rFonts w:ascii="Times New Roman" w:hAnsi="Times New Roman" w:cs="Times New Roman"/>
-          <w:szCs w:val="24"/>
+          <w:rFonts w:ascii="Times New Roman" w:hAnsi="Times New Roman"/>
         </w:rPr>
       </w:pPr>
       <w:r>
@@ -971,7 +932,7 @@
         <w:spacing w:lineRule="auto" w:line="264"/>
         <w:jc w:val="both"/>
         <w:rPr>
-          <w:rFonts w:ascii="Times New Roman" w:hAnsi="Times New Roman" w:cs="Times New Roman"/>
+          <w:rFonts w:ascii="Times New Roman" w:hAnsi="Times New Roman"/>
         </w:rPr>
       </w:pPr>
       <w:r>
@@ -992,8 +953,7 @@
         <w:spacing w:lineRule="auto" w:line="264"/>
         <w:jc w:val="both"/>
         <w:rPr>
-          <w:rFonts w:ascii="Times New Roman" w:hAnsi="Times New Roman" w:eastAsia="Carlito Regular" w:cs="Times New Roman"/>
-          <w:szCs w:val="24"/>
+          <w:rFonts w:ascii="Times New Roman" w:hAnsi="Times New Roman"/>
         </w:rPr>
       </w:pPr>
       <w:r>
@@ -1024,7 +984,7 @@
       <w:pPr>
         <w:pStyle w:val="Heading2"/>
         <w:rPr>
-          <w:rFonts w:ascii="Times New Roman" w:hAnsi="Times New Roman" w:cs="Times New Roman"/>
+          <w:rFonts w:ascii="Times New Roman" w:hAnsi="Times New Roman"/>
         </w:rPr>
       </w:pPr>
       <w:bookmarkStart w:id="4" w:name="_Toc21700061"/>
@@ -1032,7 +992,7 @@
         <w:rPr>
           <w:rFonts w:cs="Times New Roman" w:ascii="Times New Roman" w:hAnsi="Times New Roman"/>
         </w:rPr>
-        <w:t>1.4 – Deliverables</w:t>
+        <w:t>1.4 – Deliverable</w:t>
       </w:r>
       <w:bookmarkEnd w:id="4"/>
     </w:p>
@@ -1046,9 +1006,7 @@
         <w:spacing w:lineRule="auto" w:line="360" w:before="240" w:after="240"/>
         <w:contextualSpacing/>
         <w:rPr>
-          <w:rFonts w:ascii="Times New Roman" w:hAnsi="Times New Roman" w:eastAsia="Arimo Bold" w:cs="Times New Roman"/>
-          <w:color w:val="000000"/>
-          <w:szCs w:val="24"/>
+          <w:rFonts w:ascii="Times New Roman" w:hAnsi="Times New Roman"/>
         </w:rPr>
       </w:pPr>
       <w:r>
@@ -1070,9 +1028,7 @@
         <w:spacing w:lineRule="auto" w:line="360" w:before="240" w:after="240"/>
         <w:contextualSpacing/>
         <w:rPr>
-          <w:rFonts w:ascii="Times New Roman" w:hAnsi="Times New Roman" w:eastAsia="Arimo Bold" w:cs="Times New Roman"/>
-          <w:color w:val="000000"/>
-          <w:szCs w:val="24"/>
+          <w:rFonts w:ascii="Times New Roman" w:hAnsi="Times New Roman"/>
         </w:rPr>
       </w:pPr>
       <w:r>
@@ -1094,9 +1050,7 @@
         <w:spacing w:lineRule="auto" w:line="360" w:before="240" w:after="240"/>
         <w:contextualSpacing/>
         <w:rPr>
-          <w:rFonts w:ascii="Times New Roman" w:hAnsi="Times New Roman" w:eastAsia="Arimo Bold" w:cs="Times New Roman"/>
-          <w:color w:val="000000"/>
-          <w:szCs w:val="24"/>
+          <w:rFonts w:ascii="Times New Roman" w:hAnsi="Times New Roman"/>
         </w:rPr>
       </w:pPr>
       <w:r>
@@ -1115,324 +1069,12 @@
           <w:rFonts w:ascii="Times New Roman" w:hAnsi="Times New Roman"/>
         </w:rPr>
       </w:pPr>
-      <w:bookmarkStart w:id="5" w:name="_Toc21700062"/>
-      <w:r>
-        <w:rPr>
-          <w:rFonts w:ascii="Times New Roman" w:hAnsi="Times New Roman"/>
-        </w:rPr>
-        <w:t>2</w:t>
-      </w:r>
-      <w:bookmarkEnd w:id="5"/>
-      <w:r>
-        <w:rPr>
-          <w:rFonts w:ascii="Times New Roman" w:hAnsi="Times New Roman"/>
-        </w:rPr>
-        <w:t xml:space="preserve"> – Lit Review</w:t>
-      </w:r>
-    </w:p>
-    <w:p>
-      <w:pPr>
-        <w:pStyle w:val="Heading2"/>
-        <w:rPr>
-          <w:rFonts w:ascii="Times New Roman" w:hAnsi="Times New Roman"/>
-        </w:rPr>
-      </w:pPr>
-      <w:r>
-        <w:rPr>
-          <w:rFonts w:ascii="Times New Roman" w:hAnsi="Times New Roman"/>
-        </w:rPr>
-        <w:t>2.1 – Current Software (IBM &amp; Google)</w:t>
-      </w:r>
-    </w:p>
-    <w:p>
-      <w:pPr>
-        <w:pStyle w:val="Normal"/>
-        <w:rPr>
-          <w:rFonts w:cs="Times New Roman"/>
-        </w:rPr>
-      </w:pPr>
-      <w:r>
-        <w:rPr>
-          <w:rFonts w:ascii="Times New Roman" w:hAnsi="Times New Roman"/>
-        </w:rPr>
-      </w:r>
-    </w:p>
-    <w:p>
-      <w:pPr>
-        <w:pStyle w:val="Normal"/>
-        <w:rPr>
-          <w:rFonts w:cs="Times New Roman"/>
-        </w:rPr>
-      </w:pPr>
-      <w:r>
-        <w:rPr>
-          <w:rFonts w:ascii="Times New Roman" w:hAnsi="Times New Roman"/>
-        </w:rPr>
-      </w:r>
-    </w:p>
-    <w:p>
-      <w:pPr>
-        <w:pStyle w:val="Normal"/>
-        <w:rPr>
-          <w:rFonts w:cs="Times New Roman"/>
-        </w:rPr>
-      </w:pPr>
-      <w:r>
-        <w:rPr>
-          <w:rFonts w:ascii="Times New Roman" w:hAnsi="Times New Roman"/>
-        </w:rPr>
-      </w:r>
-    </w:p>
-    <w:p>
-      <w:pPr>
-        <w:pStyle w:val="Heading1"/>
-        <w:rPr>
-          <w:rFonts w:ascii="Times New Roman" w:hAnsi="Times New Roman"/>
-        </w:rPr>
-      </w:pPr>
-      <w:r>
-        <w:rPr>
-          <w:rFonts w:ascii="Times New Roman" w:hAnsi="Times New Roman"/>
-        </w:rPr>
-      </w:r>
-      <w:bookmarkStart w:id="6" w:name="_Toc21700063"/>
-      <w:bookmarkStart w:id="7" w:name="_Toc21700063"/>
-      <w:bookmarkEnd w:id="7"/>
-      <w:r>
-        <w:br w:type="page"/>
-      </w:r>
-    </w:p>
-    <w:p>
-      <w:pPr>
-        <w:pStyle w:val="Heading1"/>
-        <w:rPr>
-          <w:rFonts w:ascii="Times New Roman" w:hAnsi="Times New Roman" w:cs="Times New Roman"/>
-        </w:rPr>
-      </w:pPr>
-      <w:r>
-        <w:rPr>
-          <w:rFonts w:cs="Times New Roman" w:ascii="Times New Roman" w:hAnsi="Times New Roman"/>
-        </w:rPr>
-        <w:t>References</w:t>
-      </w:r>
-    </w:p>
-    <w:p>
-      <w:pPr>
-        <w:pStyle w:val="Normal"/>
-        <w:spacing w:lineRule="auto" w:line="360" w:before="240" w:after="240"/>
-        <w:rPr>
-          <w:rFonts w:ascii="Times New Roman" w:hAnsi="Times New Roman" w:cs="Times New Roman"/>
-          <w:szCs w:val="24"/>
-        </w:rPr>
-      </w:pPr>
-      <w:r>
-        <w:rPr>
-          <w:rFonts w:cs="Times New Roman" w:ascii="Times New Roman" w:hAnsi="Times New Roman"/>
-          <w:szCs w:val="24"/>
-        </w:rPr>
-        <w:t>Ding, X., Liu, B., &amp; Yu, P, S. (2008) ‘A Holistic Lexicon-Based Approach to Opinion Mining’. Proceedings of the 2008 International Conference on Web Search and Data Mining., Pages 231-240, Palo Alto, California, USA. February 11 - 12, 2008.</w:t>
-      </w:r>
-    </w:p>
-    <w:p>
-      <w:pPr>
-        <w:pStyle w:val="Normal"/>
-        <w:spacing w:lineRule="auto" w:line="360" w:before="240" w:after="240"/>
-        <w:rPr>
-          <w:rFonts w:ascii="Times New Roman" w:hAnsi="Times New Roman" w:cs="Times New Roman"/>
-        </w:rPr>
-      </w:pPr>
-      <w:r>
-        <w:rPr>
-          <w:rFonts w:cs="Times New Roman" w:ascii="Times New Roman" w:hAnsi="Times New Roman"/>
-          <w:szCs w:val="24"/>
-        </w:rPr>
-        <w:t xml:space="preserve">Feldman, R. (2013) ‘Techniques and Applications for Sentiment Analysis’. </w:t>
-      </w:r>
-      <w:r>
-        <w:rPr>
-          <w:rFonts w:cs="Times New Roman" w:ascii="Times New Roman" w:hAnsi="Times New Roman"/>
-          <w:i/>
-        </w:rPr>
-        <w:t>Communications of the ACM</w:t>
-      </w:r>
-      <w:r>
-        <w:rPr>
-          <w:rFonts w:cs="Times New Roman" w:ascii="Times New Roman" w:hAnsi="Times New Roman"/>
-        </w:rPr>
-        <w:t>, vol. 56, no. 4.</w:t>
-      </w:r>
-    </w:p>
-    <w:p>
-      <w:pPr>
-        <w:pStyle w:val="Normal"/>
-        <w:spacing w:lineRule="auto" w:line="360" w:before="240" w:after="240"/>
-        <w:rPr>
-          <w:rFonts w:ascii="Times New Roman" w:hAnsi="Times New Roman" w:cs="Times New Roman"/>
-          <w:szCs w:val="24"/>
-        </w:rPr>
-      </w:pPr>
-      <w:r>
-        <w:rPr>
-          <w:rFonts w:cs="Times New Roman" w:ascii="Times New Roman" w:hAnsi="Times New Roman"/>
-          <w:szCs w:val="24"/>
-        </w:rPr>
-        <w:t xml:space="preserve">Pang, B. &amp; Lee, L. (2008) ‘Opinion mining and sentiment analysis’. </w:t>
-      </w:r>
-      <w:r>
-        <w:rPr>
-          <w:rFonts w:cs="Times New Roman" w:ascii="Times New Roman" w:hAnsi="Times New Roman"/>
-          <w:i/>
-          <w:szCs w:val="24"/>
-        </w:rPr>
-        <w:t>Foundations and Trends in Information Retrieval</w:t>
-      </w:r>
-      <w:r>
-        <w:rPr>
-          <w:rFonts w:cs="Times New Roman" w:ascii="Times New Roman" w:hAnsi="Times New Roman"/>
-          <w:szCs w:val="24"/>
-        </w:rPr>
-        <w:t>, 2(1-2), pp. 1-135.</w:t>
-      </w:r>
-    </w:p>
-    <w:p>
-      <w:pPr>
-        <w:pStyle w:val="Normal"/>
-        <w:spacing w:lineRule="auto" w:line="360" w:before="240" w:after="240"/>
-        <w:rPr>
-          <w:rFonts w:ascii="Times New Roman" w:hAnsi="Times New Roman" w:cs="Times New Roman"/>
-          <w:szCs w:val="24"/>
-        </w:rPr>
-      </w:pPr>
-      <w:r>
-        <w:rPr>
-          <w:rFonts w:cs="Times New Roman" w:ascii="Times New Roman" w:hAnsi="Times New Roman"/>
-          <w:szCs w:val="24"/>
-        </w:rPr>
-        <w:t xml:space="preserve">Silge, J. &amp; Robinson, D. (2017) </w:t>
-      </w:r>
-      <w:r>
-        <w:rPr>
-          <w:rFonts w:cs="Times New Roman" w:ascii="Times New Roman" w:hAnsi="Times New Roman"/>
-          <w:i/>
-          <w:szCs w:val="24"/>
-        </w:rPr>
-        <w:t>Text Mining with R</w:t>
-      </w:r>
-      <w:r>
-        <w:rPr>
-          <w:rFonts w:cs="Times New Roman" w:ascii="Times New Roman" w:hAnsi="Times New Roman"/>
-          <w:szCs w:val="24"/>
-        </w:rPr>
-        <w:t>. 1</w:t>
-      </w:r>
-      <w:r>
-        <w:rPr>
-          <w:rFonts w:cs="Times New Roman" w:ascii="Times New Roman" w:hAnsi="Times New Roman"/>
-          <w:szCs w:val="24"/>
-          <w:vertAlign w:val="superscript"/>
-        </w:rPr>
-        <w:t>st</w:t>
-      </w:r>
-      <w:r>
-        <w:rPr>
-          <w:rFonts w:cs="Times New Roman" w:ascii="Times New Roman" w:hAnsi="Times New Roman"/>
-          <w:szCs w:val="24"/>
-        </w:rPr>
-        <w:t xml:space="preserve"> ed. O'Reilly Media.</w:t>
-      </w:r>
-    </w:p>
-    <w:p>
-      <w:pPr>
-        <w:pStyle w:val="Normal"/>
-        <w:spacing w:lineRule="auto" w:line="360" w:before="240" w:after="240"/>
-        <w:rPr>
-          <w:rFonts w:ascii="Times New Roman" w:hAnsi="Times New Roman" w:cs="Times New Roman"/>
-          <w:szCs w:val="24"/>
-        </w:rPr>
-      </w:pPr>
-      <w:r>
-        <w:rPr>
-          <w:rFonts w:cs="Times New Roman" w:ascii="Times New Roman" w:hAnsi="Times New Roman"/>
-          <w:szCs w:val="24"/>
-        </w:rPr>
-        <w:t xml:space="preserve">Taboada, M. et al. (2011) ‘Lexicon-Based Methods for Sentiment Analysis’. </w:t>
-      </w:r>
-      <w:r>
-        <w:rPr>
-          <w:rFonts w:cs="Times New Roman" w:ascii="Times New Roman" w:hAnsi="Times New Roman"/>
-          <w:i/>
-          <w:szCs w:val="24"/>
-        </w:rPr>
-        <w:t>Computational Linguistics</w:t>
-      </w:r>
-      <w:r>
-        <w:rPr>
-          <w:rFonts w:cs="Times New Roman" w:ascii="Times New Roman" w:hAnsi="Times New Roman"/>
-          <w:szCs w:val="24"/>
-        </w:rPr>
-        <w:t>, 37(2), pp. 267-307.</w:t>
-      </w:r>
-    </w:p>
-    <w:p>
-      <w:pPr>
-        <w:pStyle w:val="Normal"/>
-        <w:spacing w:lineRule="auto" w:line="360" w:before="240" w:after="240"/>
-        <w:rPr>
-          <w:rFonts w:ascii="Times New Roman" w:hAnsi="Times New Roman"/>
-        </w:rPr>
-      </w:pPr>
-      <w:r>
-        <w:rPr>
-          <w:rFonts w:cs="Times New Roman" w:ascii="Times New Roman" w:hAnsi="Times New Roman"/>
-          <w:szCs w:val="24"/>
-        </w:rPr>
-        <w:t>Lima, A, C, E, S., &amp; de Castro, L, N. (2012) ‘Automatic Sentiment Analysis of Twitter Messages’. Fourth International Conference on Computational Aspects of Social Networks (CASoN). November 2012.</w:t>
-      </w:r>
-    </w:p>
-    <w:p>
-      <w:pPr>
-        <w:pStyle w:val="Normal"/>
-        <w:spacing w:lineRule="auto" w:line="360" w:before="240" w:after="240"/>
+      <w:r>
         <w:rPr/>
-      </w:pPr>
-      <w:r>
-        <w:rPr>
-          <w:rFonts w:ascii="Times New Roman" w:hAnsi="Times New Roman"/>
-        </w:rPr>
-        <w:t>Nair, V. (2017) ‘</w:t>
-      </w:r>
-      <w:r>
-        <w:rPr>
-          <w:rFonts w:ascii="Times New Roman" w:hAnsi="Times New Roman"/>
-          <w:i/>
-          <w:iCs/>
-        </w:rPr>
-        <w:t>The rise of big data</w:t>
-      </w:r>
-      <w:r>
-        <w:rPr>
-          <w:rFonts w:ascii="Times New Roman" w:hAnsi="Times New Roman"/>
-        </w:rPr>
-        <w:t xml:space="preserve">’. Available at: </w:t>
-      </w:r>
-      <w:hyperlink r:id="rId2">
-        <w:r>
-          <w:rPr>
-            <w:rStyle w:val="InternetLink"/>
-            <w:rFonts w:ascii="Times New Roman" w:hAnsi="Times New Roman"/>
-          </w:rPr>
-          <w:t>https://www.bcs.org/content-hub/the-rise-of-big-data/</w:t>
-        </w:r>
-      </w:hyperlink>
-      <w:r>
-        <w:rPr>
-          <w:rFonts w:ascii="Times New Roman" w:hAnsi="Times New Roman"/>
-        </w:rPr>
-        <w:t xml:space="preserve"> (Accessed 28/10/2019)</w:t>
       </w:r>
     </w:p>
     <w:sectPr>
-      <w:headerReference w:type="default" r:id="rId3"/>
+      <w:headerReference w:type="default" r:id="rId2"/>
       <w:type w:val="nextPage"/>
       <w:pgSz w:w="11906" w:h="16838"/>
       <w:pgMar w:left="1701" w:right="1701" w:header="709" w:top="1418" w:footer="0" w:bottom="1418" w:gutter="0"/>
@@ -1495,6 +1137,7 @@
     </w:lvl>
     <w:lvl w:ilvl="2">
       <w:start w:val="1"/>
+      <w:pStyle w:val="Heading3"/>
       <w:numFmt w:val="none"/>
       <w:suff w:val="nothing"/>
       <w:lvlText w:val=""/>
@@ -2268,6 +1911,26 @@
       <w:szCs w:val="26"/>
     </w:rPr>
   </w:style>
+  <w:style w:type="paragraph" w:styleId="Heading3">
+    <w:name w:val="Heading 3"/>
+    <w:basedOn w:val="Heading"/>
+    <w:next w:val="TextBody"/>
+    <w:qFormat/>
+    <w:pPr>
+      <w:numPr>
+        <w:ilvl w:val="2"/>
+        <w:numId w:val="1"/>
+      </w:numPr>
+      <w:spacing w:before="140" w:after="120"/>
+      <w:outlineLvl w:val="2"/>
+    </w:pPr>
+    <w:rPr>
+      <w:b/>
+      <w:bCs/>
+      <w:sz w:val="28"/>
+      <w:szCs w:val="28"/>
+    </w:rPr>
+  </w:style>
   <w:style w:type="character" w:styleId="DefaultParagraphFont" w:default="1">
     <w:name w:val="Default Paragraph Font"/>
     <w:uiPriority w:val="1"/>
@@ -2351,6 +2014,13 @@
     <w:name w:val="Index Link"/>
     <w:qFormat/>
     <w:rPr/>
+  </w:style>
+  <w:style w:type="character" w:styleId="Bullets">
+    <w:name w:val="Bullets"/>
+    <w:qFormat/>
+    <w:rPr>
+      <w:rFonts w:ascii="OpenSymbol" w:hAnsi="OpenSymbol" w:eastAsia="OpenSymbol" w:cs="OpenSymbol"/>
+    </w:rPr>
   </w:style>
   <w:style w:type="paragraph" w:styleId="Heading" w:customStyle="1">
     <w:name w:val="Heading"/>

</xml_diff>

<commit_message>
Added to my diss
</commit_message>
<xml_diff>
--- a/dissertation/dissertation.docx
+++ b/dissertation/dissertation.docx
@@ -8,7 +8,7 @@
           <w:docPartGallery w:val="Cover Pages"/>
           <w:docPartUnique w:val="true"/>
         </w:docPartObj>
-        <w:id w:val="1536170788"/>
+        <w:id w:val="1088910010"/>
       </w:sdtPr>
       <w:sdtContent>
         <w:p>
@@ -104,7 +104,7 @@
                               <w:sdt>
                                 <w:sdtPr>
                                   <w:text/>
-                                  <w:id w:val="1131520041"/>
+                                  <w:id w:val="1976153206"/>
                                   <w:dataBinding w:prefixMappings="xmlns:ns0='http://purl.org/dc/elements/1.1/' xmlns:ns1='http://schemas.openxmlformats.org/package/2006/metadata/core-properties' " w:xpath="/ns1:coreProperties[1]/ns1:category[1]" w:storeItemID="{6C3C8BC8-F283-45AE-878A-BAB7291924A1}"/>
                                   <w:alias w:val="Course"/>
                                 </w:sdtPr>
@@ -180,7 +180,7 @@
                         <w:sdt>
                           <w:sdtPr>
                             <w:text/>
-                            <w:id w:val="1918021957"/>
+                            <w:id w:val="511464833"/>
                             <w:dataBinding w:prefixMappings="xmlns:ns0='http://purl.org/dc/elements/1.1/' xmlns:ns1='http://schemas.openxmlformats.org/package/2006/metadata/core-properties' " w:xpath="/ns1:coreProperties[1]/ns1:category[1]" w:storeItemID="{6C3C8BC8-F283-45AE-878A-BAB7291924A1}"/>
                             <w:alias w:val="Course"/>
                           </w:sdtPr>
@@ -1995,15 +1995,73 @@
         <w:spacing w:lineRule="auto" w:line="360" w:before="240" w:after="240"/>
         <w:ind w:left="0" w:hanging="0"/>
         <w:contextualSpacing/>
-        <w:rPr>
-          <w:rFonts w:ascii="Times New Roman" w:hAnsi="Times New Roman"/>
-        </w:rPr>
-      </w:pPr>
-      <w:r>
-        <w:rPr>
-          <w:rFonts w:eastAsia="Times New Roman" w:cs="Times New Roman" w:ascii="Times New Roman" w:hAnsi="Times New Roman"/>
-        </w:rPr>
-        <w:t>To determine whether there is a link between the sentiment of a TV show and the viewer ratings. This project will explore areas of sentiment analysis, different ways to perform sentiment analysis, why is this relevant and how will others benefit from this. This will involve some data analysis and manipulation to find out if there are any correlations. This chapter explores the background of the research as well as a justification for it. The aims and objectives are also considered.</w:t>
+        <w:rPr/>
+      </w:pPr>
+      <w:r>
+        <w:rPr>
+          <w:rFonts w:eastAsia="Times New Roman" w:cs="Times New Roman" w:ascii="Times New Roman" w:hAnsi="Times New Roman"/>
+        </w:rPr>
+        <w:t xml:space="preserve">To determine whether there is a link between the sentiment of a TV show and the viewer ratings. This project will explore areas of </w:t>
+      </w:r>
+      <w:r>
+        <w:rPr>
+          <w:rFonts w:eastAsia="Times New Roman" w:cs="Times New Roman" w:ascii="Times New Roman" w:hAnsi="Times New Roman"/>
+          <w:color w:val="000000" w:themeColor="text1"/>
+          <w:sz w:val="24"/>
+          <w:szCs w:val="20"/>
+          <w:lang w:eastAsia="en-GB"/>
+        </w:rPr>
+        <w:t>S</w:t>
+      </w:r>
+      <w:r>
+        <w:rPr>
+          <w:rFonts w:eastAsia="Times New Roman" w:cs="Times New Roman" w:ascii="Times New Roman" w:hAnsi="Times New Roman"/>
+        </w:rPr>
+        <w:t xml:space="preserve">entiment </w:t>
+      </w:r>
+      <w:r>
+        <w:rPr>
+          <w:rFonts w:eastAsia="Times New Roman" w:cs="Times New Roman" w:ascii="Times New Roman" w:hAnsi="Times New Roman"/>
+          <w:color w:val="000000" w:themeColor="text1"/>
+          <w:sz w:val="24"/>
+          <w:szCs w:val="20"/>
+          <w:lang w:eastAsia="en-GB"/>
+        </w:rPr>
+        <w:t>A</w:t>
+      </w:r>
+      <w:r>
+        <w:rPr>
+          <w:rFonts w:eastAsia="Times New Roman" w:cs="Times New Roman" w:ascii="Times New Roman" w:hAnsi="Times New Roman"/>
+        </w:rPr>
+        <w:t xml:space="preserve">nalysis </w:t>
+      </w:r>
+      <w:r>
+        <w:rPr>
+          <w:rFonts w:eastAsia="Times New Roman" w:cs="Times New Roman" w:ascii="Times New Roman" w:hAnsi="Times New Roman"/>
+        </w:rPr>
+        <w:t>(SA)</w:t>
+      </w:r>
+      <w:r>
+        <w:rPr>
+          <w:rFonts w:eastAsia="Times New Roman" w:cs="Times New Roman" w:ascii="Times New Roman" w:hAnsi="Times New Roman"/>
+        </w:rPr>
+        <w:t xml:space="preserve">, different ways to perform </w:t>
+      </w:r>
+      <w:r>
+        <w:rPr>
+          <w:rFonts w:eastAsia="Times New Roman" w:cs="Times New Roman" w:ascii="Times New Roman" w:hAnsi="Times New Roman"/>
+          <w:color w:val="000000" w:themeColor="text1"/>
+          <w:sz w:val="24"/>
+          <w:szCs w:val="20"/>
+          <w:lang w:eastAsia="en-GB"/>
+        </w:rPr>
+        <w:t>sentiment analysis</w:t>
+      </w:r>
+      <w:r>
+        <w:rPr>
+          <w:rFonts w:eastAsia="Times New Roman" w:cs="Times New Roman" w:ascii="Times New Roman" w:hAnsi="Times New Roman"/>
+        </w:rPr>
+        <w:t>, why is this relevant and how will others benefit from this. This will involve some data analysis and manipulation to find out if there are any correlations. This chapter explores the background of the research as well as a justification for it. The aims and objectives are also considered.</w:t>
       </w:r>
     </w:p>
     <w:p>
@@ -2043,61 +2101,43 @@
         <w:spacing w:lineRule="auto" w:line="360" w:before="240" w:after="240"/>
         <w:ind w:left="0" w:hanging="0"/>
         <w:contextualSpacing/>
+        <w:rPr/>
+      </w:pPr>
+      <w:r>
+        <w:rPr>
+          <w:rFonts w:eastAsia="Times New Roman" w:cs="Times New Roman" w:ascii="Times New Roman" w:hAnsi="Times New Roman"/>
+        </w:rPr>
+        <w:t xml:space="preserve">Sentiment analysis has been defined as opinion mining </w:t>
+      </w:r>
+      <w:r>
+        <w:rPr>
+          <w:rFonts w:eastAsia="Times New Roman" w:cs="Times New Roman" w:ascii="Times New Roman" w:hAnsi="Times New Roman"/>
+        </w:rPr>
+        <w:t>(</w:t>
+      </w:r>
+      <w:r>
         <w:rPr>
           <w:rFonts w:ascii="Times New Roman" w:hAnsi="Times New Roman"/>
         </w:rPr>
-      </w:pPr>
-      <w:r>
-        <w:rPr>
-          <w:rFonts w:eastAsia="Times New Roman" w:cs="Times New Roman" w:ascii="Times New Roman" w:hAnsi="Times New Roman"/>
-        </w:rPr>
-        <w:t xml:space="preserve">Sentiment analysis has been defined as opinion mining </w:t>
-      </w:r>
-      <w:r>
-        <w:rPr>
-          <w:rFonts w:ascii="Times New Roman" w:hAnsi="Times New Roman"/>
-        </w:rPr>
-        <w:t>Ding, et al. (2008)</w:t>
-      </w:r>
-      <w:r>
-        <w:rPr>
-          <w:rFonts w:eastAsia="Times New Roman" w:cs="Times New Roman" w:ascii="Times New Roman" w:hAnsi="Times New Roman"/>
-        </w:rPr>
-        <w:t xml:space="preserve">. </w:t>
-      </w:r>
-    </w:p>
-    <w:p>
-      <w:pPr>
-        <w:pStyle w:val="ListParagraph"/>
-        <w:spacing w:lineRule="auto" w:line="360" w:before="240" w:after="240"/>
-        <w:ind w:left="0" w:hanging="0"/>
-        <w:contextualSpacing/>
-        <w:rPr>
-          <w:rFonts w:ascii="Times New Roman" w:hAnsi="Times New Roman"/>
-        </w:rPr>
-      </w:pPr>
-      <w:r>
-        <w:rPr>
-          <w:rFonts w:eastAsia="Times New Roman" w:cs="Times New Roman" w:ascii="Times New Roman" w:hAnsi="Times New Roman"/>
-        </w:rPr>
-        <w:t>WHY?</w:t>
-      </w:r>
-    </w:p>
-    <w:p>
-      <w:pPr>
-        <w:pStyle w:val="ListParagraph"/>
-        <w:spacing w:lineRule="auto" w:line="360" w:before="240" w:after="240"/>
-        <w:ind w:left="0" w:hanging="0"/>
-        <w:contextualSpacing/>
-        <w:rPr>
-          <w:rFonts w:ascii="Times New Roman" w:hAnsi="Times New Roman"/>
-        </w:rPr>
-      </w:pPr>
-      <w:r>
-        <w:rPr>
-          <w:rFonts w:eastAsia="Times New Roman" w:cs="Times New Roman" w:ascii="Times New Roman" w:hAnsi="Times New Roman"/>
-        </w:rPr>
-        <w:t>According to Feldman (2013), sentiment analysis is used to look at the “decision-making process of people”. The value of this is we can better understand them as consumers, voters, reviewers etc.</w:t>
+        <w:t>Ding, et al. 2008)</w:t>
+      </w:r>
+      <w:r>
+        <w:rPr>
+          <w:rFonts w:eastAsia="Times New Roman" w:cs="Times New Roman" w:ascii="Times New Roman" w:hAnsi="Times New Roman"/>
+        </w:rPr>
+        <w:t xml:space="preserve"> </w:t>
+      </w:r>
+      <w:r>
+        <w:rPr>
+          <w:rFonts w:eastAsia="Times New Roman" w:cs="Times New Roman" w:ascii="Times New Roman" w:hAnsi="Times New Roman"/>
+        </w:rPr>
+        <w:t xml:space="preserve">and according </w:t>
+      </w:r>
+      <w:r>
+        <w:rPr>
+          <w:rFonts w:eastAsia="Times New Roman" w:cs="Times New Roman" w:ascii="Times New Roman" w:hAnsi="Times New Roman"/>
+        </w:rPr>
+        <w:t>to Feldman (2013), sentiment analysis is used to look at the “decision-making process of people”. The value of this is we can better understand them as consumers, voters, reviewers etc.</w:t>
       </w:r>
     </w:p>
     <w:p>
@@ -2558,7 +2598,150 @@
         <w:rPr>
           <w:rFonts w:eastAsia="Times New Roman" w:cs="Times New Roman" w:ascii="Times New Roman" w:hAnsi="Times New Roman"/>
         </w:rPr>
-        <w:t>The first type of sentiment analysis which will be explored is Document-level. This type looks at the whole document as one attribute. For a good example of this we could look at different types of reviews from Amazon and would give you an overall rating. This could also be done with machine learning with supervised and unsupervised learning. As Bibi (2017) pointed out, these include “Naive Bayes, Maximum Entropy classification and Support Vector Machines (SVM).”</w:t>
+        <w:t xml:space="preserve">The first type of sentiment analysis which will be explored is Document-level. This type </w:t>
+      </w:r>
+      <w:r>
+        <w:rPr>
+          <w:rFonts w:eastAsia="Times New Roman" w:cs="Times New Roman" w:ascii="Times New Roman" w:hAnsi="Times New Roman"/>
+        </w:rPr>
+        <w:t xml:space="preserve">of sentiment analysis is known as the simplest form of as it </w:t>
+      </w:r>
+      <w:r>
+        <w:rPr>
+          <w:rFonts w:eastAsia="Times New Roman" w:cs="Times New Roman" w:ascii="Times New Roman" w:hAnsi="Times New Roman"/>
+        </w:rPr>
+        <w:t xml:space="preserve">looks at the whole document as one attribute </w:t>
+      </w:r>
+      <w:r>
+        <w:rPr>
+          <w:rFonts w:eastAsia="Times New Roman" w:cs="Times New Roman" w:ascii="Times New Roman" w:hAnsi="Times New Roman"/>
+        </w:rPr>
+        <w:t>(</w:t>
+      </w:r>
+      <w:r>
+        <w:rPr>
+          <w:rFonts w:eastAsia="Times New Roman" w:cs="Times New Roman" w:ascii="Times New Roman" w:hAnsi="Times New Roman"/>
+          <w:color w:val="000000" w:themeColor="text1"/>
+          <w:sz w:val="24"/>
+          <w:szCs w:val="20"/>
+          <w:lang w:eastAsia="en-GB"/>
+        </w:rPr>
+        <w:t>F</w:t>
+      </w:r>
+      <w:r>
+        <w:rPr>
+          <w:rFonts w:eastAsia="Times New Roman" w:cs="Times New Roman" w:ascii="Times New Roman" w:hAnsi="Times New Roman"/>
+        </w:rPr>
+        <w:t>eldman 2013)</w:t>
+      </w:r>
+      <w:r>
+        <w:rPr>
+          <w:rFonts w:eastAsia="Times New Roman" w:cs="Times New Roman" w:ascii="Times New Roman" w:hAnsi="Times New Roman"/>
+        </w:rPr>
+        <w:t>. For a</w:t>
+      </w:r>
+      <w:r>
+        <w:rPr>
+          <w:rFonts w:eastAsia="Times New Roman" w:cs="Times New Roman" w:ascii="Times New Roman" w:hAnsi="Times New Roman"/>
+        </w:rPr>
+        <w:t>n</w:t>
+      </w:r>
+      <w:r>
+        <w:rPr>
+          <w:rFonts w:eastAsia="Times New Roman" w:cs="Times New Roman" w:ascii="Times New Roman" w:hAnsi="Times New Roman"/>
+        </w:rPr>
+        <w:t xml:space="preserve"> example of this, we could look at different types of reviews from Amazon and would give you an overall rating. This </w:t>
+      </w:r>
+      <w:r>
+        <w:rPr>
+          <w:rFonts w:eastAsia="Times New Roman" w:cs="Times New Roman" w:ascii="Times New Roman" w:hAnsi="Times New Roman"/>
+          <w:color w:val="000000" w:themeColor="text1"/>
+          <w:sz w:val="24"/>
+          <w:szCs w:val="20"/>
+          <w:lang w:eastAsia="en-GB"/>
+        </w:rPr>
+        <w:t xml:space="preserve">type can also </w:t>
+      </w:r>
+      <w:r>
+        <w:rPr>
+          <w:rFonts w:eastAsia="Times New Roman" w:cs="Times New Roman" w:ascii="Times New Roman" w:hAnsi="Times New Roman"/>
+        </w:rPr>
+        <w:t xml:space="preserve">be done with machine learning </w:t>
+      </w:r>
+      <w:r>
+        <w:rPr>
+          <w:rFonts w:eastAsia="Times New Roman" w:cs="Times New Roman" w:ascii="Times New Roman" w:hAnsi="Times New Roman"/>
+          <w:color w:val="000000" w:themeColor="text1"/>
+          <w:sz w:val="24"/>
+          <w:szCs w:val="20"/>
+          <w:lang w:eastAsia="en-GB"/>
+        </w:rPr>
+        <w:t>which consists of</w:t>
+      </w:r>
+      <w:r>
+        <w:rPr>
+          <w:rFonts w:eastAsia="Times New Roman" w:cs="Times New Roman" w:ascii="Times New Roman" w:hAnsi="Times New Roman"/>
+        </w:rPr>
+        <w:t xml:space="preserve"> supervised and unsupervised learning. </w:t>
+      </w:r>
+      <w:r>
+        <w:rPr>
+          <w:rFonts w:eastAsia="Times New Roman" w:cs="Times New Roman" w:ascii="Times New Roman" w:hAnsi="Times New Roman"/>
+        </w:rPr>
+        <w:t>The main difference between them is one has an estimate of the output such as positive or negative and the other doesn’t.</w:t>
+      </w:r>
+    </w:p>
+    <w:p>
+      <w:pPr>
+        <w:pStyle w:val="Normal"/>
+        <w:rPr>
+          <w:rFonts w:ascii="Times New Roman" w:hAnsi="Times New Roman" w:eastAsia="Times New Roman" w:cs="Times New Roman"/>
+        </w:rPr>
+      </w:pPr>
+      <w:r>
+        <w:rPr/>
+      </w:r>
+    </w:p>
+    <w:p>
+      <w:pPr>
+        <w:pStyle w:val="Normal"/>
+        <w:rPr>
+          <w:rFonts w:ascii="Times New Roman" w:hAnsi="Times New Roman" w:eastAsia="Times New Roman" w:cs="Times New Roman"/>
+          <w:color w:val="000000" w:themeColor="text1"/>
+          <w:sz w:val="24"/>
+          <w:szCs w:val="20"/>
+          <w:lang w:eastAsia="en-GB"/>
+        </w:rPr>
+      </w:pPr>
+      <w:r>
+        <w:rPr/>
+      </w:r>
+    </w:p>
+    <w:p>
+      <w:pPr>
+        <w:pStyle w:val="Normal"/>
+        <w:rPr>
+          <w:rFonts w:ascii="Times New Roman" w:hAnsi="Times New Roman" w:eastAsia="Times New Roman" w:cs="Times New Roman"/>
+          <w:color w:val="000000" w:themeColor="text1"/>
+          <w:sz w:val="24"/>
+          <w:szCs w:val="20"/>
+          <w:lang w:eastAsia="en-GB"/>
+        </w:rPr>
+      </w:pPr>
+      <w:r>
+        <w:rPr/>
+      </w:r>
+    </w:p>
+    <w:p>
+      <w:pPr>
+        <w:pStyle w:val="Normal"/>
+        <w:rPr/>
+      </w:pPr>
+      <w:r>
+        <w:rPr>
+          <w:rFonts w:eastAsia="Times New Roman" w:cs="Times New Roman" w:ascii="Times New Roman" w:hAnsi="Times New Roman"/>
+        </w:rPr>
+        <w:t>As Bibi (2017) pointed out, these include “Naive Bayes, Maximum Entropy classification and Support Vector Machines (SVM).”</w:t>
       </w:r>
     </w:p>
     <w:p>
@@ -3171,16 +3354,123 @@
     <w:p>
       <w:pPr>
         <w:pStyle w:val="Normal"/>
-        <w:rPr>
-          <w:rFonts w:ascii="Times New Roman" w:hAnsi="Times New Roman"/>
-        </w:rPr>
+        <w:rPr/>
       </w:pPr>
       <w:r>
         <w:rPr>
           <w:rFonts w:eastAsia="Times New Roman" w:cs="Times New Roman" w:ascii="Times New Roman" w:hAnsi="Times New Roman"/>
           <w:szCs w:val="24"/>
         </w:rPr>
-        <w:t>Software licenses – The aim of this project is to use open source tools which will give anyone the ability to follow along with this project.</w:t>
+        <w:t xml:space="preserve">Software licenses – The aim of this project is to use open source tools which will give anyone the ability to follow along with this project. </w:t>
+      </w:r>
+    </w:p>
+    <w:p>
+      <w:pPr>
+        <w:pStyle w:val="Normal"/>
+        <w:numPr>
+          <w:ilvl w:val="0"/>
+          <w:numId w:val="5"/>
+        </w:numPr>
+        <w:rPr/>
+      </w:pPr>
+      <w:r>
+        <w:rPr>
+          <w:rFonts w:eastAsia="Times New Roman" w:cs="Times New Roman" w:ascii="Times New Roman" w:hAnsi="Times New Roman"/>
+          <w:szCs w:val="24"/>
+        </w:rPr>
+        <w:t>R / R-Studio</w:t>
+      </w:r>
+    </w:p>
+    <w:p>
+      <w:pPr>
+        <w:pStyle w:val="Normal"/>
+        <w:numPr>
+          <w:ilvl w:val="1"/>
+          <w:numId w:val="5"/>
+        </w:numPr>
+        <w:rPr/>
+      </w:pPr>
+      <w:r>
+        <w:rPr>
+          <w:rFonts w:eastAsia="Times New Roman" w:cs="Times New Roman" w:ascii="Times New Roman" w:hAnsi="Times New Roman"/>
+          <w:szCs w:val="24"/>
+        </w:rPr>
+        <w:t>A</w:t>
+      </w:r>
+      <w:r>
+        <w:rPr>
+          <w:rFonts w:eastAsia="Times New Roman" w:cs="Times New Roman" w:ascii="Times New Roman" w:hAnsi="Times New Roman"/>
+          <w:szCs w:val="24"/>
+        </w:rPr>
+        <w:t>n open source front end for the programming language R, which is great for creating and manipulating scripts and data frames.</w:t>
+      </w:r>
+    </w:p>
+    <w:p>
+      <w:pPr>
+        <w:pStyle w:val="Normal"/>
+        <w:numPr>
+          <w:ilvl w:val="0"/>
+          <w:numId w:val="5"/>
+        </w:numPr>
+        <w:rPr/>
+      </w:pPr>
+      <w:r>
+        <w:rPr>
+          <w:rFonts w:eastAsia="Times New Roman" w:cs="Times New Roman" w:ascii="Times New Roman" w:hAnsi="Times New Roman"/>
+          <w:szCs w:val="24"/>
+        </w:rPr>
+        <w:t>Git / GitHub</w:t>
+      </w:r>
+    </w:p>
+    <w:p>
+      <w:pPr>
+        <w:pStyle w:val="Normal"/>
+        <w:numPr>
+          <w:ilvl w:val="1"/>
+          <w:numId w:val="5"/>
+        </w:numPr>
+        <w:rPr/>
+      </w:pPr>
+      <w:r>
+        <w:rPr>
+          <w:rFonts w:eastAsia="Times New Roman" w:cs="Times New Roman" w:ascii="Times New Roman" w:hAnsi="Times New Roman"/>
+          <w:szCs w:val="24"/>
+        </w:rPr>
+        <w:t>Git is an open source version-control system for keeping track of changes in code.</w:t>
+      </w:r>
+    </w:p>
+    <w:p>
+      <w:pPr>
+        <w:pStyle w:val="Normal"/>
+        <w:numPr>
+          <w:ilvl w:val="1"/>
+          <w:numId w:val="5"/>
+        </w:numPr>
+        <w:rPr/>
+      </w:pPr>
+      <w:r>
+        <w:rPr>
+          <w:rFonts w:eastAsia="Times New Roman" w:cs="Times New Roman" w:ascii="Times New Roman" w:hAnsi="Times New Roman"/>
+          <w:szCs w:val="24"/>
+        </w:rPr>
+        <w:t xml:space="preserve">GitHub is a website for developers to upload their code externally, which was built on Git and allows for collaboration. </w:t>
+      </w:r>
+    </w:p>
+    <w:p>
+      <w:pPr>
+        <w:pStyle w:val="Normal"/>
+        <w:numPr>
+          <w:ilvl w:val="0"/>
+          <w:numId w:val="5"/>
+        </w:numPr>
+        <w:rPr/>
+      </w:pPr>
+      <w:r>
+        <w:rPr>
+          <w:rFonts w:eastAsia="Times New Roman" w:cs="Times New Roman" w:ascii="Times New Roman" w:hAnsi="Times New Roman"/>
+          <w:szCs w:val="24"/>
+        </w:rPr>
+        <w:t>Visual Studio Code</w:t>
       </w:r>
     </w:p>
     <w:p>
@@ -3824,9 +4114,77 @@
       </w:r>
       <w:bookmarkEnd w:id="45"/>
     </w:p>
+    <w:p>
+      <w:pPr>
+        <w:pStyle w:val="Normal"/>
+        <w:spacing w:lineRule="auto" w:line="360"/>
+        <w:rPr>
+          <w:rFonts w:ascii="Times New Roman" w:hAnsi="Times New Roman" w:eastAsia="Times New Roman" w:cs="Times New Roman"/>
+          <w:szCs w:val="24"/>
+        </w:rPr>
+      </w:pPr>
+      <w:r>
+        <w:rPr/>
+      </w:r>
+    </w:p>
+    <w:p>
+      <w:pPr>
+        <w:pStyle w:val="Normal"/>
+        <w:rPr/>
+      </w:pPr>
+      <w:hyperlink r:id="rId4">
+        <w:r>
+          <w:rPr>
+            <w:rStyle w:val="InternetLink"/>
+            <w:rFonts w:eastAsia="Times New Roman" w:cs="Times New Roman" w:ascii="Times New Roman" w:hAnsi="Times New Roman"/>
+            <w:color w:val="000000" w:themeColor="text1"/>
+            <w:sz w:val="24"/>
+            <w:szCs w:val="20"/>
+            <w:lang w:eastAsia="en-GB"/>
+          </w:rPr>
+          <w:t>http://ataspinar.com/2016/01/21/sentiment-analysis-with-bag-of-words/</w:t>
+        </w:r>
+      </w:hyperlink>
+    </w:p>
+    <w:p>
+      <w:pPr>
+        <w:pStyle w:val="Normal"/>
+        <w:spacing w:lineRule="auto" w:line="360"/>
+        <w:rPr/>
+      </w:pPr>
+      <w:hyperlink r:id="rId6">
+        <w:r>
+          <w:rPr>
+            <w:rStyle w:val="InternetLink"/>
+            <w:rFonts w:eastAsia="Times New Roman" w:cs="Times New Roman" w:ascii="Times New Roman" w:hAnsi="Times New Roman"/>
+            <w:color w:val="000000" w:themeColor="text1"/>
+            <w:sz w:val="24"/>
+            <w:szCs w:val="20"/>
+            <w:lang w:eastAsia="en-GB"/>
+          </w:rPr>
+          <w:t>https://towardsdatascience.com/supervised-vs-unsupervised-learning-14f68e32ea8d</w:t>
+        </w:r>
+      </w:hyperlink>
+    </w:p>
+    <w:p>
+      <w:pPr>
+        <w:pStyle w:val="Normal"/>
+        <w:spacing w:lineRule="auto" w:line="360"/>
+        <w:rPr>
+          <w:rFonts w:ascii="Times New Roman" w:hAnsi="Times New Roman" w:eastAsia="Times New Roman" w:cs="Times New Roman"/>
+          <w:color w:val="000000" w:themeColor="text1"/>
+          <w:sz w:val="24"/>
+          <w:szCs w:val="20"/>
+          <w:lang w:eastAsia="en-GB"/>
+        </w:rPr>
+      </w:pPr>
+      <w:r>
+        <w:rPr/>
+      </w:r>
+    </w:p>
     <w:sectPr>
-      <w:headerReference w:type="default" r:id="rId4"/>
-      <w:footerReference w:type="default" r:id="rId5"/>
+      <w:headerReference w:type="default" r:id="rId7"/>
+      <w:footerReference w:type="default" r:id="rId8"/>
       <w:type w:val="nextPage"/>
       <w:pgSz w:w="11906" w:h="16838"/>
       <w:pgMar w:left="1701" w:right="1701" w:header="709" w:top="1418" w:footer="0" w:bottom="1418" w:gutter="0"/>
@@ -4452,6 +4810,152 @@
   <w:abstractNum w:abstractNumId="5">
     <w:lvl w:ilvl="0">
       <w:start w:val="1"/>
+      <w:numFmt w:val="bullet"/>
+      <w:lvlText w:val=""/>
+      <w:lvlJc w:val="left"/>
+      <w:pPr>
+        <w:tabs>
+          <w:tab w:val="num" w:pos="720"/>
+        </w:tabs>
+        <w:ind w:left="720" w:hanging="360"/>
+      </w:pPr>
+      <w:rPr>
+        <w:rFonts w:ascii="Symbol" w:hAnsi="Symbol" w:cs="Symbol" w:hint="default"/>
+        <w:rFonts w:cs="OpenSymbol"/>
+      </w:rPr>
+    </w:lvl>
+    <w:lvl w:ilvl="1">
+      <w:start w:val="1"/>
+      <w:numFmt w:val="bullet"/>
+      <w:lvlText w:val="◦"/>
+      <w:lvlJc w:val="left"/>
+      <w:pPr>
+        <w:tabs>
+          <w:tab w:val="num" w:pos="1080"/>
+        </w:tabs>
+        <w:ind w:left="1080" w:hanging="360"/>
+      </w:pPr>
+      <w:rPr>
+        <w:rFonts w:ascii="OpenSymbol" w:hAnsi="OpenSymbol" w:cs="OpenSymbol" w:hint="default"/>
+        <w:rFonts w:cs="OpenSymbol"/>
+      </w:rPr>
+    </w:lvl>
+    <w:lvl w:ilvl="2">
+      <w:start w:val="1"/>
+      <w:numFmt w:val="bullet"/>
+      <w:lvlText w:val="▪"/>
+      <w:lvlJc w:val="left"/>
+      <w:pPr>
+        <w:tabs>
+          <w:tab w:val="num" w:pos="1440"/>
+        </w:tabs>
+        <w:ind w:left="1440" w:hanging="360"/>
+      </w:pPr>
+      <w:rPr>
+        <w:rFonts w:ascii="OpenSymbol" w:hAnsi="OpenSymbol" w:cs="OpenSymbol" w:hint="default"/>
+        <w:rFonts w:cs="OpenSymbol"/>
+      </w:rPr>
+    </w:lvl>
+    <w:lvl w:ilvl="3">
+      <w:start w:val="1"/>
+      <w:numFmt w:val="bullet"/>
+      <w:lvlText w:val=""/>
+      <w:lvlJc w:val="left"/>
+      <w:pPr>
+        <w:tabs>
+          <w:tab w:val="num" w:pos="1800"/>
+        </w:tabs>
+        <w:ind w:left="1800" w:hanging="360"/>
+      </w:pPr>
+      <w:rPr>
+        <w:rFonts w:ascii="Symbol" w:hAnsi="Symbol" w:cs="Symbol" w:hint="default"/>
+        <w:rFonts w:cs="OpenSymbol"/>
+      </w:rPr>
+    </w:lvl>
+    <w:lvl w:ilvl="4">
+      <w:start w:val="1"/>
+      <w:numFmt w:val="bullet"/>
+      <w:lvlText w:val="◦"/>
+      <w:lvlJc w:val="left"/>
+      <w:pPr>
+        <w:tabs>
+          <w:tab w:val="num" w:pos="2160"/>
+        </w:tabs>
+        <w:ind w:left="2160" w:hanging="360"/>
+      </w:pPr>
+      <w:rPr>
+        <w:rFonts w:ascii="OpenSymbol" w:hAnsi="OpenSymbol" w:cs="OpenSymbol" w:hint="default"/>
+        <w:rFonts w:cs="OpenSymbol"/>
+      </w:rPr>
+    </w:lvl>
+    <w:lvl w:ilvl="5">
+      <w:start w:val="1"/>
+      <w:numFmt w:val="bullet"/>
+      <w:lvlText w:val="▪"/>
+      <w:lvlJc w:val="left"/>
+      <w:pPr>
+        <w:tabs>
+          <w:tab w:val="num" w:pos="2520"/>
+        </w:tabs>
+        <w:ind w:left="2520" w:hanging="360"/>
+      </w:pPr>
+      <w:rPr>
+        <w:rFonts w:ascii="OpenSymbol" w:hAnsi="OpenSymbol" w:cs="OpenSymbol" w:hint="default"/>
+        <w:rFonts w:cs="OpenSymbol"/>
+      </w:rPr>
+    </w:lvl>
+    <w:lvl w:ilvl="6">
+      <w:start w:val="1"/>
+      <w:numFmt w:val="bullet"/>
+      <w:lvlText w:val=""/>
+      <w:lvlJc w:val="left"/>
+      <w:pPr>
+        <w:tabs>
+          <w:tab w:val="num" w:pos="2880"/>
+        </w:tabs>
+        <w:ind w:left="2880" w:hanging="360"/>
+      </w:pPr>
+      <w:rPr>
+        <w:rFonts w:ascii="Symbol" w:hAnsi="Symbol" w:cs="Symbol" w:hint="default"/>
+        <w:rFonts w:cs="OpenSymbol"/>
+      </w:rPr>
+    </w:lvl>
+    <w:lvl w:ilvl="7">
+      <w:start w:val="1"/>
+      <w:numFmt w:val="bullet"/>
+      <w:lvlText w:val="◦"/>
+      <w:lvlJc w:val="left"/>
+      <w:pPr>
+        <w:tabs>
+          <w:tab w:val="num" w:pos="3240"/>
+        </w:tabs>
+        <w:ind w:left="3240" w:hanging="360"/>
+      </w:pPr>
+      <w:rPr>
+        <w:rFonts w:ascii="OpenSymbol" w:hAnsi="OpenSymbol" w:cs="OpenSymbol" w:hint="default"/>
+        <w:rFonts w:cs="OpenSymbol"/>
+      </w:rPr>
+    </w:lvl>
+    <w:lvl w:ilvl="8">
+      <w:start w:val="1"/>
+      <w:numFmt w:val="bullet"/>
+      <w:lvlText w:val="▪"/>
+      <w:lvlJc w:val="left"/>
+      <w:pPr>
+        <w:tabs>
+          <w:tab w:val="num" w:pos="3600"/>
+        </w:tabs>
+        <w:ind w:left="3600" w:hanging="360"/>
+      </w:pPr>
+      <w:rPr>
+        <w:rFonts w:ascii="OpenSymbol" w:hAnsi="OpenSymbol" w:cs="OpenSymbol" w:hint="default"/>
+        <w:rFonts w:cs="OpenSymbol"/>
+      </w:rPr>
+    </w:lvl>
+  </w:abstractNum>
+  <w:abstractNum w:abstractNumId="6">
+    <w:lvl w:ilvl="0">
+      <w:start w:val="1"/>
       <w:numFmt w:val="none"/>
       <w:suff w:val="nothing"/>
       <w:lvlText w:val=""/>
@@ -4555,6 +5059,9 @@
   </w:num>
   <w:num w:numId="5">
     <w:abstractNumId w:val="5"/>
+  </w:num>
+  <w:num w:numId="6">
+    <w:abstractNumId w:val="6"/>
   </w:num>
 </w:numbering>
 </file>
@@ -5182,6 +5689,13 @@
       <w:rFonts w:eastAsia="" w:eastAsiaTheme="minorEastAsia"/>
       <w:sz w:val="22"/>
       <w:lang w:val="en-US"/>
+    </w:rPr>
+  </w:style>
+  <w:style w:type="character" w:styleId="Bullets">
+    <w:name w:val="Bullets"/>
+    <w:qFormat/>
+    <w:rPr>
+      <w:rFonts w:ascii="OpenSymbol" w:hAnsi="OpenSymbol" w:eastAsia="OpenSymbol" w:cs="OpenSymbol"/>
     </w:rPr>
   </w:style>
   <w:style w:type="paragraph" w:styleId="Heading" w:customStyle="1">

</xml_diff>

<commit_message>
Added to diss more
</commit_message>
<xml_diff>
--- a/dissertation/dissertation.docx
+++ b/dissertation/dissertation.docx
@@ -8,7 +8,7 @@
           <w:docPartGallery w:val="Cover Pages"/>
           <w:docPartUnique w:val="true"/>
         </w:docPartObj>
-        <w:id w:val="1088910010"/>
+        <w:id w:val="954727067"/>
       </w:sdtPr>
       <w:sdtContent>
         <w:p>
@@ -104,7 +104,7 @@
                               <w:sdt>
                                 <w:sdtPr>
                                   <w:text/>
-                                  <w:id w:val="1976153206"/>
+                                  <w:id w:val="992126736"/>
                                   <w:dataBinding w:prefixMappings="xmlns:ns0='http://purl.org/dc/elements/1.1/' xmlns:ns1='http://schemas.openxmlformats.org/package/2006/metadata/core-properties' " w:xpath="/ns1:coreProperties[1]/ns1:category[1]" w:storeItemID="{6C3C8BC8-F283-45AE-878A-BAB7291924A1}"/>
                                   <w:alias w:val="Course"/>
                                 </w:sdtPr>
@@ -180,7 +180,7 @@
                         <w:sdt>
                           <w:sdtPr>
                             <w:text/>
-                            <w:id w:val="511464833"/>
+                            <w:id w:val="171401542"/>
                             <w:dataBinding w:prefixMappings="xmlns:ns0='http://purl.org/dc/elements/1.1/' xmlns:ns1='http://schemas.openxmlformats.org/package/2006/metadata/core-properties' " w:xpath="/ns1:coreProperties[1]/ns1:category[1]" w:storeItemID="{6C3C8BC8-F283-45AE-878A-BAB7291924A1}"/>
                             <w:alias w:val="Course"/>
                           </w:sdtPr>
@@ -3378,31 +3378,7 @@
           <w:rFonts w:eastAsia="Times New Roman" w:cs="Times New Roman" w:ascii="Times New Roman" w:hAnsi="Times New Roman"/>
           <w:szCs w:val="24"/>
         </w:rPr>
-        <w:t>R / R-Studio</w:t>
-      </w:r>
-    </w:p>
-    <w:p>
-      <w:pPr>
-        <w:pStyle w:val="Normal"/>
-        <w:numPr>
-          <w:ilvl w:val="1"/>
-          <w:numId w:val="5"/>
-        </w:numPr>
-        <w:rPr/>
-      </w:pPr>
-      <w:r>
-        <w:rPr>
-          <w:rFonts w:eastAsia="Times New Roman" w:cs="Times New Roman" w:ascii="Times New Roman" w:hAnsi="Times New Roman"/>
-          <w:szCs w:val="24"/>
-        </w:rPr>
-        <w:t>A</w:t>
-      </w:r>
-      <w:r>
-        <w:rPr>
-          <w:rFonts w:eastAsia="Times New Roman" w:cs="Times New Roman" w:ascii="Times New Roman" w:hAnsi="Times New Roman"/>
-          <w:szCs w:val="24"/>
-        </w:rPr>
-        <w:t>n open source front end for the programming language R, which is great for creating and manipulating scripts and data frames.</w:t>
+        <w:t>R  - An open source front end for the programming language R, which is great for creating and manipulating scripts and data frames.</w:t>
       </w:r>
     </w:p>
     <w:p>
@@ -3419,41 +3395,7 @@
           <w:rFonts w:eastAsia="Times New Roman" w:cs="Times New Roman" w:ascii="Times New Roman" w:hAnsi="Times New Roman"/>
           <w:szCs w:val="24"/>
         </w:rPr>
-        <w:t>Git / GitHub</w:t>
-      </w:r>
-    </w:p>
-    <w:p>
-      <w:pPr>
-        <w:pStyle w:val="Normal"/>
-        <w:numPr>
-          <w:ilvl w:val="1"/>
-          <w:numId w:val="5"/>
-        </w:numPr>
-        <w:rPr/>
-      </w:pPr>
-      <w:r>
-        <w:rPr>
-          <w:rFonts w:eastAsia="Times New Roman" w:cs="Times New Roman" w:ascii="Times New Roman" w:hAnsi="Times New Roman"/>
-          <w:szCs w:val="24"/>
-        </w:rPr>
-        <w:t>Git is an open source version-control system for keeping track of changes in code.</w:t>
-      </w:r>
-    </w:p>
-    <w:p>
-      <w:pPr>
-        <w:pStyle w:val="Normal"/>
-        <w:numPr>
-          <w:ilvl w:val="1"/>
-          <w:numId w:val="5"/>
-        </w:numPr>
-        <w:rPr/>
-      </w:pPr>
-      <w:r>
-        <w:rPr>
-          <w:rFonts w:eastAsia="Times New Roman" w:cs="Times New Roman" w:ascii="Times New Roman" w:hAnsi="Times New Roman"/>
-          <w:szCs w:val="24"/>
-        </w:rPr>
-        <w:t xml:space="preserve">GitHub is a website for developers to upload their code externally, which was built on Git and allows for collaboration. </w:t>
+        <w:t xml:space="preserve">R-Studio - </w:t>
       </w:r>
     </w:p>
     <w:p>
@@ -3470,7 +3412,41 @@
           <w:rFonts w:eastAsia="Times New Roman" w:cs="Times New Roman" w:ascii="Times New Roman" w:hAnsi="Times New Roman"/>
           <w:szCs w:val="24"/>
         </w:rPr>
-        <w:t>Visual Studio Code</w:t>
+        <w:t>Git - is an open source version-control system for keeping track of changes in code.</w:t>
+      </w:r>
+    </w:p>
+    <w:p>
+      <w:pPr>
+        <w:pStyle w:val="Normal"/>
+        <w:numPr>
+          <w:ilvl w:val="0"/>
+          <w:numId w:val="5"/>
+        </w:numPr>
+        <w:rPr/>
+      </w:pPr>
+      <w:r>
+        <w:rPr>
+          <w:rFonts w:eastAsia="Times New Roman" w:cs="Times New Roman" w:ascii="Times New Roman" w:hAnsi="Times New Roman"/>
+          <w:szCs w:val="24"/>
+        </w:rPr>
+        <w:t>GitHub is a website for developers to upload their code externally, which was built on Git and allows for collaboration. (Microsoft)</w:t>
+      </w:r>
+    </w:p>
+    <w:p>
+      <w:pPr>
+        <w:pStyle w:val="Normal"/>
+        <w:numPr>
+          <w:ilvl w:val="0"/>
+          <w:numId w:val="5"/>
+        </w:numPr>
+        <w:rPr/>
+      </w:pPr>
+      <w:r>
+        <w:rPr>
+          <w:rFonts w:eastAsia="Times New Roman" w:cs="Times New Roman" w:ascii="Times New Roman" w:hAnsi="Times New Roman"/>
+          <w:szCs w:val="24"/>
+        </w:rPr>
+        <w:t>Visual Studio Code - An open source text editor for developers.</w:t>
       </w:r>
     </w:p>
     <w:p>
@@ -3715,10 +3691,7 @@
         </w:rPr>
       </w:pPr>
       <w:r>
-        <w:rPr>
-          <w:rFonts w:ascii="Times New Roman" w:hAnsi="Times New Roman"/>
-        </w:rPr>
-        <w:br/>
+        <w:rPr/>
       </w:r>
     </w:p>
     <w:p>

</xml_diff>

<commit_message>
added to my ds folder
</commit_message>
<xml_diff>
--- a/dissertation/dissertation.docx
+++ b/dissertation/dissertation.docx
@@ -8,8 +8,16 @@
       </w:pPr>
       <w:bookmarkStart w:id="0" w:name="_Toc23344681"/>
       <w:bookmarkStart w:id="1" w:name="_Toc23344980"/>
-      <w:r>
-        <w:t>Chapter 1 – Introduction (100 Words?)</w:t>
+      <w:proofErr w:type="spellStart"/>
+      <w:r>
+        <w:t>efe</w:t>
+      </w:r>
+      <w:r>
+        <w:t>Chapter</w:t>
+      </w:r>
+      <w:proofErr w:type="spellEnd"/>
+      <w:r>
+        <w:t xml:space="preserve"> 1 – Introduction (100 Words?)</w:t>
       </w:r>
       <w:bookmarkEnd w:id="0"/>
       <w:bookmarkEnd w:id="1"/>
@@ -1469,8 +1477,6 @@
           <w:rFonts w:ascii="Times New Roman" w:hAnsi="Times New Roman"/>
         </w:rPr>
       </w:pPr>
-      <w:bookmarkStart w:id="17" w:name="_GoBack"/>
-      <w:bookmarkEnd w:id="17"/>
       <w:r>
         <w:rPr>
           <w:rFonts w:ascii="Times New Roman" w:hAnsi="Times New Roman"/>
@@ -1649,26 +1655,26 @@
       <w:pPr>
         <w:pStyle w:val="Heading1"/>
       </w:pPr>
-      <w:bookmarkStart w:id="18" w:name="_Toc23344988"/>
-      <w:bookmarkStart w:id="19" w:name="_Toc23344689"/>
+      <w:bookmarkStart w:id="17" w:name="_Toc23344988"/>
+      <w:bookmarkStart w:id="18" w:name="_Toc23344689"/>
       <w:r>
         <w:lastRenderedPageBreak/>
         <w:t>Chapter 3 – Design</w:t>
       </w:r>
+      <w:bookmarkEnd w:id="17"/>
       <w:bookmarkEnd w:id="18"/>
+    </w:p>
+    <w:p>
+      <w:pPr>
+        <w:pStyle w:val="Heading2"/>
+      </w:pPr>
+      <w:bookmarkStart w:id="19" w:name="_Toc23344690"/>
+      <w:bookmarkStart w:id="20" w:name="_Toc23344989"/>
+      <w:r>
+        <w:t>3.1 – Use outputs</w:t>
+      </w:r>
       <w:bookmarkEnd w:id="19"/>
-    </w:p>
-    <w:p>
-      <w:pPr>
-        <w:pStyle w:val="Heading2"/>
-      </w:pPr>
-      <w:bookmarkStart w:id="20" w:name="_Toc23344690"/>
-      <w:bookmarkStart w:id="21" w:name="_Toc23344989"/>
-      <w:r>
-        <w:t>3.1 – Use outputs</w:t>
-      </w:r>
       <w:bookmarkEnd w:id="20"/>
-      <w:bookmarkEnd w:id="21"/>
     </w:p>
     <w:p>
       <w:pPr>
@@ -1689,26 +1695,26 @@
       <w:pPr>
         <w:pStyle w:val="Heading1"/>
       </w:pPr>
-      <w:bookmarkStart w:id="22" w:name="_Toc23344990"/>
-      <w:bookmarkStart w:id="23" w:name="_Toc23344691"/>
+      <w:bookmarkStart w:id="21" w:name="_Toc23344990"/>
+      <w:bookmarkStart w:id="22" w:name="_Toc23344691"/>
       <w:r>
         <w:lastRenderedPageBreak/>
         <w:t>Chapter 4 – Implementation (Prototype/Deliverable)</w:t>
       </w:r>
+      <w:bookmarkEnd w:id="21"/>
       <w:bookmarkEnd w:id="22"/>
+    </w:p>
+    <w:p>
+      <w:pPr>
+        <w:pStyle w:val="Heading2"/>
+      </w:pPr>
+      <w:bookmarkStart w:id="23" w:name="_Toc23344991"/>
+      <w:bookmarkStart w:id="24" w:name="_Toc23344692"/>
+      <w:r>
+        <w:t>4.1 – Based on design</w:t>
+      </w:r>
       <w:bookmarkEnd w:id="23"/>
-    </w:p>
-    <w:p>
-      <w:pPr>
-        <w:pStyle w:val="Heading2"/>
-      </w:pPr>
-      <w:bookmarkStart w:id="24" w:name="_Toc23344991"/>
-      <w:bookmarkStart w:id="25" w:name="_Toc23344692"/>
-      <w:r>
-        <w:t>4.1 – Based on design</w:t>
-      </w:r>
       <w:bookmarkEnd w:id="24"/>
-      <w:bookmarkEnd w:id="25"/>
     </w:p>
     <w:p>
       <w:pPr>
@@ -1721,8 +1727,8 @@
           <w:lang w:val="en-US" w:eastAsia="en-US"/>
         </w:rPr>
       </w:pPr>
-      <w:bookmarkStart w:id="26" w:name="_Toc23344992"/>
-      <w:bookmarkStart w:id="27" w:name="_Toc23344693"/>
+      <w:bookmarkStart w:id="25" w:name="_Toc23344992"/>
+      <w:bookmarkStart w:id="26" w:name="_Toc23344693"/>
       <w:r>
         <w:br w:type="page"/>
       </w:r>
@@ -1735,8 +1741,8 @@
         <w:lastRenderedPageBreak/>
         <w:t>Chapter 5 – Evaluation of prototype/deliverable</w:t>
       </w:r>
+      <w:bookmarkEnd w:id="25"/>
       <w:bookmarkEnd w:id="26"/>
-      <w:bookmarkEnd w:id="27"/>
     </w:p>
     <w:p>
       <w:pPr>
@@ -1757,14 +1763,14 @@
       <w:pPr>
         <w:pStyle w:val="Heading1"/>
       </w:pPr>
-      <w:bookmarkStart w:id="28" w:name="_Toc23344993"/>
-      <w:bookmarkStart w:id="29" w:name="_Toc23344694"/>
+      <w:bookmarkStart w:id="27" w:name="_Toc23344993"/>
+      <w:bookmarkStart w:id="28" w:name="_Toc23344694"/>
       <w:r>
         <w:lastRenderedPageBreak/>
         <w:t>Chapter 6 - Conclusions</w:t>
       </w:r>
+      <w:bookmarkEnd w:id="27"/>
       <w:bookmarkEnd w:id="28"/>
-      <w:bookmarkEnd w:id="29"/>
     </w:p>
     <w:p>
       <w:pPr>
@@ -1785,26 +1791,26 @@
       <w:pPr>
         <w:pStyle w:val="Heading1"/>
       </w:pPr>
-      <w:bookmarkStart w:id="30" w:name="_Toc23344994"/>
-      <w:bookmarkStart w:id="31" w:name="_Toc23344695"/>
+      <w:bookmarkStart w:id="29" w:name="_Toc23344994"/>
+      <w:bookmarkStart w:id="30" w:name="_Toc23344695"/>
       <w:r>
         <w:lastRenderedPageBreak/>
         <w:t>LSEPI – (Put in appendix in final)</w:t>
       </w:r>
+      <w:bookmarkEnd w:id="29"/>
       <w:bookmarkEnd w:id="30"/>
+    </w:p>
+    <w:p>
+      <w:pPr>
+        <w:pStyle w:val="Heading2"/>
+      </w:pPr>
+      <w:bookmarkStart w:id="31" w:name="_Toc23344696"/>
+      <w:bookmarkStart w:id="32" w:name="_Toc23344995"/>
+      <w:r>
+        <w:t>Legal</w:t>
+      </w:r>
       <w:bookmarkEnd w:id="31"/>
-    </w:p>
-    <w:p>
-      <w:pPr>
-        <w:pStyle w:val="Heading2"/>
-      </w:pPr>
-      <w:bookmarkStart w:id="32" w:name="_Toc23344696"/>
-      <w:bookmarkStart w:id="33" w:name="_Toc23344995"/>
-      <w:r>
-        <w:t>Legal</w:t>
-      </w:r>
       <w:bookmarkEnd w:id="32"/>
-      <w:bookmarkEnd w:id="33"/>
     </w:p>
     <w:p>
       <w:pPr>
@@ -1914,52 +1920,52 @@
       <w:pPr>
         <w:pStyle w:val="Heading2"/>
       </w:pPr>
-      <w:bookmarkStart w:id="34" w:name="_Toc23344996"/>
-      <w:bookmarkStart w:id="35" w:name="_Toc23344697"/>
+      <w:bookmarkStart w:id="33" w:name="_Toc23344996"/>
+      <w:bookmarkStart w:id="34" w:name="_Toc23344697"/>
       <w:r>
         <w:t>Social</w:t>
       </w:r>
+      <w:bookmarkEnd w:id="33"/>
       <w:bookmarkEnd w:id="34"/>
+    </w:p>
+    <w:p>
+      <w:pPr>
+        <w:rPr>
+          <w:rFonts w:ascii="Times New Roman" w:hAnsi="Times New Roman"/>
+        </w:rPr>
+      </w:pPr>
+      <w:r>
+        <w:rPr>
+          <w:rFonts w:ascii="Times New Roman" w:eastAsia="Times New Roman" w:hAnsi="Times New Roman" w:cs="Times New Roman"/>
+          <w:szCs w:val="24"/>
+        </w:rPr>
+        <w:t>Anonymity of user input – With the use of web scrapping for this project, this could be a difficult issue for some websites. For the types of websites this project will focus on, have a developer version which allows users to download and analyse their data sets. This has been confirmed in the Terms Of Service (TOS) and usually requires the user to create an account and tell the company why/what you’ll be doing with the data.</w:t>
+      </w:r>
+    </w:p>
+    <w:p>
+      <w:pPr>
+        <w:rPr>
+          <w:rFonts w:ascii="Times New Roman" w:hAnsi="Times New Roman"/>
+        </w:rPr>
+      </w:pPr>
+      <w:r>
+        <w:rPr>
+          <w:rFonts w:ascii="Times New Roman" w:hAnsi="Times New Roman"/>
+        </w:rPr>
+        <w:br/>
+      </w:r>
+    </w:p>
+    <w:p>
+      <w:pPr>
+        <w:pStyle w:val="Heading2"/>
+      </w:pPr>
+      <w:bookmarkStart w:id="35" w:name="_Toc23344997"/>
+      <w:bookmarkStart w:id="36" w:name="_Toc23344698"/>
+      <w:r>
+        <w:t>Ethical</w:t>
+      </w:r>
       <w:bookmarkEnd w:id="35"/>
-    </w:p>
-    <w:p>
-      <w:pPr>
-        <w:rPr>
-          <w:rFonts w:ascii="Times New Roman" w:hAnsi="Times New Roman"/>
-        </w:rPr>
-      </w:pPr>
-      <w:r>
-        <w:rPr>
-          <w:rFonts w:ascii="Times New Roman" w:eastAsia="Times New Roman" w:hAnsi="Times New Roman" w:cs="Times New Roman"/>
-          <w:szCs w:val="24"/>
-        </w:rPr>
-        <w:t>Anonymity of user input – With the use of web scrapping for this project, this could be a difficult issue for some websites. For the types of websites this project will focus on, have a developer version which allows users to download and analyse their data sets. This has been confirmed in the Terms Of Service (TOS) and usually requires the user to create an account and tell the company why/what you’ll be doing with the data.</w:t>
-      </w:r>
-    </w:p>
-    <w:p>
-      <w:pPr>
-        <w:rPr>
-          <w:rFonts w:ascii="Times New Roman" w:hAnsi="Times New Roman"/>
-        </w:rPr>
-      </w:pPr>
-      <w:r>
-        <w:rPr>
-          <w:rFonts w:ascii="Times New Roman" w:hAnsi="Times New Roman"/>
-        </w:rPr>
-        <w:br/>
-      </w:r>
-    </w:p>
-    <w:p>
-      <w:pPr>
-        <w:pStyle w:val="Heading2"/>
-      </w:pPr>
-      <w:bookmarkStart w:id="36" w:name="_Toc23344997"/>
-      <w:bookmarkStart w:id="37" w:name="_Toc23344698"/>
-      <w:r>
-        <w:t>Ethical</w:t>
-      </w:r>
       <w:bookmarkEnd w:id="36"/>
-      <w:bookmarkEnd w:id="37"/>
     </w:p>
     <w:p>
       <w:pPr>
@@ -2055,13 +2061,13 @@
       <w:pPr>
         <w:pStyle w:val="Heading2"/>
       </w:pPr>
-      <w:bookmarkStart w:id="38" w:name="_Toc23344998"/>
-      <w:bookmarkStart w:id="39" w:name="_Toc23344699"/>
+      <w:bookmarkStart w:id="37" w:name="_Toc23344998"/>
+      <w:bookmarkStart w:id="38" w:name="_Toc23344699"/>
       <w:r>
         <w:t>Professional</w:t>
       </w:r>
+      <w:bookmarkEnd w:id="37"/>
       <w:bookmarkEnd w:id="38"/>
-      <w:bookmarkEnd w:id="39"/>
       <w:r>
         <w:t xml:space="preserve"> </w:t>
       </w:r>
@@ -2186,14 +2192,14 @@
       <w:pPr>
         <w:pStyle w:val="Heading2"/>
       </w:pPr>
-      <w:bookmarkStart w:id="40" w:name="_Toc23344999"/>
-      <w:bookmarkStart w:id="41" w:name="_Toc23344700"/>
+      <w:bookmarkStart w:id="39" w:name="_Toc23344999"/>
+      <w:bookmarkStart w:id="40" w:name="_Toc23344700"/>
       <w:r>
         <w:lastRenderedPageBreak/>
         <w:t>Issues</w:t>
       </w:r>
+      <w:bookmarkEnd w:id="39"/>
       <w:bookmarkEnd w:id="40"/>
-      <w:bookmarkEnd w:id="41"/>
     </w:p>
     <w:p>
       <w:pPr>
@@ -2231,29 +2237,111 @@
       <w:pPr>
         <w:pStyle w:val="Heading1"/>
       </w:pPr>
-      <w:bookmarkStart w:id="42" w:name="_Toc23345000"/>
-      <w:bookmarkStart w:id="43" w:name="_Toc23344701"/>
+      <w:bookmarkStart w:id="41" w:name="_Toc23345000"/>
+      <w:bookmarkStart w:id="42" w:name="_Toc23344701"/>
       <w:r>
         <w:lastRenderedPageBreak/>
         <w:t>References</w:t>
       </w:r>
+      <w:bookmarkEnd w:id="41"/>
       <w:bookmarkEnd w:id="42"/>
+    </w:p>
+    <w:p>
+      <w:pPr>
+        <w:spacing w:line="360" w:lineRule="auto"/>
+        <w:rPr>
+          <w:rFonts w:ascii="Times New Roman" w:hAnsi="Times New Roman"/>
+        </w:rPr>
+      </w:pPr>
+      <w:r>
+        <w:rPr>
+          <w:rFonts w:ascii="Times New Roman" w:hAnsi="Times New Roman"/>
+        </w:rPr>
+        <w:t>Behdenna S., Barigou F., Belalem G. (2016) Sentiment Analysis at Document Level. In: Unal A., Nayak M., Mishra D., Singh D., Joshi A. (eds) Smart Trends in Information Technology and Computer Communications. SmartCom 2016. Communications in Computer and Information Science, vol 628. Springer, Singapore</w:t>
+      </w:r>
+      <w:r>
+        <w:rPr>
+          <w:rFonts w:ascii="Times New Roman" w:hAnsi="Times New Roman"/>
+        </w:rPr>
+        <w:t>.</w:t>
+      </w:r>
+    </w:p>
+    <w:p>
+      <w:pPr>
+        <w:spacing w:line="360" w:lineRule="auto"/>
+      </w:pPr>
+      <w:r>
+        <w:rPr>
+          <w:rFonts w:ascii="Times New Roman" w:hAnsi="Times New Roman"/>
+        </w:rPr>
+        <w:t xml:space="preserve">BCS (2019) </w:t>
+      </w:r>
+      <w:r>
+        <w:rPr>
+          <w:rFonts w:ascii="Times New Roman" w:hAnsi="Times New Roman"/>
+          <w:i/>
+        </w:rPr>
+        <w:t>‘</w:t>
+      </w:r>
+      <w:r>
+        <w:rPr>
+          <w:rFonts w:ascii="Times New Roman" w:hAnsi="Times New Roman"/>
+          <w:i/>
+        </w:rPr>
+        <w:t>BCS, THE CHARTERED INSTITUTE FOR IT</w:t>
+      </w:r>
+      <w:r>
+        <w:rPr>
+          <w:rFonts w:ascii="Times New Roman" w:hAnsi="Times New Roman"/>
+          <w:i/>
+        </w:rPr>
+        <w:t xml:space="preserve"> </w:t>
+      </w:r>
+      <w:bookmarkStart w:id="43" w:name="_GoBack"/>
       <w:bookmarkEnd w:id="43"/>
-    </w:p>
-    <w:p>
-      <w:pPr>
-        <w:spacing w:line="360" w:lineRule="auto"/>
-      </w:pPr>
-      <w:r>
-        <w:rPr>
-          <w:rFonts w:ascii="Times New Roman" w:hAnsi="Times New Roman"/>
-        </w:rPr>
-        <w:t>Behdenna S., Barigou F., Belalem G. (2016) Sentiment Analysis at Document Level. In: Unal A., Nayak M., Mishra D., Singh D., Joshi A. (eds) Smart Trends in Information Technology and Computer Communications. SmartCom 2016. Communications in Computer and Information Science, vol 628. Springer, Singapore</w:t>
+      <w:r>
+        <w:rPr>
+          <w:rFonts w:ascii="Times New Roman" w:hAnsi="Times New Roman"/>
+          <w:i/>
+        </w:rPr>
+        <w:t>CODE OF CONDUCT FOR BCS MEMBERS</w:t>
+      </w:r>
+      <w:r>
+        <w:rPr>
+          <w:rFonts w:ascii="Times New Roman" w:hAnsi="Times New Roman"/>
+          <w:i/>
+        </w:rPr>
+        <w:t>’.</w:t>
+      </w:r>
+      <w:r>
+        <w:rPr>
+          <w:rFonts w:ascii="Times New Roman" w:hAnsi="Times New Roman"/>
+        </w:rPr>
+        <w:t xml:space="preserve"> Available at: </w:t>
+      </w:r>
+      <w:hyperlink r:id="rId15" w:history="1">
+        <w:r>
+          <w:rPr>
+            <w:rStyle w:val="Hyperlink"/>
+            <w:rFonts w:ascii="Times New Roman" w:hAnsi="Times New Roman"/>
+          </w:rPr>
+          <w:t>https://cdn.bcs.org/bcs-org-media/2211/bcs-code-of-conduct.pdf</w:t>
+        </w:r>
+      </w:hyperlink>
+      <w:r>
+        <w:rPr>
+          <w:rFonts w:ascii="Times New Roman" w:hAnsi="Times New Roman"/>
+        </w:rPr>
+        <w:t xml:space="preserve"> (Accessed 18/11/19).</w:t>
       </w:r>
     </w:p>
     <w:p>
       <w:pPr>
         <w:spacing w:line="240" w:lineRule="auto"/>
+        <w:rPr>
+          <w:rFonts w:ascii="Times New Roman" w:eastAsia="Times New Roman" w:hAnsi="Times New Roman" w:cs="Times New Roman"/>
+          <w:szCs w:val="24"/>
+        </w:rPr>
       </w:pPr>
       <w:r>
         <w:rPr>
@@ -2278,7 +2366,7 @@
         </w:rPr>
         <w:t xml:space="preserve">’. Available at: </w:t>
       </w:r>
-      <w:hyperlink r:id="rId15">
+      <w:hyperlink r:id="rId16">
         <w:r>
           <w:rPr>
             <w:rStyle w:val="InternetLink"/>
@@ -2303,12 +2391,21 @@
           <w:rFonts w:ascii="Times New Roman" w:hAnsi="Times New Roman"/>
         </w:rPr>
       </w:pPr>
-      <w:r>
-        <w:rPr>
-          <w:rFonts w:ascii="Times New Roman" w:eastAsia="Times New Roman" w:hAnsi="Times New Roman" w:cs="Times New Roman"/>
-          <w:szCs w:val="24"/>
-        </w:rPr>
-        <w:t>Ding, X., Liu, B., &amp; Yu, P, S. (2008) ‘A Holistic Lexicon-Based Approach to Opinion Mining’. Proceedings of the 2008 International Conference on Web Search and Data Mining., Pages 231-240, Palo Alto, California, USA. February 11 - 12, 2008.</w:t>
+      <w:bookmarkStart w:id="44" w:name="_Hlk25008011"/>
+      <w:r>
+        <w:rPr>
+          <w:rFonts w:ascii="Times New Roman" w:eastAsia="Times New Roman" w:hAnsi="Times New Roman" w:cs="Times New Roman"/>
+          <w:szCs w:val="24"/>
+        </w:rPr>
+        <w:t xml:space="preserve">Ding, X., Liu, B., &amp; Yu, P, S. (2008) ‘A Holistic Lexicon-Based Approach to Opinion </w:t>
+      </w:r>
+      <w:bookmarkEnd w:id="44"/>
+      <w:r>
+        <w:rPr>
+          <w:rFonts w:ascii="Times New Roman" w:eastAsia="Times New Roman" w:hAnsi="Times New Roman" w:cs="Times New Roman"/>
+          <w:szCs w:val="24"/>
+        </w:rPr>
+        <w:t>Mining’. Proceedings of the 2008 International Conference on Web Search and Data Mining., Pages 231-240, Palo Alto, California, USA. February 11 - 12, 2008.</w:t>
       </w:r>
     </w:p>
     <w:p>
@@ -2366,7 +2463,7 @@
         </w:rPr>
         <w:t xml:space="preserve">’. Available at: </w:t>
       </w:r>
-      <w:hyperlink r:id="rId16">
+      <w:hyperlink r:id="rId17">
         <w:r>
           <w:rPr>
             <w:rStyle w:val="InternetLink"/>
@@ -2412,7 +2509,7 @@
         </w:rPr>
         <w:t xml:space="preserve">Available at: </w:t>
       </w:r>
-      <w:hyperlink r:id="rId17" w:history="1">
+      <w:hyperlink r:id="rId18" w:history="1">
         <w:r>
           <w:rPr>
             <w:rStyle w:val="Hyperlink"/>
@@ -2471,7 +2568,7 @@
         </w:rPr>
         <w:t xml:space="preserve">. Available at: </w:t>
       </w:r>
-      <w:hyperlink r:id="rId18">
+      <w:hyperlink r:id="rId19">
         <w:r>
           <w:rPr>
             <w:rStyle w:val="InternetLink"/>
@@ -2516,7 +2613,7 @@
         </w:rPr>
         <w:t xml:space="preserve">’. Available at: </w:t>
       </w:r>
-      <w:hyperlink r:id="rId19">
+      <w:hyperlink r:id="rId20">
         <w:r>
           <w:rPr>
             <w:rStyle w:val="InternetLink"/>
@@ -2605,7 +2702,7 @@
         </w:rPr>
         <w:t xml:space="preserve">Available at: </w:t>
       </w:r>
-      <w:hyperlink r:id="rId20" w:history="1">
+      <w:hyperlink r:id="rId21" w:history="1">
         <w:r>
           <w:rPr>
             <w:rStyle w:val="Hyperlink"/>
@@ -2711,7 +2808,7 @@
       </w:pPr>
     </w:p>
     <w:p>
-      <w:hyperlink r:id="rId21">
+      <w:hyperlink r:id="rId22">
         <w:r>
           <w:rPr>
             <w:rStyle w:val="InternetLink"/>
@@ -2741,8 +2838,8 @@
       </w:pPr>
     </w:p>
     <w:sectPr>
-      <w:headerReference w:type="default" r:id="rId22"/>
-      <w:footerReference w:type="default" r:id="rId23"/>
+      <w:headerReference w:type="default" r:id="rId23"/>
+      <w:footerReference w:type="default" r:id="rId24"/>
       <w:pgSz w:w="11906" w:h="16838"/>
       <w:pgMar w:top="1418" w:right="1701" w:bottom="1418" w:left="1701" w:header="709" w:footer="0" w:gutter="0"/>
       <w:pgNumType w:start="0"/>
@@ -5035,7 +5132,7 @@
 </file>
 
 <file path=customXml/itemProps1.xml><?xml version="1.0" encoding="utf-8"?>
-<ds:datastoreItem xmlns:ds="http://schemas.openxmlformats.org/officeDocument/2006/customXml" ds:itemID="{80C976A0-7209-41CC-BAAF-FBF3177CB100}">
+<ds:datastoreItem xmlns:ds="http://schemas.openxmlformats.org/officeDocument/2006/customXml" ds:itemID="{381542B4-97ED-48AB-82EA-CF9354322793}">
   <ds:schemaRefs>
     <ds:schemaRef ds:uri="http://schemas.openxmlformats.org/officeDocument/2006/bibliography"/>
   </ds:schemaRefs>

</xml_diff>

<commit_message>
updated dis and iter
</commit_message>
<xml_diff>
--- a/dissertation/dissertation.docx
+++ b/dissertation/dissertation.docx
@@ -8,16 +8,10 @@
       </w:pPr>
       <w:bookmarkStart w:id="0" w:name="_Toc23344681"/>
       <w:bookmarkStart w:id="1" w:name="_Toc23344980"/>
-      <w:proofErr w:type="spellStart"/>
-      <w:r>
-        <w:t>efe</w:t>
-      </w:r>
-      <w:r>
-        <w:t>Chapter</w:t>
-      </w:r>
-      <w:proofErr w:type="spellEnd"/>
-      <w:r>
-        <w:t xml:space="preserve"> 1 – Introduction (100 Words?)</w:t>
+      <w:bookmarkStart w:id="2" w:name="_GoBack"/>
+      <w:bookmarkEnd w:id="2"/>
+      <w:r>
+        <w:t>Chapter 1 – Introduction (100 Words?)</w:t>
       </w:r>
       <w:bookmarkEnd w:id="0"/>
       <w:bookmarkEnd w:id="1"/>
@@ -42,13 +36,13 @@
       <w:pPr>
         <w:pStyle w:val="Heading2"/>
       </w:pPr>
-      <w:bookmarkStart w:id="2" w:name="_Toc23344981"/>
-      <w:bookmarkStart w:id="3" w:name="_Toc23344682"/>
+      <w:bookmarkStart w:id="3" w:name="_Toc23344981"/>
+      <w:bookmarkStart w:id="4" w:name="_Toc23344682"/>
       <w:r>
         <w:t>1.1 – Background (100 words)</w:t>
       </w:r>
-      <w:bookmarkEnd w:id="2"/>
       <w:bookmarkEnd w:id="3"/>
+      <w:bookmarkEnd w:id="4"/>
     </w:p>
     <w:p>
       <w:pPr>
@@ -98,8 +92,8 @@
       <w:pPr>
         <w:pStyle w:val="Heading2"/>
       </w:pPr>
-      <w:bookmarkStart w:id="4" w:name="_Toc23344982"/>
-      <w:bookmarkStart w:id="5" w:name="_Toc23344683"/>
+      <w:bookmarkStart w:id="5" w:name="_Toc23344982"/>
+      <w:bookmarkStart w:id="6" w:name="_Toc23344683"/>
       <w:r>
         <w:rPr>
           <w:rStyle w:val="Heading2Char"/>
@@ -110,8 +104,8 @@
       <w:r>
         <w:t xml:space="preserve"> (350 words)</w:t>
       </w:r>
-      <w:bookmarkEnd w:id="4"/>
       <w:bookmarkEnd w:id="5"/>
+      <w:bookmarkEnd w:id="6"/>
     </w:p>
     <w:p>
       <w:pPr>
@@ -126,16 +120,16 @@
         </w:rPr>
         <w:t xml:space="preserve">(why? Practitioner and </w:t>
       </w:r>
-      <w:commentRangeStart w:id="6"/>
+      <w:commentRangeStart w:id="7"/>
       <w:r>
         <w:rPr>
           <w:rFonts w:ascii="Times New Roman" w:eastAsia="Times New Roman" w:hAnsi="Times New Roman" w:cs="Times New Roman"/>
         </w:rPr>
         <w:t>academic value</w:t>
       </w:r>
-      <w:commentRangeEnd w:id="6"/>
-      <w:r>
-        <w:commentReference w:id="6"/>
+      <w:commentRangeEnd w:id="7"/>
+      <w:r>
+        <w:commentReference w:id="7"/>
       </w:r>
       <w:r>
         <w:rPr>
@@ -162,13 +156,13 @@
       <w:pPr>
         <w:pStyle w:val="Heading2"/>
       </w:pPr>
-      <w:bookmarkStart w:id="7" w:name="_Toc23344983"/>
-      <w:bookmarkStart w:id="8" w:name="_Toc23344684"/>
+      <w:bookmarkStart w:id="8" w:name="_Toc23344983"/>
+      <w:bookmarkStart w:id="9" w:name="_Toc23344684"/>
       <w:r>
         <w:t>1.3 - Aims and objectives (100 words)</w:t>
       </w:r>
-      <w:bookmarkEnd w:id="7"/>
       <w:bookmarkEnd w:id="8"/>
+      <w:bookmarkEnd w:id="9"/>
     </w:p>
     <w:p>
       <w:pPr>
@@ -280,14 +274,14 @@
       <w:pPr>
         <w:pStyle w:val="Heading2"/>
       </w:pPr>
-      <w:bookmarkStart w:id="9" w:name="_Toc23344984"/>
-      <w:bookmarkStart w:id="10" w:name="_Toc23344685"/>
+      <w:bookmarkStart w:id="10" w:name="_Toc23344984"/>
+      <w:bookmarkStart w:id="11" w:name="_Toc23344685"/>
       <w:r>
         <w:lastRenderedPageBreak/>
         <w:t>1.4 – Conclusion? (100 words)</w:t>
       </w:r>
-      <w:bookmarkEnd w:id="9"/>
       <w:bookmarkEnd w:id="10"/>
+      <w:bookmarkEnd w:id="11"/>
     </w:p>
     <w:p>
       <w:pPr>
@@ -300,13 +294,13 @@
       <w:pPr>
         <w:pStyle w:val="Heading2"/>
       </w:pPr>
-      <w:bookmarkStart w:id="11" w:name="_Toc23344985"/>
-      <w:bookmarkStart w:id="12" w:name="_Toc23344686"/>
+      <w:bookmarkStart w:id="12" w:name="_Toc23344985"/>
+      <w:bookmarkStart w:id="13" w:name="_Toc23344686"/>
       <w:r>
         <w:t>Deliverables?</w:t>
       </w:r>
-      <w:bookmarkEnd w:id="11"/>
       <w:bookmarkEnd w:id="12"/>
+      <w:bookmarkEnd w:id="13"/>
     </w:p>
     <w:p>
       <w:pPr>
@@ -391,14 +385,14 @@
       <w:pPr>
         <w:pStyle w:val="Heading1"/>
       </w:pPr>
-      <w:bookmarkStart w:id="13" w:name="_Toc23344986"/>
-      <w:bookmarkStart w:id="14" w:name="_Toc23344687"/>
+      <w:bookmarkStart w:id="14" w:name="_Toc23344986"/>
+      <w:bookmarkStart w:id="15" w:name="_Toc23344687"/>
       <w:r>
         <w:lastRenderedPageBreak/>
         <w:t>Chapter 2 – Lit Review</w:t>
       </w:r>
-      <w:bookmarkEnd w:id="13"/>
       <w:bookmarkEnd w:id="14"/>
+      <w:bookmarkEnd w:id="15"/>
     </w:p>
     <w:p>
       <w:pPr>
@@ -1386,14 +1380,14 @@
       <w:pPr>
         <w:pStyle w:val="Heading2"/>
       </w:pPr>
-      <w:bookmarkStart w:id="15" w:name="_Toc23344987"/>
-      <w:bookmarkStart w:id="16" w:name="_Toc23344688"/>
+      <w:bookmarkStart w:id="16" w:name="_Toc23344987"/>
+      <w:bookmarkStart w:id="17" w:name="_Toc23344688"/>
       <w:r>
         <w:lastRenderedPageBreak/>
         <w:t>2.4 – Current Software (IBM &amp; Google)</w:t>
       </w:r>
-      <w:bookmarkEnd w:id="15"/>
       <w:bookmarkEnd w:id="16"/>
+      <w:bookmarkEnd w:id="17"/>
     </w:p>
     <w:p>
       <w:pPr>
@@ -1655,26 +1649,26 @@
       <w:pPr>
         <w:pStyle w:val="Heading1"/>
       </w:pPr>
-      <w:bookmarkStart w:id="17" w:name="_Toc23344988"/>
-      <w:bookmarkStart w:id="18" w:name="_Toc23344689"/>
+      <w:bookmarkStart w:id="18" w:name="_Toc23344988"/>
+      <w:bookmarkStart w:id="19" w:name="_Toc23344689"/>
       <w:r>
         <w:lastRenderedPageBreak/>
         <w:t>Chapter 3 – Design</w:t>
       </w:r>
-      <w:bookmarkEnd w:id="17"/>
       <w:bookmarkEnd w:id="18"/>
+      <w:bookmarkEnd w:id="19"/>
     </w:p>
     <w:p>
       <w:pPr>
         <w:pStyle w:val="Heading2"/>
       </w:pPr>
-      <w:bookmarkStart w:id="19" w:name="_Toc23344690"/>
-      <w:bookmarkStart w:id="20" w:name="_Toc23344989"/>
+      <w:bookmarkStart w:id="20" w:name="_Toc23344690"/>
+      <w:bookmarkStart w:id="21" w:name="_Toc23344989"/>
       <w:r>
         <w:t>3.1 – Use outputs</w:t>
       </w:r>
-      <w:bookmarkEnd w:id="19"/>
       <w:bookmarkEnd w:id="20"/>
+      <w:bookmarkEnd w:id="21"/>
     </w:p>
     <w:p>
       <w:pPr>
@@ -1695,26 +1689,26 @@
       <w:pPr>
         <w:pStyle w:val="Heading1"/>
       </w:pPr>
-      <w:bookmarkStart w:id="21" w:name="_Toc23344990"/>
-      <w:bookmarkStart w:id="22" w:name="_Toc23344691"/>
+      <w:bookmarkStart w:id="22" w:name="_Toc23344990"/>
+      <w:bookmarkStart w:id="23" w:name="_Toc23344691"/>
       <w:r>
         <w:lastRenderedPageBreak/>
         <w:t>Chapter 4 – Implementation (Prototype/Deliverable)</w:t>
       </w:r>
-      <w:bookmarkEnd w:id="21"/>
       <w:bookmarkEnd w:id="22"/>
+      <w:bookmarkEnd w:id="23"/>
     </w:p>
     <w:p>
       <w:pPr>
         <w:pStyle w:val="Heading2"/>
       </w:pPr>
-      <w:bookmarkStart w:id="23" w:name="_Toc23344991"/>
-      <w:bookmarkStart w:id="24" w:name="_Toc23344692"/>
+      <w:bookmarkStart w:id="24" w:name="_Toc23344991"/>
+      <w:bookmarkStart w:id="25" w:name="_Toc23344692"/>
       <w:r>
         <w:t>4.1 – Based on design</w:t>
       </w:r>
-      <w:bookmarkEnd w:id="23"/>
       <w:bookmarkEnd w:id="24"/>
+      <w:bookmarkEnd w:id="25"/>
     </w:p>
     <w:p>
       <w:pPr>
@@ -1727,8 +1721,8 @@
           <w:lang w:val="en-US" w:eastAsia="en-US"/>
         </w:rPr>
       </w:pPr>
-      <w:bookmarkStart w:id="25" w:name="_Toc23344992"/>
-      <w:bookmarkStart w:id="26" w:name="_Toc23344693"/>
+      <w:bookmarkStart w:id="26" w:name="_Toc23344992"/>
+      <w:bookmarkStart w:id="27" w:name="_Toc23344693"/>
       <w:r>
         <w:br w:type="page"/>
       </w:r>
@@ -1741,8 +1735,8 @@
         <w:lastRenderedPageBreak/>
         <w:t>Chapter 5 – Evaluation of prototype/deliverable</w:t>
       </w:r>
-      <w:bookmarkEnd w:id="25"/>
       <w:bookmarkEnd w:id="26"/>
+      <w:bookmarkEnd w:id="27"/>
     </w:p>
     <w:p>
       <w:pPr>
@@ -1763,14 +1757,14 @@
       <w:pPr>
         <w:pStyle w:val="Heading1"/>
       </w:pPr>
-      <w:bookmarkStart w:id="27" w:name="_Toc23344993"/>
-      <w:bookmarkStart w:id="28" w:name="_Toc23344694"/>
+      <w:bookmarkStart w:id="28" w:name="_Toc23344993"/>
+      <w:bookmarkStart w:id="29" w:name="_Toc23344694"/>
       <w:r>
         <w:lastRenderedPageBreak/>
         <w:t>Chapter 6 - Conclusions</w:t>
       </w:r>
-      <w:bookmarkEnd w:id="27"/>
       <w:bookmarkEnd w:id="28"/>
+      <w:bookmarkEnd w:id="29"/>
     </w:p>
     <w:p>
       <w:pPr>
@@ -1791,26 +1785,26 @@
       <w:pPr>
         <w:pStyle w:val="Heading1"/>
       </w:pPr>
-      <w:bookmarkStart w:id="29" w:name="_Toc23344994"/>
-      <w:bookmarkStart w:id="30" w:name="_Toc23344695"/>
+      <w:bookmarkStart w:id="30" w:name="_Toc23344994"/>
+      <w:bookmarkStart w:id="31" w:name="_Toc23344695"/>
       <w:r>
         <w:lastRenderedPageBreak/>
         <w:t>LSEPI – (Put in appendix in final)</w:t>
       </w:r>
-      <w:bookmarkEnd w:id="29"/>
       <w:bookmarkEnd w:id="30"/>
+      <w:bookmarkEnd w:id="31"/>
     </w:p>
     <w:p>
       <w:pPr>
         <w:pStyle w:val="Heading2"/>
       </w:pPr>
-      <w:bookmarkStart w:id="31" w:name="_Toc23344696"/>
-      <w:bookmarkStart w:id="32" w:name="_Toc23344995"/>
+      <w:bookmarkStart w:id="32" w:name="_Toc23344696"/>
+      <w:bookmarkStart w:id="33" w:name="_Toc23344995"/>
       <w:r>
         <w:t>Legal</w:t>
       </w:r>
-      <w:bookmarkEnd w:id="31"/>
       <w:bookmarkEnd w:id="32"/>
+      <w:bookmarkEnd w:id="33"/>
     </w:p>
     <w:p>
       <w:pPr>
@@ -1920,13 +1914,13 @@
       <w:pPr>
         <w:pStyle w:val="Heading2"/>
       </w:pPr>
-      <w:bookmarkStart w:id="33" w:name="_Toc23344996"/>
-      <w:bookmarkStart w:id="34" w:name="_Toc23344697"/>
+      <w:bookmarkStart w:id="34" w:name="_Toc23344996"/>
+      <w:bookmarkStart w:id="35" w:name="_Toc23344697"/>
       <w:r>
         <w:t>Social</w:t>
       </w:r>
-      <w:bookmarkEnd w:id="33"/>
       <w:bookmarkEnd w:id="34"/>
+      <w:bookmarkEnd w:id="35"/>
     </w:p>
     <w:p>
       <w:pPr>
@@ -1959,13 +1953,13 @@
       <w:pPr>
         <w:pStyle w:val="Heading2"/>
       </w:pPr>
-      <w:bookmarkStart w:id="35" w:name="_Toc23344997"/>
-      <w:bookmarkStart w:id="36" w:name="_Toc23344698"/>
+      <w:bookmarkStart w:id="36" w:name="_Toc23344997"/>
+      <w:bookmarkStart w:id="37" w:name="_Toc23344698"/>
       <w:r>
         <w:t>Ethical</w:t>
       </w:r>
-      <w:bookmarkEnd w:id="35"/>
       <w:bookmarkEnd w:id="36"/>
+      <w:bookmarkEnd w:id="37"/>
     </w:p>
     <w:p>
       <w:pPr>
@@ -2061,13 +2055,13 @@
       <w:pPr>
         <w:pStyle w:val="Heading2"/>
       </w:pPr>
-      <w:bookmarkStart w:id="37" w:name="_Toc23344998"/>
-      <w:bookmarkStart w:id="38" w:name="_Toc23344699"/>
+      <w:bookmarkStart w:id="38" w:name="_Toc23344998"/>
+      <w:bookmarkStart w:id="39" w:name="_Toc23344699"/>
       <w:r>
         <w:t>Professional</w:t>
       </w:r>
-      <w:bookmarkEnd w:id="37"/>
       <w:bookmarkEnd w:id="38"/>
+      <w:bookmarkEnd w:id="39"/>
       <w:r>
         <w:t xml:space="preserve"> </w:t>
       </w:r>
@@ -2192,14 +2186,14 @@
       <w:pPr>
         <w:pStyle w:val="Heading2"/>
       </w:pPr>
-      <w:bookmarkStart w:id="39" w:name="_Toc23344999"/>
-      <w:bookmarkStart w:id="40" w:name="_Toc23344700"/>
+      <w:bookmarkStart w:id="40" w:name="_Toc23344999"/>
+      <w:bookmarkStart w:id="41" w:name="_Toc23344700"/>
       <w:r>
         <w:lastRenderedPageBreak/>
         <w:t>Issues</w:t>
       </w:r>
-      <w:bookmarkEnd w:id="39"/>
       <w:bookmarkEnd w:id="40"/>
+      <w:bookmarkEnd w:id="41"/>
     </w:p>
     <w:p>
       <w:pPr>
@@ -2237,14 +2231,14 @@
       <w:pPr>
         <w:pStyle w:val="Heading1"/>
       </w:pPr>
-      <w:bookmarkStart w:id="41" w:name="_Toc23345000"/>
-      <w:bookmarkStart w:id="42" w:name="_Toc23344701"/>
+      <w:bookmarkStart w:id="42" w:name="_Toc23345000"/>
+      <w:bookmarkStart w:id="43" w:name="_Toc23344701"/>
       <w:r>
         <w:lastRenderedPageBreak/>
         <w:t>References</w:t>
       </w:r>
-      <w:bookmarkEnd w:id="41"/>
       <w:bookmarkEnd w:id="42"/>
+      <w:bookmarkEnd w:id="43"/>
     </w:p>
     <w:p>
       <w:pPr>
@@ -2297,8 +2291,6 @@
         </w:rPr>
         <w:t xml:space="preserve"> </w:t>
       </w:r>
-      <w:bookmarkStart w:id="43" w:name="_GoBack"/>
-      <w:bookmarkEnd w:id="43"/>
       <w:r>
         <w:rPr>
           <w:rFonts w:ascii="Times New Roman" w:hAnsi="Times New Roman"/>
@@ -2854,7 +2846,7 @@
 
 <file path=word/comments.xml><?xml version="1.0" encoding="utf-8"?>
 <w:comments xmlns:wpc="http://schemas.microsoft.com/office/word/2010/wordprocessingCanvas" xmlns:cx="http://schemas.microsoft.com/office/drawing/2014/chartex" xmlns:cx1="http://schemas.microsoft.com/office/drawing/2015/9/8/chartex" xmlns:cx2="http://schemas.microsoft.com/office/drawing/2015/10/21/chartex" xmlns:cx3="http://schemas.microsoft.com/office/drawing/2016/5/9/chartex" xmlns:cx4="http://schemas.microsoft.com/office/drawing/2016/5/10/chartex" xmlns:cx5="http://schemas.microsoft.com/office/drawing/2016/5/11/chartex" xmlns:cx6="http://schemas.microsoft.com/office/drawing/2016/5/12/chartex" xmlns:cx7="http://schemas.microsoft.com/office/drawing/2016/5/13/chartex" xmlns:cx8="http://schemas.microsoft.com/office/drawing/2016/5/14/chartex" xmlns:mc="http://schemas.openxmlformats.org/markup-compatibility/2006" xmlns:aink="http://schemas.microsoft.com/office/drawing/2016/ink" xmlns:am3d="http://schemas.microsoft.com/office/drawing/2017/model3d" xmlns:o="urn:schemas-microsoft-com:office:office" xmlns:r="http://schemas.openxmlformats.org/officeDocument/2006/relationships" xmlns:m="http://schemas.openxmlformats.org/officeDocument/2006/math" xmlns:v="urn:schemas-microsoft-com:vml" xmlns:wp14="http://schemas.microsoft.com/office/word/2010/wordprocessingDrawing" xmlns:wp="http://schemas.openxmlformats.org/drawingml/2006/wordprocessingDrawing" xmlns:w10="urn:schemas-microsoft-com:office:word" xmlns:w="http://schemas.openxmlformats.org/wordprocessingml/2006/main" xmlns:w14="http://schemas.microsoft.com/office/word/2010/wordml" xmlns:w15="http://schemas.microsoft.com/office/word/2012/wordml" xmlns:w16cid="http://schemas.microsoft.com/office/word/2016/wordml/cid" xmlns:w16se="http://schemas.microsoft.com/office/word/2015/wordml/symex" xmlns:wpg="http://schemas.microsoft.com/office/word/2010/wordprocessingGroup" xmlns:wpi="http://schemas.microsoft.com/office/word/2010/wordprocessingInk" xmlns:wne="http://schemas.microsoft.com/office/word/2006/wordml" xmlns:wps="http://schemas.microsoft.com/office/word/2010/wordprocessingShape" mc:Ignorable="w14 w15 w16se w16cid wp14">
-  <w:comment w:id="6" w:author="Baber M (FCES)" w:date="2019-10-17T14:39:00Z" w:initials="BM(">
+  <w:comment w:id="7" w:author="Baber M (FCES)" w:date="2019-10-17T14:39:00Z" w:initials="BM(">
     <w:p>
       <w:r>
         <w:rPr>
@@ -5132,7 +5124,7 @@
 </file>
 
 <file path=customXml/itemProps1.xml><?xml version="1.0" encoding="utf-8"?>
-<ds:datastoreItem xmlns:ds="http://schemas.openxmlformats.org/officeDocument/2006/customXml" ds:itemID="{381542B4-97ED-48AB-82EA-CF9354322793}">
+<ds:datastoreItem xmlns:ds="http://schemas.openxmlformats.org/officeDocument/2006/customXml" ds:itemID="{605D76BA-1F75-4657-B56B-5120A88F548B}">
   <ds:schemaRefs>
     <ds:schemaRef ds:uri="http://schemas.openxmlformats.org/officeDocument/2006/bibliography"/>
   </ds:schemaRefs>

</xml_diff>

<commit_message>
Added to the database folder
</commit_message>
<xml_diff>
--- a/dissertation/dissertation.docx
+++ b/dissertation/dissertation.docx
@@ -8,8 +8,6 @@
       </w:pPr>
       <w:bookmarkStart w:id="0" w:name="_Toc23344681"/>
       <w:bookmarkStart w:id="1" w:name="_Toc23344980"/>
-      <w:bookmarkStart w:id="2" w:name="_GoBack"/>
-      <w:bookmarkEnd w:id="2"/>
       <w:r>
         <w:t>Chapter 1 – Introduction (100 Words?)</w:t>
       </w:r>
@@ -36,13 +34,13 @@
       <w:pPr>
         <w:pStyle w:val="Heading2"/>
       </w:pPr>
-      <w:bookmarkStart w:id="3" w:name="_Toc23344981"/>
-      <w:bookmarkStart w:id="4" w:name="_Toc23344682"/>
+      <w:bookmarkStart w:id="2" w:name="_Toc23344981"/>
+      <w:bookmarkStart w:id="3" w:name="_Toc23344682"/>
       <w:r>
         <w:t>1.1 – Background (100 words)</w:t>
       </w:r>
+      <w:bookmarkEnd w:id="2"/>
       <w:bookmarkEnd w:id="3"/>
-      <w:bookmarkEnd w:id="4"/>
     </w:p>
     <w:p>
       <w:pPr>
@@ -92,8 +90,8 @@
       <w:pPr>
         <w:pStyle w:val="Heading2"/>
       </w:pPr>
-      <w:bookmarkStart w:id="5" w:name="_Toc23344982"/>
-      <w:bookmarkStart w:id="6" w:name="_Toc23344683"/>
+      <w:bookmarkStart w:id="4" w:name="_Toc23344982"/>
+      <w:bookmarkStart w:id="5" w:name="_Toc23344683"/>
       <w:r>
         <w:rPr>
           <w:rStyle w:val="Heading2Char"/>
@@ -104,8 +102,8 @@
       <w:r>
         <w:t xml:space="preserve"> (350 words)</w:t>
       </w:r>
+      <w:bookmarkEnd w:id="4"/>
       <w:bookmarkEnd w:id="5"/>
-      <w:bookmarkEnd w:id="6"/>
     </w:p>
     <w:p>
       <w:pPr>
@@ -120,16 +118,16 @@
         </w:rPr>
         <w:t xml:space="preserve">(why? Practitioner and </w:t>
       </w:r>
-      <w:commentRangeStart w:id="7"/>
+      <w:commentRangeStart w:id="6"/>
       <w:r>
         <w:rPr>
           <w:rFonts w:ascii="Times New Roman" w:eastAsia="Times New Roman" w:hAnsi="Times New Roman" w:cs="Times New Roman"/>
         </w:rPr>
         <w:t>academic value</w:t>
       </w:r>
-      <w:commentRangeEnd w:id="7"/>
-      <w:r>
-        <w:commentReference w:id="7"/>
+      <w:commentRangeEnd w:id="6"/>
+      <w:r>
+        <w:commentReference w:id="6"/>
       </w:r>
       <w:r>
         <w:rPr>
@@ -156,13 +154,13 @@
       <w:pPr>
         <w:pStyle w:val="Heading2"/>
       </w:pPr>
-      <w:bookmarkStart w:id="8" w:name="_Toc23344983"/>
-      <w:bookmarkStart w:id="9" w:name="_Toc23344684"/>
+      <w:bookmarkStart w:id="7" w:name="_Toc23344983"/>
+      <w:bookmarkStart w:id="8" w:name="_Toc23344684"/>
       <w:r>
         <w:t>1.3 - Aims and objectives (100 words)</w:t>
       </w:r>
+      <w:bookmarkEnd w:id="7"/>
       <w:bookmarkEnd w:id="8"/>
-      <w:bookmarkEnd w:id="9"/>
     </w:p>
     <w:p>
       <w:pPr>
@@ -274,33 +272,33 @@
       <w:pPr>
         <w:pStyle w:val="Heading2"/>
       </w:pPr>
-      <w:bookmarkStart w:id="10" w:name="_Toc23344984"/>
-      <w:bookmarkStart w:id="11" w:name="_Toc23344685"/>
+      <w:bookmarkStart w:id="9" w:name="_Toc23344984"/>
+      <w:bookmarkStart w:id="10" w:name="_Toc23344685"/>
       <w:r>
         <w:lastRenderedPageBreak/>
         <w:t>1.4 – Conclusion? (100 words)</w:t>
       </w:r>
+      <w:bookmarkEnd w:id="9"/>
       <w:bookmarkEnd w:id="10"/>
+    </w:p>
+    <w:p>
+      <w:pPr>
+        <w:rPr>
+          <w:rFonts w:ascii="Times New Roman" w:hAnsi="Times New Roman"/>
+        </w:rPr>
+      </w:pPr>
+    </w:p>
+    <w:p>
+      <w:pPr>
+        <w:pStyle w:val="Heading2"/>
+      </w:pPr>
+      <w:bookmarkStart w:id="11" w:name="_Toc23344985"/>
+      <w:bookmarkStart w:id="12" w:name="_Toc23344686"/>
+      <w:r>
+        <w:t>Deliverables?</w:t>
+      </w:r>
       <w:bookmarkEnd w:id="11"/>
-    </w:p>
-    <w:p>
-      <w:pPr>
-        <w:rPr>
-          <w:rFonts w:ascii="Times New Roman" w:hAnsi="Times New Roman"/>
-        </w:rPr>
-      </w:pPr>
-    </w:p>
-    <w:p>
-      <w:pPr>
-        <w:pStyle w:val="Heading2"/>
-      </w:pPr>
-      <w:bookmarkStart w:id="12" w:name="_Toc23344985"/>
-      <w:bookmarkStart w:id="13" w:name="_Toc23344686"/>
-      <w:r>
-        <w:t>Deliverables?</w:t>
-      </w:r>
       <w:bookmarkEnd w:id="12"/>
-      <w:bookmarkEnd w:id="13"/>
     </w:p>
     <w:p>
       <w:pPr>
@@ -385,14 +383,14 @@
       <w:pPr>
         <w:pStyle w:val="Heading1"/>
       </w:pPr>
-      <w:bookmarkStart w:id="14" w:name="_Toc23344986"/>
-      <w:bookmarkStart w:id="15" w:name="_Toc23344687"/>
+      <w:bookmarkStart w:id="13" w:name="_Toc23344986"/>
+      <w:bookmarkStart w:id="14" w:name="_Toc23344687"/>
       <w:r>
         <w:lastRenderedPageBreak/>
         <w:t>Chapter 2 – Lit Review</w:t>
       </w:r>
+      <w:bookmarkEnd w:id="13"/>
       <w:bookmarkEnd w:id="14"/>
-      <w:bookmarkEnd w:id="15"/>
     </w:p>
     <w:p>
       <w:pPr>
@@ -1380,14 +1378,14 @@
       <w:pPr>
         <w:pStyle w:val="Heading2"/>
       </w:pPr>
-      <w:bookmarkStart w:id="16" w:name="_Toc23344987"/>
-      <w:bookmarkStart w:id="17" w:name="_Toc23344688"/>
+      <w:bookmarkStart w:id="15" w:name="_Toc23344987"/>
+      <w:bookmarkStart w:id="16" w:name="_Toc23344688"/>
       <w:r>
         <w:lastRenderedPageBreak/>
         <w:t>2.4 – Current Software (IBM &amp; Google)</w:t>
       </w:r>
+      <w:bookmarkEnd w:id="15"/>
       <w:bookmarkEnd w:id="16"/>
-      <w:bookmarkEnd w:id="17"/>
     </w:p>
     <w:p>
       <w:pPr>
@@ -1649,26 +1647,26 @@
       <w:pPr>
         <w:pStyle w:val="Heading1"/>
       </w:pPr>
-      <w:bookmarkStart w:id="18" w:name="_Toc23344988"/>
-      <w:bookmarkStart w:id="19" w:name="_Toc23344689"/>
+      <w:bookmarkStart w:id="17" w:name="_Toc23344988"/>
+      <w:bookmarkStart w:id="18" w:name="_Toc23344689"/>
       <w:r>
         <w:lastRenderedPageBreak/>
         <w:t>Chapter 3 – Design</w:t>
       </w:r>
+      <w:bookmarkEnd w:id="17"/>
       <w:bookmarkEnd w:id="18"/>
+    </w:p>
+    <w:p>
+      <w:pPr>
+        <w:pStyle w:val="Heading2"/>
+      </w:pPr>
+      <w:bookmarkStart w:id="19" w:name="_Toc23344690"/>
+      <w:bookmarkStart w:id="20" w:name="_Toc23344989"/>
+      <w:r>
+        <w:t>3.1 – Use outputs</w:t>
+      </w:r>
       <w:bookmarkEnd w:id="19"/>
-    </w:p>
-    <w:p>
-      <w:pPr>
-        <w:pStyle w:val="Heading2"/>
-      </w:pPr>
-      <w:bookmarkStart w:id="20" w:name="_Toc23344690"/>
-      <w:bookmarkStart w:id="21" w:name="_Toc23344989"/>
-      <w:r>
-        <w:t>3.1 – Use outputs</w:t>
-      </w:r>
       <w:bookmarkEnd w:id="20"/>
-      <w:bookmarkEnd w:id="21"/>
     </w:p>
     <w:p>
       <w:pPr>
@@ -1689,26 +1687,26 @@
       <w:pPr>
         <w:pStyle w:val="Heading1"/>
       </w:pPr>
-      <w:bookmarkStart w:id="22" w:name="_Toc23344990"/>
-      <w:bookmarkStart w:id="23" w:name="_Toc23344691"/>
+      <w:bookmarkStart w:id="21" w:name="_Toc23344990"/>
+      <w:bookmarkStart w:id="22" w:name="_Toc23344691"/>
       <w:r>
         <w:lastRenderedPageBreak/>
         <w:t>Chapter 4 – Implementation (Prototype/Deliverable)</w:t>
       </w:r>
+      <w:bookmarkEnd w:id="21"/>
       <w:bookmarkEnd w:id="22"/>
+    </w:p>
+    <w:p>
+      <w:pPr>
+        <w:pStyle w:val="Heading2"/>
+      </w:pPr>
+      <w:bookmarkStart w:id="23" w:name="_Toc23344991"/>
+      <w:bookmarkStart w:id="24" w:name="_Toc23344692"/>
+      <w:r>
+        <w:t>4.1 – Based on design</w:t>
+      </w:r>
       <w:bookmarkEnd w:id="23"/>
-    </w:p>
-    <w:p>
-      <w:pPr>
-        <w:pStyle w:val="Heading2"/>
-      </w:pPr>
-      <w:bookmarkStart w:id="24" w:name="_Toc23344991"/>
-      <w:bookmarkStart w:id="25" w:name="_Toc23344692"/>
-      <w:r>
-        <w:t>4.1 – Based on design</w:t>
-      </w:r>
       <w:bookmarkEnd w:id="24"/>
-      <w:bookmarkEnd w:id="25"/>
     </w:p>
     <w:p>
       <w:pPr>
@@ -1721,8 +1719,8 @@
           <w:lang w:val="en-US" w:eastAsia="en-US"/>
         </w:rPr>
       </w:pPr>
-      <w:bookmarkStart w:id="26" w:name="_Toc23344992"/>
-      <w:bookmarkStart w:id="27" w:name="_Toc23344693"/>
+      <w:bookmarkStart w:id="25" w:name="_Toc23344992"/>
+      <w:bookmarkStart w:id="26" w:name="_Toc23344693"/>
       <w:r>
         <w:br w:type="page"/>
       </w:r>
@@ -1735,8 +1733,8 @@
         <w:lastRenderedPageBreak/>
         <w:t>Chapter 5 – Evaluation of prototype/deliverable</w:t>
       </w:r>
+      <w:bookmarkEnd w:id="25"/>
       <w:bookmarkEnd w:id="26"/>
-      <w:bookmarkEnd w:id="27"/>
     </w:p>
     <w:p>
       <w:pPr>
@@ -1757,14 +1755,14 @@
       <w:pPr>
         <w:pStyle w:val="Heading1"/>
       </w:pPr>
-      <w:bookmarkStart w:id="28" w:name="_Toc23344993"/>
-      <w:bookmarkStart w:id="29" w:name="_Toc23344694"/>
+      <w:bookmarkStart w:id="27" w:name="_Toc23344993"/>
+      <w:bookmarkStart w:id="28" w:name="_Toc23344694"/>
       <w:r>
         <w:lastRenderedPageBreak/>
         <w:t>Chapter 6 - Conclusions</w:t>
       </w:r>
+      <w:bookmarkEnd w:id="27"/>
       <w:bookmarkEnd w:id="28"/>
-      <w:bookmarkEnd w:id="29"/>
     </w:p>
     <w:p>
       <w:pPr>
@@ -1785,26 +1783,26 @@
       <w:pPr>
         <w:pStyle w:val="Heading1"/>
       </w:pPr>
-      <w:bookmarkStart w:id="30" w:name="_Toc23344994"/>
-      <w:bookmarkStart w:id="31" w:name="_Toc23344695"/>
+      <w:bookmarkStart w:id="29" w:name="_Toc23344994"/>
+      <w:bookmarkStart w:id="30" w:name="_Toc23344695"/>
       <w:r>
         <w:lastRenderedPageBreak/>
         <w:t>LSEPI – (Put in appendix in final)</w:t>
       </w:r>
+      <w:bookmarkEnd w:id="29"/>
       <w:bookmarkEnd w:id="30"/>
+    </w:p>
+    <w:p>
+      <w:pPr>
+        <w:pStyle w:val="Heading2"/>
+      </w:pPr>
+      <w:bookmarkStart w:id="31" w:name="_Toc23344696"/>
+      <w:bookmarkStart w:id="32" w:name="_Toc23344995"/>
+      <w:r>
+        <w:t>Legal</w:t>
+      </w:r>
       <w:bookmarkEnd w:id="31"/>
-    </w:p>
-    <w:p>
-      <w:pPr>
-        <w:pStyle w:val="Heading2"/>
-      </w:pPr>
-      <w:bookmarkStart w:id="32" w:name="_Toc23344696"/>
-      <w:bookmarkStart w:id="33" w:name="_Toc23344995"/>
-      <w:r>
-        <w:t>Legal</w:t>
-      </w:r>
       <w:bookmarkEnd w:id="32"/>
-      <w:bookmarkEnd w:id="33"/>
     </w:p>
     <w:p>
       <w:pPr>
@@ -1914,52 +1912,52 @@
       <w:pPr>
         <w:pStyle w:val="Heading2"/>
       </w:pPr>
-      <w:bookmarkStart w:id="34" w:name="_Toc23344996"/>
-      <w:bookmarkStart w:id="35" w:name="_Toc23344697"/>
+      <w:bookmarkStart w:id="33" w:name="_Toc23344996"/>
+      <w:bookmarkStart w:id="34" w:name="_Toc23344697"/>
       <w:r>
         <w:t>Social</w:t>
       </w:r>
+      <w:bookmarkEnd w:id="33"/>
       <w:bookmarkEnd w:id="34"/>
+    </w:p>
+    <w:p>
+      <w:pPr>
+        <w:rPr>
+          <w:rFonts w:ascii="Times New Roman" w:hAnsi="Times New Roman"/>
+        </w:rPr>
+      </w:pPr>
+      <w:r>
+        <w:rPr>
+          <w:rFonts w:ascii="Times New Roman" w:eastAsia="Times New Roman" w:hAnsi="Times New Roman" w:cs="Times New Roman"/>
+          <w:szCs w:val="24"/>
+        </w:rPr>
+        <w:t>Anonymity of user input – With the use of web scrapping for this project, this could be a difficult issue for some websites. For the types of websites this project will focus on, have a developer version which allows users to download and analyse their data sets. This has been confirmed in the Terms Of Service (TOS) and usually requires the user to create an account and tell the company why/what you’ll be doing with the data.</w:t>
+      </w:r>
+    </w:p>
+    <w:p>
+      <w:pPr>
+        <w:rPr>
+          <w:rFonts w:ascii="Times New Roman" w:hAnsi="Times New Roman"/>
+        </w:rPr>
+      </w:pPr>
+      <w:r>
+        <w:rPr>
+          <w:rFonts w:ascii="Times New Roman" w:hAnsi="Times New Roman"/>
+        </w:rPr>
+        <w:br/>
+      </w:r>
+    </w:p>
+    <w:p>
+      <w:pPr>
+        <w:pStyle w:val="Heading2"/>
+      </w:pPr>
+      <w:bookmarkStart w:id="35" w:name="_Toc23344997"/>
+      <w:bookmarkStart w:id="36" w:name="_Toc23344698"/>
+      <w:r>
+        <w:t>Ethical</w:t>
+      </w:r>
       <w:bookmarkEnd w:id="35"/>
-    </w:p>
-    <w:p>
-      <w:pPr>
-        <w:rPr>
-          <w:rFonts w:ascii="Times New Roman" w:hAnsi="Times New Roman"/>
-        </w:rPr>
-      </w:pPr>
-      <w:r>
-        <w:rPr>
-          <w:rFonts w:ascii="Times New Roman" w:eastAsia="Times New Roman" w:hAnsi="Times New Roman" w:cs="Times New Roman"/>
-          <w:szCs w:val="24"/>
-        </w:rPr>
-        <w:t>Anonymity of user input – With the use of web scrapping for this project, this could be a difficult issue for some websites. For the types of websites this project will focus on, have a developer version which allows users to download and analyse their data sets. This has been confirmed in the Terms Of Service (TOS) and usually requires the user to create an account and tell the company why/what you’ll be doing with the data.</w:t>
-      </w:r>
-    </w:p>
-    <w:p>
-      <w:pPr>
-        <w:rPr>
-          <w:rFonts w:ascii="Times New Roman" w:hAnsi="Times New Roman"/>
-        </w:rPr>
-      </w:pPr>
-      <w:r>
-        <w:rPr>
-          <w:rFonts w:ascii="Times New Roman" w:hAnsi="Times New Roman"/>
-        </w:rPr>
-        <w:br/>
-      </w:r>
-    </w:p>
-    <w:p>
-      <w:pPr>
-        <w:pStyle w:val="Heading2"/>
-      </w:pPr>
-      <w:bookmarkStart w:id="36" w:name="_Toc23344997"/>
-      <w:bookmarkStart w:id="37" w:name="_Toc23344698"/>
-      <w:r>
-        <w:t>Ethical</w:t>
-      </w:r>
       <w:bookmarkEnd w:id="36"/>
-      <w:bookmarkEnd w:id="37"/>
     </w:p>
     <w:p>
       <w:pPr>
@@ -2055,13 +2053,13 @@
       <w:pPr>
         <w:pStyle w:val="Heading2"/>
       </w:pPr>
-      <w:bookmarkStart w:id="38" w:name="_Toc23344998"/>
-      <w:bookmarkStart w:id="39" w:name="_Toc23344699"/>
+      <w:bookmarkStart w:id="37" w:name="_Toc23344998"/>
+      <w:bookmarkStart w:id="38" w:name="_Toc23344699"/>
       <w:r>
         <w:t>Professional</w:t>
       </w:r>
+      <w:bookmarkEnd w:id="37"/>
       <w:bookmarkEnd w:id="38"/>
-      <w:bookmarkEnd w:id="39"/>
       <w:r>
         <w:t xml:space="preserve"> </w:t>
       </w:r>
@@ -2186,14 +2184,14 @@
       <w:pPr>
         <w:pStyle w:val="Heading2"/>
       </w:pPr>
-      <w:bookmarkStart w:id="40" w:name="_Toc23344999"/>
-      <w:bookmarkStart w:id="41" w:name="_Toc23344700"/>
+      <w:bookmarkStart w:id="39" w:name="_Toc23344999"/>
+      <w:bookmarkStart w:id="40" w:name="_Toc23344700"/>
       <w:r>
         <w:lastRenderedPageBreak/>
         <w:t>Issues</w:t>
       </w:r>
+      <w:bookmarkEnd w:id="39"/>
       <w:bookmarkEnd w:id="40"/>
-      <w:bookmarkEnd w:id="41"/>
     </w:p>
     <w:p>
       <w:pPr>
@@ -2231,14 +2229,14 @@
       <w:pPr>
         <w:pStyle w:val="Heading1"/>
       </w:pPr>
-      <w:bookmarkStart w:id="42" w:name="_Toc23345000"/>
-      <w:bookmarkStart w:id="43" w:name="_Toc23344701"/>
+      <w:bookmarkStart w:id="41" w:name="_Toc23345000"/>
+      <w:bookmarkStart w:id="42" w:name="_Toc23344701"/>
       <w:r>
         <w:lastRenderedPageBreak/>
         <w:t>References</w:t>
       </w:r>
+      <w:bookmarkEnd w:id="41"/>
       <w:bookmarkEnd w:id="42"/>
-      <w:bookmarkEnd w:id="43"/>
     </w:p>
     <w:p>
       <w:pPr>
@@ -2383,7 +2381,7 @@
           <w:rFonts w:ascii="Times New Roman" w:hAnsi="Times New Roman"/>
         </w:rPr>
       </w:pPr>
-      <w:bookmarkStart w:id="44" w:name="_Hlk25008011"/>
+      <w:bookmarkStart w:id="43" w:name="_Hlk25008011"/>
       <w:r>
         <w:rPr>
           <w:rFonts w:ascii="Times New Roman" w:eastAsia="Times New Roman" w:hAnsi="Times New Roman" w:cs="Times New Roman"/>
@@ -2391,7 +2389,7 @@
         </w:rPr>
         <w:t xml:space="preserve">Ding, X., Liu, B., &amp; Yu, P, S. (2008) ‘A Holistic Lexicon-Based Approach to Opinion </w:t>
       </w:r>
-      <w:bookmarkEnd w:id="44"/>
+      <w:bookmarkEnd w:id="43"/>
       <w:r>
         <w:rPr>
           <w:rFonts w:ascii="Times New Roman" w:eastAsia="Times New Roman" w:hAnsi="Times New Roman" w:cs="Times New Roman"/>
@@ -2716,7 +2714,8 @@
       <w:pPr>
         <w:spacing w:line="360" w:lineRule="auto"/>
         <w:rPr>
-          <w:rFonts w:ascii="Times New Roman" w:hAnsi="Times New Roman"/>
+          <w:rFonts w:ascii="Times New Roman" w:eastAsia="Times New Roman" w:hAnsi="Times New Roman" w:cs="Times New Roman"/>
+          <w:szCs w:val="24"/>
         </w:rPr>
       </w:pPr>
       <w:r>
@@ -2762,6 +2761,63 @@
       <w:pPr>
         <w:spacing w:line="360" w:lineRule="auto"/>
         <w:rPr>
+          <w:rFonts w:ascii="Times New Roman" w:hAnsi="Times New Roman"/>
+        </w:rPr>
+      </w:pPr>
+      <w:r>
+        <w:rPr>
+          <w:rFonts w:ascii="Times New Roman" w:eastAsia="Times New Roman" w:hAnsi="Times New Roman" w:cs="Times New Roman"/>
+          <w:szCs w:val="24"/>
+        </w:rPr>
+        <w:t>Silge, J. ‘</w:t>
+      </w:r>
+      <w:r>
+        <w:rPr>
+          <w:rFonts w:ascii="Times New Roman" w:eastAsia="Times New Roman" w:hAnsi="Times New Roman" w:cs="Times New Roman"/>
+          <w:i/>
+          <w:szCs w:val="24"/>
+        </w:rPr>
+        <w:t>tidytext’</w:t>
+      </w:r>
+      <w:r>
+        <w:rPr>
+          <w:rFonts w:ascii="Times New Roman" w:eastAsia="Times New Roman" w:hAnsi="Times New Roman" w:cs="Times New Roman"/>
+          <w:szCs w:val="24"/>
+        </w:rPr>
+        <w:t xml:space="preserve">. Available at: </w:t>
+      </w:r>
+      <w:hyperlink r:id="rId22" w:history="1">
+        <w:r>
+          <w:rPr>
+            <w:rStyle w:val="Hyperlink"/>
+            <w:rFonts w:ascii="Times New Roman" w:eastAsia="Times New Roman" w:hAnsi="Times New Roman" w:cs="Times New Roman"/>
+            <w:szCs w:val="24"/>
+          </w:rPr>
+          <w:t>https://github.com/juliasilge/tidytext</w:t>
+        </w:r>
+      </w:hyperlink>
+      <w:r>
+        <w:rPr>
+          <w:rFonts w:ascii="Times New Roman" w:eastAsia="Times New Roman" w:hAnsi="Times New Roman" w:cs="Times New Roman"/>
+          <w:szCs w:val="24"/>
+        </w:rPr>
+        <w:t xml:space="preserve"> (Accessed 19/11/19)</w:t>
+      </w:r>
+    </w:p>
+    <w:p>
+      <w:pPr>
+        <w:spacing w:line="360" w:lineRule="auto"/>
+        <w:rPr>
+          <w:rFonts w:ascii="Times New Roman" w:hAnsi="Times New Roman"/>
+        </w:rPr>
+      </w:pPr>
+      <w:bookmarkStart w:id="44" w:name="_GoBack"/>
+      <w:bookmarkEnd w:id="44"/>
+    </w:p>
+    <w:p>
+      <w:pPr>
+        <w:spacing w:line="360" w:lineRule="auto"/>
+        <w:rPr>
           <w:rFonts w:ascii="Times New Roman" w:eastAsia="Times New Roman" w:hAnsi="Times New Roman" w:cs="Times New Roman"/>
           <w:szCs w:val="24"/>
         </w:rPr>
@@ -2800,7 +2856,7 @@
       </w:pPr>
     </w:p>
     <w:p>
-      <w:hyperlink r:id="rId22">
+      <w:hyperlink r:id="rId23">
         <w:r>
           <w:rPr>
             <w:rStyle w:val="InternetLink"/>
@@ -2830,8 +2886,8 @@
       </w:pPr>
     </w:p>
     <w:sectPr>
-      <w:headerReference w:type="default" r:id="rId23"/>
-      <w:footerReference w:type="default" r:id="rId24"/>
+      <w:headerReference w:type="default" r:id="rId24"/>
+      <w:footerReference w:type="default" r:id="rId25"/>
       <w:pgSz w:w="11906" w:h="16838"/>
       <w:pgMar w:top="1418" w:right="1701" w:bottom="1418" w:left="1701" w:header="709" w:footer="0" w:gutter="0"/>
       <w:pgNumType w:start="0"/>
@@ -2846,7 +2902,7 @@
 
 <file path=word/comments.xml><?xml version="1.0" encoding="utf-8"?>
 <w:comments xmlns:wpc="http://schemas.microsoft.com/office/word/2010/wordprocessingCanvas" xmlns:cx="http://schemas.microsoft.com/office/drawing/2014/chartex" xmlns:cx1="http://schemas.microsoft.com/office/drawing/2015/9/8/chartex" xmlns:cx2="http://schemas.microsoft.com/office/drawing/2015/10/21/chartex" xmlns:cx3="http://schemas.microsoft.com/office/drawing/2016/5/9/chartex" xmlns:cx4="http://schemas.microsoft.com/office/drawing/2016/5/10/chartex" xmlns:cx5="http://schemas.microsoft.com/office/drawing/2016/5/11/chartex" xmlns:cx6="http://schemas.microsoft.com/office/drawing/2016/5/12/chartex" xmlns:cx7="http://schemas.microsoft.com/office/drawing/2016/5/13/chartex" xmlns:cx8="http://schemas.microsoft.com/office/drawing/2016/5/14/chartex" xmlns:mc="http://schemas.openxmlformats.org/markup-compatibility/2006" xmlns:aink="http://schemas.microsoft.com/office/drawing/2016/ink" xmlns:am3d="http://schemas.microsoft.com/office/drawing/2017/model3d" xmlns:o="urn:schemas-microsoft-com:office:office" xmlns:r="http://schemas.openxmlformats.org/officeDocument/2006/relationships" xmlns:m="http://schemas.openxmlformats.org/officeDocument/2006/math" xmlns:v="urn:schemas-microsoft-com:vml" xmlns:wp14="http://schemas.microsoft.com/office/word/2010/wordprocessingDrawing" xmlns:wp="http://schemas.openxmlformats.org/drawingml/2006/wordprocessingDrawing" xmlns:w10="urn:schemas-microsoft-com:office:word" xmlns:w="http://schemas.openxmlformats.org/wordprocessingml/2006/main" xmlns:w14="http://schemas.microsoft.com/office/word/2010/wordml" xmlns:w15="http://schemas.microsoft.com/office/word/2012/wordml" xmlns:w16cid="http://schemas.microsoft.com/office/word/2016/wordml/cid" xmlns:w16se="http://schemas.microsoft.com/office/word/2015/wordml/symex" xmlns:wpg="http://schemas.microsoft.com/office/word/2010/wordprocessingGroup" xmlns:wpi="http://schemas.microsoft.com/office/word/2010/wordprocessingInk" xmlns:wne="http://schemas.microsoft.com/office/word/2006/wordml" xmlns:wps="http://schemas.microsoft.com/office/word/2010/wordprocessingShape" mc:Ignorable="w14 w15 w16se w16cid wp14">
-  <w:comment w:id="7" w:author="Baber M (FCES)" w:date="2019-10-17T14:39:00Z" w:initials="BM(">
+  <w:comment w:id="6" w:author="Baber M (FCES)" w:date="2019-10-17T14:39:00Z" w:initials="BM(">
     <w:p>
       <w:r>
         <w:rPr>
@@ -5124,7 +5180,7 @@
 </file>
 
 <file path=customXml/itemProps1.xml><?xml version="1.0" encoding="utf-8"?>
-<ds:datastoreItem xmlns:ds="http://schemas.openxmlformats.org/officeDocument/2006/customXml" ds:itemID="{605D76BA-1F75-4657-B56B-5120A88F548B}">
+<ds:datastoreItem xmlns:ds="http://schemas.openxmlformats.org/officeDocument/2006/customXml" ds:itemID="{BC71E544-8BF8-4C5F-A32F-4614FF14E990}">
   <ds:schemaRefs>
     <ds:schemaRef ds:uri="http://schemas.openxmlformats.org/officeDocument/2006/bibliography"/>
   </ds:schemaRefs>

</xml_diff>

<commit_message>
made some progress on my dissertation
</commit_message>
<xml_diff>
--- a/dissertation/dissertation.docx
+++ b/dissertation/dissertation.docx
@@ -11,6 +11,7 @@
           <w:docPartUnique/>
         </w:docPartObj>
       </w:sdtPr>
+      <w:sdtEndPr/>
       <w:sdtContent>
         <w:p/>
         <w:tbl>
@@ -45,6 +46,7 @@
                 <w:dataBinding w:prefixMappings="xmlns:ns0='http://schemas.openxmlformats.org/officeDocument/2006/extended-properties'" w:xpath="/ns0:Properties[1]/ns0:Company[1]" w:storeItemID="{6668398D-A668-4E3E-A5EB-62B293D839F1}"/>
                 <w:text/>
               </w:sdtPr>
+              <w:sdtEndPr/>
               <w:sdtContent>
                 <w:tc>
                   <w:tcPr>
@@ -101,6 +103,7 @@
                   <w:dataBinding w:prefixMappings="xmlns:ns0='http://schemas.openxmlformats.org/package/2006/metadata/core-properties' xmlns:ns1='http://purl.org/dc/elements/1.1/'" w:xpath="/ns0:coreProperties[1]/ns1:title[1]" w:storeItemID="{6C3C8BC8-F283-45AE-878A-BAB7291924A1}"/>
                   <w:text/>
                 </w:sdtPr>
+                <w:sdtEndPr/>
                 <w:sdtContent>
                   <w:p>
                     <w:pPr>
@@ -185,6 +188,7 @@
                   <w:dataBinding w:prefixMappings="xmlns:ns0='http://schemas.openxmlformats.org/package/2006/metadata/core-properties' xmlns:ns1='http://purl.org/dc/elements/1.1/'" w:xpath="/ns0:coreProperties[1]/ns1:creator[1]" w:storeItemID="{6C3C8BC8-F283-45AE-878A-BAB7291924A1}"/>
                   <w:text/>
                 </w:sdtPr>
+                <w:sdtEndPr/>
                 <w:sdtContent>
                   <w:p>
                     <w:pPr>
@@ -201,7 +205,7 @@
                         <w:sz w:val="28"/>
                         <w:szCs w:val="28"/>
                       </w:rPr>
-                      <w:t>Mark James Baber</w:t>
+                      <w:t>Mark Baber</w:t>
                     </w:r>
                   </w:p>
                 </w:sdtContent>
@@ -228,6 +232,7 @@
                     <w:calendar w:val="gregorian"/>
                   </w:date>
                 </w:sdtPr>
+                <w:sdtEndPr/>
                 <w:sdtContent>
                   <w:p>
                     <w:pPr>
@@ -278,14 +283,10 @@
     </w:sdt>
     <w:p>
       <w:pPr>
-        <w:pStyle w:val="Heading1"/>
-      </w:pPr>
-    </w:p>
-    <w:p>
-      <w:pPr>
         <w:pStyle w:val="Title"/>
       </w:pPr>
       <w:r>
+        <w:lastRenderedPageBreak/>
         <w:t>Acknowledgements</w:t>
       </w:r>
       <w:r>
@@ -746,21 +747,7 @@
                 <w:rStyle w:val="Hyperlink"/>
                 <w:noProof/>
               </w:rPr>
-              <w:t>Chapt</w:t>
-            </w:r>
-            <w:r>
-              <w:rPr>
-                <w:rStyle w:val="Hyperlink"/>
-                <w:noProof/>
-              </w:rPr>
-              <w:t>e</w:t>
-            </w:r>
-            <w:r>
-              <w:rPr>
-                <w:rStyle w:val="Hyperlink"/>
-                <w:noProof/>
-              </w:rPr>
-              <w:t>r 2 – Literature Review</w:t>
+              <w:t>Chapter 2 – Literature Review</w:t>
             </w:r>
             <w:r>
               <w:rPr>
@@ -2380,22 +2367,22 @@
       <w:pPr>
         <w:pStyle w:val="Heading1"/>
       </w:pPr>
-      <w:bookmarkStart w:id="6" w:name="_Toc23344986"/>
-      <w:bookmarkStart w:id="7" w:name="_Toc23344687"/>
-      <w:bookmarkStart w:id="8" w:name="_Toc33512970"/>
+      <w:bookmarkStart w:id="6" w:name="_Toc33512970"/>
+      <w:bookmarkStart w:id="7" w:name="_Toc23344986"/>
+      <w:bookmarkStart w:id="8" w:name="_Toc23344687"/>
       <w:r>
         <w:lastRenderedPageBreak/>
         <w:t>2 – Literature Review</w:t>
       </w:r>
+      <w:bookmarkEnd w:id="6"/>
+    </w:p>
+    <w:p>
+      <w:pPr>
+        <w:pStyle w:val="Heading1"/>
+      </w:pPr>
+      <w:bookmarkStart w:id="9" w:name="_Toc33512971"/>
+      <w:bookmarkEnd w:id="7"/>
       <w:bookmarkEnd w:id="8"/>
-    </w:p>
-    <w:p>
-      <w:pPr>
-        <w:pStyle w:val="Heading1"/>
-      </w:pPr>
-      <w:bookmarkStart w:id="9" w:name="_Toc33512971"/>
-      <w:bookmarkEnd w:id="6"/>
-      <w:bookmarkEnd w:id="7"/>
       <w:r>
         <w:t>2.1 – Introduction</w:t>
       </w:r>
@@ -2809,7 +2796,6 @@
         <w:t xml:space="preserve"> datasets.</w:t>
       </w:r>
     </w:p>
-    <w:p/>
     <w:p>
       <w:pPr>
         <w:rPr>
@@ -2862,7 +2848,6 @@
     </w:p>
     <w:p>
       <w:r>
-        <w:lastRenderedPageBreak/>
         <w:t>Disadvantages</w:t>
       </w:r>
     </w:p>
@@ -2875,6 +2860,7 @@
         </w:numPr>
       </w:pPr>
       <w:r>
+        <w:lastRenderedPageBreak/>
         <w:t>Some reviews could be a lot more than once sentence.</w:t>
       </w:r>
     </w:p>
@@ -2894,7 +2880,6 @@
         <w:t xml:space="preserve"> own sentence, some reviews could be much longer than a sentence.</w:t>
       </w:r>
     </w:p>
-    <w:p/>
     <w:p>
       <w:pPr>
         <w:rPr>
@@ -3003,7 +2988,6 @@
         <w:t xml:space="preserve"> feedback style and seeing if they touched on different parts of the show or just gave an overall review.</w:t>
       </w:r>
     </w:p>
-    <w:p/>
     <w:p>
       <w:pPr>
         <w:rPr>
@@ -3103,7 +3087,6 @@
     </w:p>
     <w:p>
       <w:r>
-        <w:lastRenderedPageBreak/>
         <w:t>Disadvantages</w:t>
       </w:r>
     </w:p>
@@ -3133,6 +3116,7 @@
     </w:p>
     <w:p>
       <w:r>
+        <w:lastRenderedPageBreak/>
         <w:t>Conclusion</w:t>
       </w:r>
     </w:p>
@@ -3142,7 +3126,6 @@
         <w:t>This type of analysis would be great for comparing two different episodes of a show for this project but would need to be explored with sample sets. This again would depend on the reviewer’s formatting for their reviews, as some reviews might not have any comparative entities to be extracted.</w:t>
       </w:r>
     </w:p>
-    <w:p/>
     <w:p>
       <w:pPr>
         <w:rPr>
@@ -3267,58 +3250,58 @@
         <w:rPr>
           <w:rFonts w:eastAsia="Arimo Bold"/>
         </w:rPr>
+        <w:t>2.2.2</w:t>
+      </w:r>
+      <w:r>
+        <w:rPr>
+          <w:rFonts w:eastAsia="Arimo Bold"/>
+        </w:rPr>
+        <w:t xml:space="preserve"> –</w:t>
+      </w:r>
+      <w:r>
+        <w:rPr>
+          <w:rFonts w:eastAsia="Arimo Bold"/>
+        </w:rPr>
+        <w:t xml:space="preserve"> </w:t>
+      </w:r>
+      <w:r>
+        <w:rPr>
+          <w:rFonts w:eastAsia="Arimo Bold"/>
+        </w:rPr>
+        <w:t>Conclusion</w:t>
+      </w:r>
+      <w:bookmarkEnd w:id="13"/>
+    </w:p>
+    <w:p>
+      <w:r>
+        <w:t xml:space="preserve">Now that the different types of sentiment analysis </w:t>
+      </w:r>
+      <w:r>
+        <w:t>have</w:t>
+      </w:r>
+      <w:r>
+        <w:t xml:space="preserve"> been explored, the project can be explored in multiple ways to see what </w:t>
+      </w:r>
+      <w:r>
+        <w:t>areas</w:t>
+      </w:r>
+      <w:r>
+        <w:t xml:space="preserve"> would be efficient and relevant to the scope of this project. So far the main methods which stand out are the document level, comparison level and lexicon level. Whilst the aspect level and sentence level have their own use cases, they wouldn’t really be applicable for this type of project.</w:t>
+      </w:r>
+    </w:p>
+    <w:p>
+      <w:pPr>
+        <w:pStyle w:val="Heading2"/>
+        <w:rPr>
+          <w:rFonts w:eastAsia="Arimo Bold"/>
+        </w:rPr>
+      </w:pPr>
+      <w:bookmarkStart w:id="14" w:name="_Toc33512976"/>
+      <w:r>
+        <w:rPr>
+          <w:rFonts w:eastAsia="Arimo Bold"/>
+        </w:rPr>
         <w:lastRenderedPageBreak/>
-        <w:t>2.2.2</w:t>
-      </w:r>
-      <w:r>
-        <w:rPr>
-          <w:rFonts w:eastAsia="Arimo Bold"/>
-        </w:rPr>
-        <w:t xml:space="preserve"> –</w:t>
-      </w:r>
-      <w:r>
-        <w:rPr>
-          <w:rFonts w:eastAsia="Arimo Bold"/>
-        </w:rPr>
-        <w:t xml:space="preserve"> </w:t>
-      </w:r>
-      <w:r>
-        <w:rPr>
-          <w:rFonts w:eastAsia="Arimo Bold"/>
-        </w:rPr>
-        <w:t>Conclusion</w:t>
-      </w:r>
-      <w:bookmarkEnd w:id="13"/>
-    </w:p>
-    <w:p>
-      <w:r>
-        <w:t xml:space="preserve">Now that the different types of sentiment analysis </w:t>
-      </w:r>
-      <w:r>
-        <w:t>have</w:t>
-      </w:r>
-      <w:r>
-        <w:t xml:space="preserve"> been explored, the project can be explored in multiple ways to see what </w:t>
-      </w:r>
-      <w:r>
-        <w:t>areas</w:t>
-      </w:r>
-      <w:r>
-        <w:t xml:space="preserve"> would be efficient and relevant to the scope of this project. So far the main methods which stand out are the document level, comparison level and lexicon level. Whilst the aspect level and sentence level have their own use cases, they wouldn’t really be applicable for this type of project.</w:t>
-      </w:r>
-    </w:p>
-    <w:p>
-      <w:pPr>
-        <w:pStyle w:val="Heading2"/>
-        <w:rPr>
-          <w:rFonts w:eastAsia="Arimo Bold"/>
-        </w:rPr>
-      </w:pPr>
-      <w:bookmarkStart w:id="14" w:name="_Toc33512976"/>
-      <w:r>
-        <w:rPr>
-          <w:rFonts w:eastAsia="Arimo Bold"/>
-        </w:rPr>
         <w:t>2.</w:t>
       </w:r>
       <w:r>
@@ -3503,6 +3486,7 @@
     <w:p/>
     <w:p>
       <w:pPr>
+        <w:jc w:val="center"/>
         <w:rPr>
           <w:rFonts w:eastAsia="Arimo Bold"/>
           <w:szCs w:val="24"/>
@@ -3737,6 +3721,7 @@
                 <w:rFonts w:eastAsia="Arimo Bold"/>
                 <w:szCs w:val="24"/>
               </w:rPr>
+              <w:lastRenderedPageBreak/>
               <w:t xml:space="preserve">Google Cloud Natural Language - </w:t>
             </w:r>
             <w:hyperlink r:id="rId11" w:history="1">
@@ -3996,39 +3981,138 @@
         <w:t xml:space="preserve">Sentiment analysis can be used in multiple ways from </w:t>
       </w:r>
       <w:r>
-        <w:t>Docu</w:t>
-      </w:r>
-      <w:bookmarkStart w:id="17" w:name="_GoBack"/>
+        <w:t>Document-level sentiment analysis, Sentence-level sentiment analysis, Aspect-based sentiment analysis, Comparative sentiment analysis and Sentiment lexicon acquisition.</w:t>
+      </w:r>
+    </w:p>
+    <w:p>
+      <w:r>
+        <w:t>There are already a few companies offering a commercial version which does sentiment analysis. (</w:t>
+      </w:r>
+      <w:bookmarkStart w:id="17" w:name="_Hlk25006352"/>
+      <w:r>
+        <w:t xml:space="preserve">SAS, SPSS, Google Cloud Natural Language, Watson Tone Analyzer &amp; Amazon Comprehend </w:t>
+      </w:r>
       <w:bookmarkEnd w:id="17"/>
       <w:r>
-        <w:t>ment-level sentiment analysis, Sentence-level sentiment analysis, Aspect-based sentiment analysis, Comparative sentiment analysis and Sentiment lexicon acquisition.</w:t>
-      </w:r>
-    </w:p>
-    <w:p>
-      <w:r>
-        <w:t>There are already a few companies offering a commercial version which does sentiment analysis. (</w:t>
-      </w:r>
-      <w:bookmarkStart w:id="18" w:name="_Hlk25006352"/>
-      <w:r>
-        <w:t xml:space="preserve">SAS, SPSS, Google Cloud Natural Language, Watson Tone Analyzer &amp; Amazon Comprehend </w:t>
+        <w:t>as well as others).</w:t>
+      </w:r>
+    </w:p>
+    <w:p>
+      <w:r>
+        <w:t xml:space="preserve">How this can be implemented with open source tools such as R &amp; R-Studio. with some packages like BagOfWords and </w:t>
+      </w:r>
+      <w:r>
+        <w:t>Tidytext</w:t>
+      </w:r>
+      <w:r>
+        <w:t xml:space="preserve"> to do sentiment analysis yourself with a script.</w:t>
+      </w:r>
+      <w:r>
+        <w:t xml:space="preserve"> Whilst being a free option, it also leaves more room for user error.</w:t>
+      </w:r>
+    </w:p>
+    <w:p>
+      <w:pPr>
+        <w:pStyle w:val="Heading2"/>
+        <w:rPr>
+          <w:rFonts w:eastAsia="Arimo Regular"/>
+        </w:rPr>
+      </w:pPr>
+      <w:bookmarkStart w:id="18" w:name="_Toc33512979"/>
+      <w:r>
+        <w:rPr>
+          <w:rFonts w:eastAsia="Arimo Regular"/>
+        </w:rPr>
+        <w:t xml:space="preserve">3.1 - </w:t>
+      </w:r>
+      <w:r>
+        <w:rPr>
+          <w:rFonts w:eastAsia="Arimo Regular"/>
+        </w:rPr>
+        <w:t>H</w:t>
+      </w:r>
+      <w:r>
+        <w:rPr>
+          <w:rFonts w:eastAsia="Arimo Regular"/>
+        </w:rPr>
+        <w:t>ow they could be applied to the design of the final deliverable</w:t>
       </w:r>
       <w:bookmarkEnd w:id="18"/>
-      <w:r>
-        <w:t>as well as others).</w:t>
-      </w:r>
-    </w:p>
-    <w:p>
-      <w:r>
-        <w:t xml:space="preserve">How this can be implemented with open source tools such as R &amp; R-Studio. with some packages like BagOfWords and </w:t>
-      </w:r>
-      <w:r>
-        <w:t>Tidytext</w:t>
-      </w:r>
-      <w:r>
-        <w:t xml:space="preserve"> to do sentiment analysis yourself with a script.</w:t>
-      </w:r>
-      <w:r>
-        <w:t xml:space="preserve"> Whilst being a free option, it also leaves more room for user error.</w:t>
+    </w:p>
+    <w:p>
+      <w:r>
+        <w:t xml:space="preserve">From discovering these different types of sentiment analysis, there is a </w:t>
+      </w:r>
+      <w:r>
+        <w:t xml:space="preserve">low </w:t>
+      </w:r>
+      <w:r>
+        <w:t xml:space="preserve">barrier of entry for someone who is willing to learn the </w:t>
+      </w:r>
+      <w:r>
+        <w:t>free and open source approach</w:t>
+      </w:r>
+      <w:r>
+        <w:t xml:space="preserve"> as declared above. </w:t>
+      </w:r>
+      <w:r>
+        <w:t>By doing so</w:t>
+      </w:r>
+      <w:r>
+        <w:t xml:space="preserve"> allows the user to</w:t>
+      </w:r>
+      <w:r>
+        <w:t xml:space="preserve"> explore </w:t>
+      </w:r>
+      <w:r>
+        <w:t xml:space="preserve">the different ways of doing sentiment analysis </w:t>
+      </w:r>
+      <w:r>
+        <w:t xml:space="preserve">by </w:t>
+      </w:r>
+      <w:r>
+        <w:t xml:space="preserve">coding it </w:t>
+      </w:r>
+      <w:r>
+        <w:t xml:space="preserve">themselves </w:t>
+      </w:r>
+      <w:r>
+        <w:t xml:space="preserve">and seeing the differences. Whilst doing </w:t>
+      </w:r>
+      <w:r>
+        <w:t xml:space="preserve">the user </w:t>
+      </w:r>
+      <w:r>
+        <w:t xml:space="preserve">can test different types of sentiment analysis on different types of </w:t>
+      </w:r>
+      <w:r>
+        <w:t>datasets</w:t>
+      </w:r>
+      <w:r>
+        <w:t xml:space="preserve"> and</w:t>
+      </w:r>
+      <w:r>
+        <w:t xml:space="preserve"> see the differences.</w:t>
+      </w:r>
+    </w:p>
+    <w:p>
+      <w:r>
+        <w:t xml:space="preserve">This will allow </w:t>
+      </w:r>
+      <w:r>
+        <w:t xml:space="preserve">this project to be </w:t>
+      </w:r>
+      <w:r>
+        <w:t>fully explore</w:t>
+      </w:r>
+      <w:r>
+        <w:t xml:space="preserve">d down the </w:t>
+      </w:r>
+      <w:r>
+        <w:t xml:space="preserve">free route, </w:t>
+      </w:r>
+      <w:r>
+        <w:t>especially for the scope of this project.</w:t>
       </w:r>
     </w:p>
     <w:p>
@@ -4038,126 +4122,22 @@
           <w:rFonts w:eastAsia="Arimo Regular"/>
         </w:rPr>
       </w:pPr>
-      <w:bookmarkStart w:id="19" w:name="_Toc33512979"/>
+      <w:bookmarkStart w:id="19" w:name="_Toc33512980"/>
       <w:r>
         <w:rPr>
           <w:rFonts w:eastAsia="Arimo Regular"/>
         </w:rPr>
-        <w:t xml:space="preserve">3.1 - </w:t>
+        <w:t xml:space="preserve">3.2 - </w:t>
       </w:r>
       <w:r>
         <w:rPr>
           <w:rFonts w:eastAsia="Arimo Regular"/>
         </w:rPr>
-        <w:t>H</w:t>
-      </w:r>
-      <w:r>
-        <w:rPr>
-          <w:rFonts w:eastAsia="Arimo Regular"/>
-        </w:rPr>
-        <w:t>ow they could be applied to the design of the final deliverable</w:t>
+        <w:t>Methodologies</w:t>
       </w:r>
       <w:bookmarkEnd w:id="19"/>
     </w:p>
     <w:p>
-      <w:r>
-        <w:t xml:space="preserve">From discovering these different types of sentiment analysis, there is a </w:t>
-      </w:r>
-      <w:r>
-        <w:t xml:space="preserve">low </w:t>
-      </w:r>
-      <w:r>
-        <w:t xml:space="preserve">barrier of entry for someone who is willing to learn the </w:t>
-      </w:r>
-      <w:r>
-        <w:t>free and open source approach</w:t>
-      </w:r>
-      <w:r>
-        <w:t xml:space="preserve"> as declared above. </w:t>
-      </w:r>
-      <w:r>
-        <w:t>By doing so</w:t>
-      </w:r>
-      <w:r>
-        <w:t xml:space="preserve"> allows the user to</w:t>
-      </w:r>
-      <w:r>
-        <w:t xml:space="preserve"> explore </w:t>
-      </w:r>
-      <w:r>
-        <w:t xml:space="preserve">the different ways of doing sentiment analysis </w:t>
-      </w:r>
-      <w:r>
-        <w:t xml:space="preserve">by </w:t>
-      </w:r>
-      <w:r>
-        <w:t xml:space="preserve">coding it </w:t>
-      </w:r>
-      <w:r>
-        <w:t xml:space="preserve">themselves </w:t>
-      </w:r>
-      <w:r>
-        <w:t xml:space="preserve">and seeing the differences. Whilst doing </w:t>
-      </w:r>
-      <w:r>
-        <w:t xml:space="preserve">the user </w:t>
-      </w:r>
-      <w:r>
-        <w:t xml:space="preserve">can test different types of sentiment analysis on different types of </w:t>
-      </w:r>
-      <w:r>
-        <w:t>datasets</w:t>
-      </w:r>
-      <w:r>
-        <w:t xml:space="preserve"> and</w:t>
-      </w:r>
-      <w:r>
-        <w:t xml:space="preserve"> see the differences.</w:t>
-      </w:r>
-    </w:p>
-    <w:p>
-      <w:r>
-        <w:t xml:space="preserve">This will allow </w:t>
-      </w:r>
-      <w:r>
-        <w:t xml:space="preserve">this project to be </w:t>
-      </w:r>
-      <w:r>
-        <w:t>fully explore</w:t>
-      </w:r>
-      <w:r>
-        <w:t xml:space="preserve">d down the </w:t>
-      </w:r>
-      <w:r>
-        <w:t xml:space="preserve">free route, </w:t>
-      </w:r>
-      <w:r>
-        <w:t>especially for the scope of this project.</w:t>
-      </w:r>
-    </w:p>
-    <w:p>
-      <w:pPr>
-        <w:pStyle w:val="Heading2"/>
-        <w:rPr>
-          <w:rFonts w:eastAsia="Arimo Regular"/>
-        </w:rPr>
-      </w:pPr>
-      <w:bookmarkStart w:id="20" w:name="_Toc33512980"/>
-      <w:r>
-        <w:rPr>
-          <w:rFonts w:eastAsia="Arimo Regular"/>
-        </w:rPr>
-        <w:t xml:space="preserve">3.2 - </w:t>
-      </w:r>
-      <w:r>
-        <w:rPr>
-          <w:rFonts w:eastAsia="Arimo Regular"/>
-        </w:rPr>
-        <w:t>Methodologies</w:t>
-      </w:r>
-      <w:bookmarkEnd w:id="20"/>
-    </w:p>
-    <w:p>
       <w:pPr>
         <w:rPr>
           <w:rFonts w:eastAsia="Times New Roman"/>
@@ -4174,6 +4154,9 @@
       </w:r>
     </w:p>
     <w:p>
+      <w:pPr>
+        <w:jc w:val="center"/>
+      </w:pPr>
       <w:r>
         <w:rPr>
           <w:noProof/>
@@ -4286,6 +4269,9 @@
       </w:r>
     </w:p>
     <w:p>
+      <w:pPr>
+        <w:jc w:val="center"/>
+      </w:pPr>
       <w:r>
         <w:rPr>
           <w:noProof/>
@@ -4368,6 +4354,9 @@
       </w:r>
     </w:p>
     <w:p>
+      <w:pPr>
+        <w:jc w:val="center"/>
+      </w:pPr>
       <w:r>
         <w:rPr>
           <w:noProof/>
@@ -4422,7 +4411,368 @@
         <w:t>4</w:t>
       </w:r>
       <w:r>
-        <w:t xml:space="preserve"> – Sentiment Analysis Model, Bibi (2017))</w:t>
+        <w:t xml:space="preserve"> – Sentiment Analysis Model, Bibi 2017)</w:t>
+      </w:r>
+    </w:p>
+    <w:p>
+      <w:pPr>
+        <w:rPr>
+          <w:b/>
+          <w:bCs/>
+          <w:u w:val="single"/>
+        </w:rPr>
+      </w:pPr>
+      <w:r>
+        <w:rPr>
+          <w:b/>
+          <w:bCs/>
+          <w:u w:val="single"/>
+        </w:rPr>
+        <w:br w:type="page"/>
+      </w:r>
+    </w:p>
+    <w:p>
+      <w:r>
+        <w:lastRenderedPageBreak/>
+        <w:t>My methodology is something like this,</w:t>
+      </w:r>
+    </w:p>
+    <w:p>
+      <w:bookmarkStart w:id="20" w:name="_Toc23344994"/>
+      <w:bookmarkStart w:id="21" w:name="_Toc23344695"/>
+      <w:r>
+        <w:t>Get Data</w:t>
+      </w:r>
+      <w:r>
+        <w:t xml:space="preserve"> - </w:t>
+      </w:r>
+      <w:r>
+        <w:t>Clean Data (Remove ["", ;, ']</w:t>
+      </w:r>
+      <w:r>
+        <w:t>) - Multiline</w:t>
+      </w:r>
+      <w:r>
+        <w:t xml:space="preserve"> to </w:t>
+      </w:r>
+      <w:r>
+        <w:t xml:space="preserve">Single Line - </w:t>
+      </w:r>
+      <w:r>
+        <w:t>Import the data</w:t>
+      </w:r>
+      <w:r>
+        <w:t xml:space="preserve"> - </w:t>
+      </w:r>
+      <w:r>
+        <w:t>Create csv (Add [Episode, Text], [</w:t>
+      </w:r>
+      <w:proofErr w:type="spellStart"/>
+      <w:r>
+        <w:t>i</w:t>
+      </w:r>
+      <w:proofErr w:type="spellEnd"/>
+      <w:r>
+        <w:t xml:space="preserve">, </w:t>
+      </w:r>
+      <w:proofErr w:type="spellStart"/>
+      <w:r>
+        <w:t>twinPeaks</w:t>
+      </w:r>
+      <w:proofErr w:type="spellEnd"/>
+      <w:r>
+        <w:t>]</w:t>
+      </w:r>
+      <w:r>
+        <w:t xml:space="preserve"> – Put into a </w:t>
+      </w:r>
+      <w:proofErr w:type="spellStart"/>
+      <w:r>
+        <w:t>tibble</w:t>
+      </w:r>
+      <w:proofErr w:type="spellEnd"/>
+      <w:r>
+        <w:t xml:space="preserve"> – Join with Sentiment Dictionary (choice) – Count sentiments (244) – Filter Positive – Count Positives – Filter negatives – Count Negatives</w:t>
+      </w:r>
+      <w:r>
+        <w:t xml:space="preserve">. </w:t>
+      </w:r>
+    </w:p>
+    <w:p>
+      <w:r>
+        <w:t xml:space="preserve">This methodology is similar to document-level </w:t>
+      </w:r>
+      <w:proofErr w:type="gramStart"/>
+      <w:r>
+        <w:t>SA</w:t>
+      </w:r>
+      <w:proofErr w:type="gramEnd"/>
+      <w:r>
+        <w:t xml:space="preserve"> but this method is breaking it down step by step, which will make it easier for users to see what is happening at each step. </w:t>
+      </w:r>
+    </w:p>
+    <w:p>
+      <w:r>
+        <w:t xml:space="preserve">By using this method, the data can be manipulated </w:t>
+      </w:r>
+      <w:r>
+        <w:t>by</w:t>
+      </w:r>
+      <w:r>
+        <w:t xml:space="preserve"> going through </w:t>
+      </w:r>
+      <w:r>
+        <w:t>all</w:t>
+      </w:r>
+      <w:r>
+        <w:t xml:space="preserve"> the words per episode, filtering them and sifting through the positive and negative words.</w:t>
+      </w:r>
+    </w:p>
+    <w:p/>
+    <w:p>
+      <w:r>
+        <w:t>Now that the core of sentiment analysis has been explored and several methodologies have been explored, we can propose a hypothesis and see how it can be done on a low level. This could be followed by looking through the source code by many different users and hopefully can be easily understood.</w:t>
+      </w:r>
+    </w:p>
+    <w:p>
+      <w:r>
+        <w:t xml:space="preserve">The </w:t>
+      </w:r>
+      <w:r>
+        <w:t xml:space="preserve">hypothesis </w:t>
+      </w:r>
+      <w:r>
+        <w:t>which is proposed is</w:t>
+      </w:r>
+      <w:r>
+        <w:t>,</w:t>
+      </w:r>
+      <w:r>
+        <w:t xml:space="preserve"> </w:t>
+      </w:r>
+      <w:r>
+        <w:t xml:space="preserve">Does the sentiment of a TV </w:t>
+      </w:r>
+      <w:r>
+        <w:t xml:space="preserve">show, </w:t>
+      </w:r>
+      <w:r>
+        <w:t xml:space="preserve">reflect </w:t>
+      </w:r>
+      <w:r>
+        <w:t>its</w:t>
+      </w:r>
+      <w:r>
+        <w:t xml:space="preserve"> viewer </w:t>
+      </w:r>
+      <w:r>
+        <w:t>ratings?</w:t>
+      </w:r>
+      <w:r>
+        <w:t xml:space="preserve"> To test this, let’s explore a few </w:t>
+      </w:r>
+      <w:r>
+        <w:t>technique</w:t>
+      </w:r>
+      <w:r>
+        <w:t>s</w:t>
+      </w:r>
+      <w:r>
+        <w:t xml:space="preserve"> </w:t>
+      </w:r>
+      <w:r>
+        <w:t>which will be D</w:t>
+      </w:r>
+      <w:r>
+        <w:t>ocument</w:t>
+      </w:r>
+      <w:r>
+        <w:t>-</w:t>
+      </w:r>
+      <w:r>
+        <w:t xml:space="preserve">level sentiment analysis to determine the </w:t>
+      </w:r>
+      <w:r>
+        <w:t xml:space="preserve">overall sentiment, whilst filtering the positive and negative sentiments to see how diverse the sentiments can be. </w:t>
+      </w:r>
+    </w:p>
+    <w:p/>
+    <w:p>
+      <w:r>
+        <w:t>Twin Peaks - Season One</w:t>
+      </w:r>
+    </w:p>
+    <w:p>
+      <w:r>
+        <w:t xml:space="preserve">To begin with this hypothesis, the first step is going to be sourcing some data. After a little search online, I found a website which had several television </w:t>
+      </w:r>
+      <w:r>
+        <w:t>shows</w:t>
+      </w:r>
+      <w:r>
+        <w:t xml:space="preserve"> scripts which someone has collected and shared under the fair use law </w:t>
+      </w:r>
+      <w:r>
+        <w:t>(</w:t>
+      </w:r>
+      <w:r>
+        <w:t>GOV.UK 2014</w:t>
+      </w:r>
+      <w:r>
+        <w:t>)</w:t>
+      </w:r>
+      <w:r>
+        <w:t>. Now that there is some data we can collect from, lets get some data which is of interest to the user personally and something which is quite diverse and ranges from episode or season.</w:t>
+      </w:r>
+    </w:p>
+    <w:p>
+      <w:r>
+        <w:t>After getting the data it is ideal to start to collect this data as a csv which can be done in a text editor or as an excel file.</w:t>
+      </w:r>
+      <w:r>
+        <w:t xml:space="preserve"> For this </w:t>
+      </w:r>
+      <w:r>
+        <w:t>example,</w:t>
+      </w:r>
+      <w:r>
+        <w:t xml:space="preserve"> the data was collected as separate word files (due to issues) and was sorted slowly but surely. </w:t>
+      </w:r>
+    </w:p>
+    <w:p>
+      <w:r>
+        <w:t>Import the data into R-Studio</w:t>
+      </w:r>
+    </w:p>
+    <w:p>
+      <w:r>
+        <w:t xml:space="preserve">Before getting stuck into our data, lets first explore what happens when the data is imported into RStudio. Depending on how the data is formatted, this process can be either </w:t>
+      </w:r>
+      <w:r>
+        <w:t>easy</w:t>
+      </w:r>
+      <w:r>
+        <w:t xml:space="preserve">, or quite difficult. For myself, this step was a little bit difficult because the data needed to be pre-processed and cleaned up a little. </w:t>
+      </w:r>
+    </w:p>
+    <w:p>
+      <w:r>
+        <w:t xml:space="preserve">To do this, start by making sure all of the special characters which can be used in a csv are omitted, this can be comma’s </w:t>
+      </w:r>
+      <w:proofErr w:type="gramStart"/>
+      <w:r>
+        <w:t>( ,</w:t>
+      </w:r>
+      <w:proofErr w:type="gramEnd"/>
+      <w:r>
+        <w:t xml:space="preserve"> ), semicolons( ; ) and quotes ( “ &amp; ‘ ). After omitting these characters, </w:t>
+      </w:r>
+      <w:r>
+        <w:t>open</w:t>
+      </w:r>
+      <w:r>
+        <w:t xml:space="preserve"> each data set and put Episode, Text, (1, Gone fishing) at the start to make sure it is in the correct format</w:t>
+      </w:r>
+      <w:r>
+        <w:t>. Test that it is correct by trying to import the text data using the second option from RStudio</w:t>
+      </w:r>
+      <w:r>
+        <w:t xml:space="preserve"> (Appendix x)</w:t>
+      </w:r>
+      <w:r>
+        <w:t>.</w:t>
+      </w:r>
+    </w:p>
+    <w:p>
+      <w:pPr>
+        <w:jc w:val="center"/>
+      </w:pPr>
+    </w:p>
+    <w:p>
+      <w:r>
+        <w:lastRenderedPageBreak/>
+        <w:t xml:space="preserve">Do this for </w:t>
+      </w:r>
+      <w:proofErr w:type="gramStart"/>
+      <w:r>
+        <w:t>all of</w:t>
+      </w:r>
+      <w:proofErr w:type="gramEnd"/>
+      <w:r>
+        <w:t xml:space="preserve"> the data sets,</w:t>
+      </w:r>
+    </w:p>
+    <w:p/>
+    <w:p>
+      <w:pPr>
+        <w:jc w:val="center"/>
+      </w:pPr>
+      <w:r>
+        <w:drawing>
+          <wp:inline distT="0" distB="0" distL="0" distR="0">
+            <wp:extent cx="6336775" cy="1303020"/>
+            <wp:effectExtent l="0" t="0" r="6985" b="0"/>
+            <wp:docPr id="6" name="Picture 6"/>
+            <wp:cNvGraphicFramePr>
+              <a:graphicFrameLocks xmlns:a="http://schemas.openxmlformats.org/drawingml/2006/main" noChangeAspect="1"/>
+            </wp:cNvGraphicFramePr>
+            <a:graphic xmlns:a="http://schemas.openxmlformats.org/drawingml/2006/main">
+              <a:graphicData uri="http://schemas.openxmlformats.org/drawingml/2006/picture">
+                <pic:pic xmlns:pic="http://schemas.openxmlformats.org/drawingml/2006/picture">
+                  <pic:nvPicPr>
+                    <pic:cNvPr id="0" name="Picture 1"/>
+                    <pic:cNvPicPr>
+                      <a:picLocks noChangeAspect="1" noChangeArrowheads="1"/>
+                    </pic:cNvPicPr>
+                  </pic:nvPicPr>
+                  <pic:blipFill>
+                    <a:blip r:embed="rId16">
+                      <a:extLst>
+                        <a:ext uri="{28A0092B-C50C-407E-A947-70E740481C1C}">
+                          <a14:useLocalDpi xmlns:a14="http://schemas.microsoft.com/office/drawing/2010/main" val="0"/>
+                        </a:ext>
+                      </a:extLst>
+                    </a:blip>
+                    <a:srcRect/>
+                    <a:stretch>
+                      <a:fillRect/>
+                    </a:stretch>
+                  </pic:blipFill>
+                  <pic:spPr bwMode="auto">
+                    <a:xfrm>
+                      <a:off x="0" y="0"/>
+                      <a:ext cx="6340066" cy="1303697"/>
+                    </a:xfrm>
+                    <a:prstGeom prst="rect">
+                      <a:avLst/>
+                    </a:prstGeom>
+                    <a:noFill/>
+                    <a:ln>
+                      <a:noFill/>
+                    </a:ln>
+                  </pic:spPr>
+                </pic:pic>
+              </a:graphicData>
+            </a:graphic>
+          </wp:inline>
+        </w:drawing>
+      </w:r>
+    </w:p>
+    <w:p>
+      <w:r>
+        <w:br w:type="page"/>
+      </w:r>
+    </w:p>
+    <w:p>
+      <w:pPr>
+        <w:pStyle w:val="Heading1"/>
+      </w:pPr>
+      <w:r>
+        <w:lastRenderedPageBreak/>
+        <w:t xml:space="preserve">4 - </w:t>
+      </w:r>
+      <w:r>
+        <w:t>Analysis</w:t>
       </w:r>
     </w:p>
     <w:p>
@@ -4435,8 +4785,6 @@
           <w:lang w:eastAsia="en-GB"/>
         </w:rPr>
       </w:pPr>
-      <w:bookmarkStart w:id="21" w:name="_Toc23344994"/>
-      <w:bookmarkStart w:id="22" w:name="_Toc23344695"/>
       <w:r>
         <w:br w:type="page"/>
       </w:r>
@@ -4445,147 +4793,196 @@
       <w:pPr>
         <w:pStyle w:val="Heading1"/>
       </w:pPr>
-      <w:bookmarkStart w:id="23" w:name="_Toc33512981"/>
       <w:r>
         <w:lastRenderedPageBreak/>
-        <w:t xml:space="preserve">4 - </w:t>
+        <w:t xml:space="preserve">5 - </w:t>
+      </w:r>
+      <w:r>
+        <w:t>Conclusion</w:t>
+      </w:r>
+    </w:p>
+    <w:p>
+      <w:pPr>
+        <w:rPr>
+          <w:rFonts w:eastAsia="Carlito Bold"/>
+          <w:color w:val="2E75B6"/>
+          <w:sz w:val="36"/>
+          <w:szCs w:val="20"/>
+          <w:lang w:eastAsia="en-GB"/>
+        </w:rPr>
+      </w:pPr>
+    </w:p>
+    <w:p>
+      <w:pPr>
+        <w:rPr>
+          <w:rFonts w:eastAsia="Carlito Bold"/>
+          <w:color w:val="2E75B6"/>
+          <w:sz w:val="36"/>
+          <w:szCs w:val="20"/>
+          <w:lang w:eastAsia="en-GB"/>
+        </w:rPr>
+      </w:pPr>
+      <w:bookmarkStart w:id="22" w:name="_Toc33512981"/>
+      <w:r>
+        <w:br w:type="page"/>
+      </w:r>
+    </w:p>
+    <w:p>
+      <w:pPr>
+        <w:pStyle w:val="Heading1"/>
+      </w:pPr>
+      <w:r>
+        <w:lastRenderedPageBreak/>
+        <w:t>6</w:t>
+      </w:r>
+      <w:r>
+        <w:t xml:space="preserve"> - </w:t>
       </w:r>
       <w:r>
         <w:t>LSEPI</w:t>
       </w:r>
+      <w:bookmarkEnd w:id="20"/>
       <w:bookmarkEnd w:id="21"/>
       <w:bookmarkEnd w:id="22"/>
+    </w:p>
+    <w:p>
+      <w:pPr>
+        <w:pStyle w:val="Heading2"/>
+      </w:pPr>
+      <w:bookmarkStart w:id="23" w:name="_Toc23344696"/>
+      <w:bookmarkStart w:id="24" w:name="_Toc23344995"/>
+      <w:bookmarkStart w:id="25" w:name="_Toc33512982"/>
+      <w:r>
+        <w:t>6</w:t>
+      </w:r>
+      <w:r>
+        <w:t xml:space="preserve">.1 - </w:t>
+      </w:r>
+      <w:r>
+        <w:t>Legal</w:t>
+      </w:r>
       <w:bookmarkEnd w:id="23"/>
-    </w:p>
-    <w:p>
-      <w:pPr>
-        <w:pStyle w:val="Heading2"/>
-      </w:pPr>
-      <w:bookmarkStart w:id="24" w:name="_Toc23344696"/>
-      <w:bookmarkStart w:id="25" w:name="_Toc23344995"/>
-      <w:bookmarkStart w:id="26" w:name="_Toc33512982"/>
-      <w:r>
-        <w:t xml:space="preserve">4.1 - </w:t>
-      </w:r>
-      <w:r>
-        <w:t>Legal</w:t>
-      </w:r>
       <w:bookmarkEnd w:id="24"/>
       <w:bookmarkEnd w:id="25"/>
+    </w:p>
+    <w:p>
+      <w:r>
+        <w:t>Software licenses – The aim of this project is to use open source tools which will give anyone the ability to follow along with this project</w:t>
+      </w:r>
+      <w:r>
+        <w:t>. Whilst exploring the additional software already available, the licences would be required by the user whom is carrying out the research.</w:t>
+      </w:r>
+    </w:p>
+    <w:p>
+      <w:r>
+        <w:t xml:space="preserve">R  - </w:t>
+      </w:r>
+      <w:r>
+        <w:t>A programming language for statistical computing which supports graphics for displaying your data and results.</w:t>
+      </w:r>
+    </w:p>
+    <w:p>
+      <w:r>
+        <w:t xml:space="preserve">R-Studio </w:t>
+      </w:r>
+      <w:r>
+        <w:t>–</w:t>
+      </w:r>
+      <w:r>
+        <w:t xml:space="preserve"> </w:t>
+      </w:r>
+      <w:r>
+        <w:t>An open source front end for the programming language R, which is great for creating and manipulating scripts and data frames.</w:t>
+      </w:r>
+    </w:p>
+    <w:p>
+      <w:r>
+        <w:t>Git - is an open source version-control system for keeping track of changes in code.</w:t>
+      </w:r>
+    </w:p>
+    <w:p>
+      <w:r>
+        <w:t>GitHub is a website for developers to upload their code externally, which was built on Git and allows for collaboration. (Microsoft)</w:t>
+      </w:r>
+    </w:p>
+    <w:p>
+      <w:r>
+        <w:t>Visual Studio Code - An open source text editor for developers.</w:t>
+      </w:r>
+    </w:p>
+    <w:p>
+      <w:pPr>
+        <w:pStyle w:val="Heading2"/>
+      </w:pPr>
+      <w:bookmarkStart w:id="26" w:name="_Toc23344996"/>
+      <w:bookmarkStart w:id="27" w:name="_Toc23344697"/>
+      <w:bookmarkStart w:id="28" w:name="_Toc33512983"/>
+      <w:r>
+        <w:t>6</w:t>
+      </w:r>
+      <w:r>
+        <w:t xml:space="preserve">.2 - </w:t>
+      </w:r>
+      <w:r>
+        <w:t>Social</w:t>
+      </w:r>
       <w:bookmarkEnd w:id="26"/>
-    </w:p>
-    <w:p>
-      <w:r>
-        <w:t>Software licenses – The aim of this project is to use open source tools which will give anyone the ability to follow along with this project</w:t>
-      </w:r>
-      <w:r>
-        <w:t>. Whilst exploring the additional software already available, the licences would be required by the user whom is carrying out the research.</w:t>
-      </w:r>
-    </w:p>
-    <w:p>
-      <w:r>
-        <w:t xml:space="preserve">R  - </w:t>
-      </w:r>
-      <w:r>
-        <w:t>A programming language for statistical computing which supports graphics for displaying your data and results.</w:t>
-      </w:r>
-    </w:p>
-    <w:p>
-      <w:r>
-        <w:t xml:space="preserve">R-Studio </w:t>
-      </w:r>
-      <w:r>
-        <w:t>–</w:t>
-      </w:r>
-      <w:r>
-        <w:t xml:space="preserve"> </w:t>
-      </w:r>
-      <w:r>
-        <w:t>An open source front end for the programming language R, which is great for creating and manipulating scripts and data frames.</w:t>
-      </w:r>
-    </w:p>
-    <w:p>
-      <w:r>
-        <w:t>Git - is an open source version-control system for keeping track of changes in code.</w:t>
-      </w:r>
-    </w:p>
-    <w:p>
-      <w:r>
-        <w:t>GitHub is a website for developers to upload their code externally, which was built on Git and allows for collaboration. (Microsoft)</w:t>
-      </w:r>
-    </w:p>
-    <w:p>
-      <w:r>
-        <w:t>Visual Studio Code - An open source text editor for developers.</w:t>
-      </w:r>
-    </w:p>
-    <w:p>
-      <w:pPr>
-        <w:pStyle w:val="Heading2"/>
-      </w:pPr>
-      <w:bookmarkStart w:id="27" w:name="_Toc23344996"/>
-      <w:bookmarkStart w:id="28" w:name="_Toc23344697"/>
-      <w:bookmarkStart w:id="29" w:name="_Toc33512983"/>
-      <w:r>
-        <w:t xml:space="preserve">4.2 - </w:t>
-      </w:r>
-      <w:r>
-        <w:t>Social</w:t>
-      </w:r>
       <w:bookmarkEnd w:id="27"/>
       <w:bookmarkEnd w:id="28"/>
+    </w:p>
+    <w:p>
+      <w:r>
+        <w:t xml:space="preserve">Anonymity of user input – With the use of web scrapping for this project, this could be a difficult issue for some websites. For the types of websites this project will focus on, most of them offer a developer version which allows users to download and analyse their datasets. This has been confirmed in the Terms Of Service (TOS) and usually requires the user to create an account and tell the company why/what you’ll be doing with the data. This has been done for this project and by doing so with a developer account, allows the user to get a certain amount of data per day. </w:t>
+      </w:r>
+    </w:p>
+    <w:p>
+      <w:r>
+        <w:t xml:space="preserve">By </w:t>
+      </w:r>
+      <w:r>
+        <w:t>anonymising</w:t>
+      </w:r>
+      <w:r>
+        <w:t xml:space="preserve"> the </w:t>
+      </w:r>
+      <w:r>
+        <w:t>user’s</w:t>
+      </w:r>
+      <w:r>
+        <w:t xml:space="preserve"> data, </w:t>
+      </w:r>
+      <w:r>
+        <w:t xml:space="preserve">this project will be able to easily share the findings without worrying about the privacy concerns and GDPR. This can be easily done by following what was stated by UK Data Service (2019), </w:t>
+      </w:r>
+      <w:r>
+        <w:t xml:space="preserve">applying </w:t>
+      </w:r>
+      <w:r>
+        <w:t>pseudonyms</w:t>
+      </w:r>
+      <w:r>
+        <w:t xml:space="preserve">, generalising information (such as location) and blurring image or video data. </w:t>
+      </w:r>
+    </w:p>
+    <w:p>
+      <w:pPr>
+        <w:pStyle w:val="Heading2"/>
+      </w:pPr>
+      <w:bookmarkStart w:id="29" w:name="_Toc23344997"/>
+      <w:bookmarkStart w:id="30" w:name="_Toc23344698"/>
+      <w:bookmarkStart w:id="31" w:name="_Toc33512984"/>
+      <w:r>
+        <w:t>6</w:t>
+      </w:r>
+      <w:r>
+        <w:t xml:space="preserve">.3 - </w:t>
+      </w:r>
+      <w:r>
+        <w:t>Ethical</w:t>
+      </w:r>
       <w:bookmarkEnd w:id="29"/>
-    </w:p>
-    <w:p>
-      <w:r>
-        <w:t xml:space="preserve">Anonymity of user input – With the use of web scrapping for this project, this could be a difficult issue for some websites. For the types of websites this project will focus on, most of them offer a developer version which allows users to download and analyse their datasets. This has been confirmed in the Terms Of Service (TOS) and usually requires the user to create an account and tell the company why/what you’ll be doing with the data. This has been done for this project and by doing so with a developer account, allows the user to get a certain amount of data per day. </w:t>
-      </w:r>
-    </w:p>
-    <w:p>
-      <w:r>
-        <w:t xml:space="preserve">By </w:t>
-      </w:r>
-      <w:r>
-        <w:t>anonymising</w:t>
-      </w:r>
-      <w:r>
-        <w:t xml:space="preserve"> the </w:t>
-      </w:r>
-      <w:r>
-        <w:t>user’s</w:t>
-      </w:r>
-      <w:r>
-        <w:t xml:space="preserve"> data, </w:t>
-      </w:r>
-      <w:r>
-        <w:t xml:space="preserve">this project will be able to easily share the findings without worrying about the privacy concerns and GDPR. This can be easily done by following what was stated by UK Data Service (2019), </w:t>
-      </w:r>
-      <w:r>
-        <w:t xml:space="preserve">applying </w:t>
-      </w:r>
-      <w:r>
-        <w:t>pseudonyms</w:t>
-      </w:r>
-      <w:r>
-        <w:t xml:space="preserve">, generalising information (such as location) and blurring image or video data. </w:t>
-      </w:r>
-    </w:p>
-    <w:p>
-      <w:pPr>
-        <w:pStyle w:val="Heading2"/>
-      </w:pPr>
-      <w:bookmarkStart w:id="30" w:name="_Toc23344997"/>
-      <w:bookmarkStart w:id="31" w:name="_Toc23344698"/>
-      <w:bookmarkStart w:id="32" w:name="_Toc33512984"/>
-      <w:r>
-        <w:t xml:space="preserve">4.3 - </w:t>
-      </w:r>
-      <w:r>
-        <w:t>Ethical</w:t>
-      </w:r>
       <w:bookmarkEnd w:id="30"/>
       <w:bookmarkEnd w:id="31"/>
-      <w:bookmarkEnd w:id="32"/>
     </w:p>
     <w:p>
       <w:r>
@@ -4723,18 +5120,21 @@
       <w:pPr>
         <w:pStyle w:val="Heading2"/>
       </w:pPr>
-      <w:bookmarkStart w:id="33" w:name="_Toc23344998"/>
-      <w:bookmarkStart w:id="34" w:name="_Toc23344699"/>
-      <w:bookmarkStart w:id="35" w:name="_Toc33512985"/>
-      <w:r>
-        <w:t xml:space="preserve">4.4 - </w:t>
+      <w:bookmarkStart w:id="32" w:name="_Toc23344998"/>
+      <w:bookmarkStart w:id="33" w:name="_Toc23344699"/>
+      <w:bookmarkStart w:id="34" w:name="_Toc33512985"/>
+      <w:r>
+        <w:t>6</w:t>
+      </w:r>
+      <w:r>
+        <w:t xml:space="preserve">.4 - </w:t>
       </w:r>
       <w:r>
         <w:t>Professional</w:t>
       </w:r>
+      <w:bookmarkEnd w:id="32"/>
       <w:bookmarkEnd w:id="33"/>
       <w:bookmarkEnd w:id="34"/>
-      <w:bookmarkEnd w:id="35"/>
       <w:r>
         <w:t xml:space="preserve"> </w:t>
       </w:r>
@@ -4850,12 +5250,15 @@
       <w:pPr>
         <w:pStyle w:val="Heading1"/>
       </w:pPr>
-      <w:bookmarkStart w:id="36" w:name="_Toc33512986"/>
+      <w:bookmarkStart w:id="35" w:name="_Toc33512986"/>
       <w:r>
         <w:lastRenderedPageBreak/>
+        <w:t xml:space="preserve">7 - </w:t>
+      </w:r>
+      <w:r>
         <w:t>References</w:t>
       </w:r>
-      <w:bookmarkEnd w:id="36"/>
+      <w:bookmarkEnd w:id="35"/>
     </w:p>
     <w:p>
       <w:r>
@@ -4889,7 +5292,7 @@
         </w:rPr>
         <w:t xml:space="preserve">Amazon (2019) ‘Amazon Comprehend’ Available at: </w:t>
       </w:r>
-      <w:hyperlink r:id="rId16" w:history="1">
+      <w:hyperlink r:id="rId17" w:history="1">
         <w:r>
           <w:rPr>
             <w:rStyle w:val="Hyperlink"/>
@@ -4920,7 +5323,7 @@
         </w:rPr>
         <w:t xml:space="preserve">Amazon.co.uk. ‘Google Pixel 3’ Available at: </w:t>
       </w:r>
-      <w:hyperlink r:id="rId17" w:anchor="customerReviews" w:history="1">
+      <w:hyperlink r:id="rId18" w:anchor="customerReviews" w:history="1">
         <w:r>
           <w:rPr>
             <w:rStyle w:val="Hyperlink"/>
@@ -4948,64 +5351,28 @@
         <w:rPr>
           <w:lang w:eastAsia="en-GB"/>
         </w:rPr>
-        <w:t xml:space="preserve">BCS (2019) ‘BCS, The Chartered Institute </w:t>
+        <w:t>BCS (2019) ‘BCS, The Chartered Institute for It Code of Conduct for Bcs Members’. Available at: https://cdn.bcs.org/bcs-org-media/2211/bcs-code-of-conduct.pdf (Accessed 18/11/19)</w:t>
       </w:r>
       <w:r>
         <w:rPr>
           <w:lang w:eastAsia="en-GB"/>
         </w:rPr>
-        <w:t>for</w:t>
-      </w:r>
-      <w:r>
+        <w:t>.</w:t>
+      </w:r>
+    </w:p>
+    <w:p>
+      <w:pPr>
         <w:rPr>
           <w:lang w:eastAsia="en-GB"/>
         </w:rPr>
-        <w:t xml:space="preserve"> It Code </w:t>
-      </w:r>
+      </w:pPr>
       <w:r>
         <w:rPr>
           <w:lang w:eastAsia="en-GB"/>
         </w:rPr>
-        <w:t>of</w:t>
-      </w:r>
-      <w:r>
-        <w:rPr>
-          <w:lang w:eastAsia="en-GB"/>
-        </w:rPr>
-        <w:t xml:space="preserve"> Conduct </w:t>
-      </w:r>
-      <w:r>
-        <w:rPr>
-          <w:lang w:eastAsia="en-GB"/>
-        </w:rPr>
-        <w:t>for</w:t>
-      </w:r>
-      <w:r>
-        <w:rPr>
-          <w:lang w:eastAsia="en-GB"/>
-        </w:rPr>
-        <w:t xml:space="preserve"> Bcs Members’. Available at: https://cdn.bcs.org/bcs-org-media/2211/bcs-code-of-conduct.pdf (Accessed 18/11/19)</w:t>
-      </w:r>
-      <w:r>
-        <w:rPr>
-          <w:lang w:eastAsia="en-GB"/>
-        </w:rPr>
-        <w:t>.</w:t>
-      </w:r>
-    </w:p>
-    <w:p>
-      <w:pPr>
-        <w:rPr>
-          <w:lang w:eastAsia="en-GB"/>
-        </w:rPr>
-      </w:pPr>
-      <w:r>
-        <w:rPr>
-          <w:lang w:eastAsia="en-GB"/>
-        </w:rPr>
         <w:t xml:space="preserve">Bibi, M. (2017) ‘Sentiment Analysis at Document Level’. Available at: </w:t>
       </w:r>
-      <w:hyperlink r:id="rId18" w:history="1">
+      <w:hyperlink r:id="rId19" w:history="1">
         <w:r>
           <w:rPr>
             <w:rStyle w:val="Hyperlink"/>
@@ -5058,7 +5425,7 @@
         </w:rPr>
         <w:t xml:space="preserve">’. Available at: </w:t>
       </w:r>
-      <w:hyperlink r:id="rId19" w:history="1">
+      <w:hyperlink r:id="rId20" w:history="1">
         <w:r>
           <w:rPr>
             <w:rStyle w:val="Hyperlink"/>
@@ -5085,7 +5452,7 @@
       <w:r>
         <w:t xml:space="preserve">’ Available at: </w:t>
       </w:r>
-      <w:hyperlink r:id="rId20" w:history="1">
+      <w:hyperlink r:id="rId21" w:history="1">
         <w:r>
           <w:rPr>
             <w:rStyle w:val="Hyperlink"/>
@@ -5211,7 +5578,7 @@
       <w:r>
         <w:t xml:space="preserve">Google Cloud. (2019). ‘Natural Language’ Available at: </w:t>
       </w:r>
-      <w:hyperlink r:id="rId21" w:history="1">
+      <w:hyperlink r:id="rId22" w:history="1">
         <w:r>
           <w:rPr>
             <w:rStyle w:val="Hyperlink"/>
@@ -5226,6 +5593,22 @@
       </w:r>
     </w:p>
     <w:p>
+      <w:r>
+        <w:t xml:space="preserve">GOV.UK (2014) ‘Exceptions to copyright’ Available at: </w:t>
+      </w:r>
+      <w:hyperlink r:id="rId23" w:anchor="fair-dealing" w:history="1">
+        <w:r>
+          <w:rPr>
+            <w:rStyle w:val="Hyperlink"/>
+          </w:rPr>
+          <w:t>https://www.gov.uk/guidance/exceptions-to-copyright#fair-dealing</w:t>
+        </w:r>
+      </w:hyperlink>
+      <w:r>
+        <w:t xml:space="preserve"> (Accessed 26/02/2020)</w:t>
+      </w:r>
+    </w:p>
+    <w:p>
       <w:pPr>
         <w:rPr>
           <w:lang w:eastAsia="en-GB"/>
@@ -5340,6 +5723,7 @@
         <w:rPr>
           <w:lang w:eastAsia="en-GB"/>
         </w:rPr>
+        <w:lastRenderedPageBreak/>
         <w:t>Silge, J. &amp; Robinson, D. (2017) Text Mining with R. 1st ed. O'Reilly Media</w:t>
       </w:r>
       <w:r>
@@ -5359,7 +5743,6 @@
         <w:rPr>
           <w:lang w:eastAsia="en-GB"/>
         </w:rPr>
-        <w:lastRenderedPageBreak/>
         <w:t>Silge, J.</w:t>
       </w:r>
       <w:r>
@@ -5442,7 +5825,7 @@
       <w:r>
         <w:t xml:space="preserve">’ Available at </w:t>
       </w:r>
-      <w:hyperlink r:id="rId22" w:history="1">
+      <w:hyperlink r:id="rId24" w:history="1">
         <w:r>
           <w:rPr>
             <w:rStyle w:val="Hyperlink"/>
@@ -5474,7 +5857,7 @@
       <w:pPr>
         <w:pStyle w:val="Heading1"/>
       </w:pPr>
-      <w:bookmarkStart w:id="37" w:name="_Toc33512987"/>
+      <w:bookmarkStart w:id="36" w:name="_Toc33512987"/>
       <w:r>
         <w:lastRenderedPageBreak/>
         <w:t>Appendi</w:t>
@@ -5482,31 +5865,23 @@
       <w:r>
         <w:t>ces</w:t>
       </w:r>
+      <w:bookmarkEnd w:id="36"/>
+    </w:p>
+    <w:p>
+      <w:pPr>
+        <w:pStyle w:val="Heading2"/>
+        <w:rPr>
+          <w:lang w:eastAsia="en-GB"/>
+        </w:rPr>
+      </w:pPr>
+      <w:bookmarkStart w:id="37" w:name="_Appendix_1"/>
       <w:bookmarkEnd w:id="37"/>
-    </w:p>
-    <w:p>
-      <w:pPr>
-        <w:pStyle w:val="Heading2"/>
+      <w:r>
         <w:rPr>
           <w:lang w:eastAsia="en-GB"/>
         </w:rPr>
-      </w:pPr>
-      <w:bookmarkStart w:id="38" w:name="_Appendix_1"/>
-      <w:bookmarkStart w:id="39" w:name="_Toc33512988"/>
-      <w:bookmarkEnd w:id="38"/>
-      <w:r>
-        <w:rPr>
-          <w:lang w:eastAsia="en-GB"/>
-        </w:rPr>
-        <w:t xml:space="preserve">Appendix </w:t>
-      </w:r>
-      <w:r>
-        <w:rPr>
-          <w:lang w:eastAsia="en-GB"/>
-        </w:rPr>
-        <w:t>1</w:t>
-      </w:r>
-      <w:bookmarkEnd w:id="39"/>
+        <w:t>1.1 – Amazon Comprehend</w:t>
+      </w:r>
     </w:p>
     <w:p>
       <w:pPr>
@@ -5535,7 +5910,7 @@
                     <pic:cNvPicPr/>
                   </pic:nvPicPr>
                   <pic:blipFill>
-                    <a:blip r:embed="rId23"/>
+                    <a:blip r:embed="rId25"/>
                     <a:stretch>
                       <a:fillRect/>
                     </a:stretch>
@@ -5572,6 +5947,80 @@
           <w:lang w:eastAsia="en-GB"/>
         </w:rPr>
         <w:t>(Amazon Comprehend – Sentiment Analysis – Amazon (2019))</w:t>
+      </w:r>
+    </w:p>
+    <w:p>
+      <w:pPr>
+        <w:rPr>
+          <w:lang w:eastAsia="en-GB"/>
+        </w:rPr>
+      </w:pPr>
+    </w:p>
+    <w:p>
+      <w:pPr>
+        <w:pStyle w:val="Heading2"/>
+        <w:rPr>
+          <w:lang w:eastAsia="en-GB"/>
+        </w:rPr>
+      </w:pPr>
+      <w:r>
+        <w:rPr>
+          <w:lang w:eastAsia="en-GB"/>
+        </w:rPr>
+        <w:t>1.2 – Import Datasets</w:t>
+      </w:r>
+    </w:p>
+    <w:p>
+      <w:pPr>
+        <w:rPr>
+          <w:lang w:eastAsia="en-GB"/>
+        </w:rPr>
+      </w:pPr>
+      <w:bookmarkStart w:id="38" w:name="_GoBack"/>
+      <w:bookmarkEnd w:id="38"/>
+    </w:p>
+    <w:p>
+      <w:pPr>
+        <w:rPr>
+          <w:lang w:eastAsia="en-GB"/>
+        </w:rPr>
+      </w:pPr>
+      <w:r>
+        <w:drawing>
+          <wp:inline distT="0" distB="0" distL="0" distR="0" wp14:anchorId="7E1D148D" wp14:editId="3CAA4E33">
+            <wp:extent cx="2461260" cy="1906609"/>
+            <wp:effectExtent l="0" t="0" r="0" b="0"/>
+            <wp:docPr id="7" name="Picture 7"/>
+            <wp:cNvGraphicFramePr>
+              <a:graphicFrameLocks xmlns:a="http://schemas.openxmlformats.org/drawingml/2006/main" noChangeAspect="1"/>
+            </wp:cNvGraphicFramePr>
+            <a:graphic xmlns:a="http://schemas.openxmlformats.org/drawingml/2006/main">
+              <a:graphicData uri="http://schemas.openxmlformats.org/drawingml/2006/picture">
+                <pic:pic xmlns:pic="http://schemas.openxmlformats.org/drawingml/2006/picture">
+                  <pic:nvPicPr>
+                    <pic:cNvPr id="1" name=""/>
+                    <pic:cNvPicPr/>
+                  </pic:nvPicPr>
+                  <pic:blipFill>
+                    <a:blip r:embed="rId26"/>
+                    <a:stretch>
+                      <a:fillRect/>
+                    </a:stretch>
+                  </pic:blipFill>
+                  <pic:spPr>
+                    <a:xfrm>
+                      <a:off x="0" y="0"/>
+                      <a:ext cx="2463432" cy="1908291"/>
+                    </a:xfrm>
+                    <a:prstGeom prst="rect">
+                      <a:avLst/>
+                    </a:prstGeom>
+                  </pic:spPr>
+                </pic:pic>
+              </a:graphicData>
+            </a:graphic>
+          </wp:inline>
+        </w:drawing>
       </w:r>
     </w:p>
     <w:sectPr>
@@ -8421,6 +8870,7 @@
     <w:lsdException w:name="HTML Sample" w:semiHidden="1" w:unhideWhenUsed="1"/>
     <w:lsdException w:name="HTML Typewriter" w:semiHidden="1" w:unhideWhenUsed="1"/>
     <w:lsdException w:name="HTML Variable" w:semiHidden="1" w:unhideWhenUsed="1"/>
+    <w:lsdException w:name="Normal Table" w:semiHidden="1" w:unhideWhenUsed="1"/>
     <w:lsdException w:name="annotation subject" w:semiHidden="1" w:unhideWhenUsed="1"/>
     <w:lsdException w:name="No List" w:semiHidden="1" w:unhideWhenUsed="1"/>
     <w:lsdException w:name="Outline List 1" w:semiHidden="1" w:unhideWhenUsed="1"/>
@@ -8466,9 +8916,11 @@
     <w:lsdException w:name="Table Subtle 1" w:semiHidden="1" w:unhideWhenUsed="1"/>
     <w:lsdException w:name="Table Subtle 2" w:semiHidden="1" w:unhideWhenUsed="1"/>
     <w:lsdException w:name="Table Web 1" w:semiHidden="1" w:unhideWhenUsed="1"/>
+    <w:lsdException w:name="Table Web 2" w:semiHidden="1" w:unhideWhenUsed="1"/>
     <w:lsdException w:name="Table Web 3" w:semiHidden="1" w:unhideWhenUsed="1"/>
     <w:lsdException w:name="Balloon Text" w:semiHidden="1" w:unhideWhenUsed="1"/>
     <w:lsdException w:name="Table Grid" w:uiPriority="39"/>
+    <w:lsdException w:name="Table Theme" w:semiHidden="1" w:unhideWhenUsed="1"/>
     <w:lsdException w:name="Placeholder Text" w:semiHidden="1"/>
     <w:lsdException w:name="No Spacing" w:uiPriority="1" w:qFormat="1"/>
     <w:lsdException w:name="Light Shading" w:uiPriority="60"/>
@@ -9287,7 +9739,7 @@
     <w:charset w:val="00"/>
     <w:family w:val="roman"/>
     <w:pitch w:val="variable"/>
-    <w:sig w:usb0="E0002AFF" w:usb1="C0007843" w:usb2="00000009" w:usb3="00000000" w:csb0="000001FF" w:csb1="00000000"/>
+    <w:sig w:usb0="E0002EFF" w:usb1="C000785B" w:usb2="00000009" w:usb3="00000000" w:csb0="000001FF" w:csb1="00000000"/>
   </w:font>
   <w:font w:name="Symbol">
     <w:panose1 w:val="05050102010706020507"/>
@@ -9313,7 +9765,7 @@
   <w:font w:name="OpenSymbol">
     <w:altName w:val="Arial Unicode MS"/>
     <w:charset w:val="01"/>
-    <w:family w:val="roman"/>
+    <w:family w:val="auto"/>
     <w:pitch w:val="variable"/>
   </w:font>
   <w:font w:name="Calibri">
@@ -9321,7 +9773,7 @@
     <w:charset w:val="00"/>
     <w:family w:val="swiss"/>
     <w:pitch w:val="variable"/>
-    <w:sig w:usb0="E0002AFF" w:usb1="4000ACFF" w:usb2="00000001" w:usb3="00000000" w:csb0="000001FF" w:csb1="00000000"/>
+    <w:sig w:usb0="E4002EFF" w:usb1="C000247B" w:usb2="00000009" w:usb3="00000000" w:csb0="000001FF" w:csb1="00000000"/>
   </w:font>
   <w:font w:name="Carlito Bold">
     <w:altName w:val="Cambria"/>
@@ -9347,7 +9799,7 @@
     <w:charset w:val="00"/>
     <w:family w:val="swiss"/>
     <w:pitch w:val="variable"/>
-    <w:sig w:usb0="A0002AEF" w:usb1="4000207B" w:usb2="00000000" w:usb3="00000000" w:csb0="000001FF" w:csb1="00000000"/>
+    <w:sig w:usb0="E4002EFF" w:usb1="C000247B" w:usb2="00000009" w:usb3="00000000" w:csb0="000001FF" w:csb1="00000000"/>
   </w:font>
   <w:font w:name="Arimo Regular">
     <w:altName w:val="Cambria"/>
@@ -9380,6 +9832,7 @@
   </w:compat>
   <w:rsids>
     <w:rsidRoot w:val="00FB23DA"/>
+    <w:rsid w:val="00977186"/>
     <w:rsid w:val="00FB23DA"/>
   </w:rsids>
   <m:mathPr>
@@ -10160,7 +10613,7 @@
 </file>
 
 <file path=customXml/itemProps1.xml><?xml version="1.0" encoding="utf-8"?>
-<ds:datastoreItem xmlns:ds="http://schemas.openxmlformats.org/officeDocument/2006/customXml" ds:itemID="{7B94AC85-05AA-4DA2-BA47-C61A3F0F57DB}">
+<ds:datastoreItem xmlns:ds="http://schemas.openxmlformats.org/officeDocument/2006/customXml" ds:itemID="{704B4478-A0A6-4E85-B637-5A886664383D}">
   <ds:schemaRefs>
     <ds:schemaRef ds:uri="http://schemas.openxmlformats.org/officeDocument/2006/bibliography"/>
   </ds:schemaRefs>

</xml_diff>

<commit_message>
Changed the intro for diss
</commit_message>
<xml_diff>
--- a/dissertation/dissertation.docx
+++ b/dissertation/dissertation.docx
@@ -2143,15 +2143,52 @@
     </w:p>
     <w:p>
       <w:r>
+        <w:t xml:space="preserve">Sentiment Analysis (SA) is the use of data analysis techniques to sort and look for patterns within words. Whilst most analysis </w:t>
+      </w:r>
+      <w:r>
+        <w:t xml:space="preserve">techniques were used for </w:t>
+      </w:r>
+      <w:r>
+        <w:t>numeric data, e.g. income, outcome, profit,</w:t>
+      </w:r>
+      <w:r>
+        <w:t xml:space="preserve"> (</w:t>
+      </w:r>
+      <w:r>
+        <w:rPr>
+          <w:lang w:eastAsia="en-GB"/>
+        </w:rPr>
+        <w:t>Silge, J. &amp; Robinson, D. 2017</w:t>
+      </w:r>
+      <w:r>
+        <w:t>)</w:t>
+      </w:r>
+      <w:r>
         <w:t xml:space="preserve"> </w:t>
       </w:r>
       <w:r>
-        <w:t>(100 Words)</w:t>
-      </w:r>
-    </w:p>
-    <w:p>
-      <w:r>
-        <w:t>To determine whether there is a link between the sentiment of a TV show and the viewer ratings. This project will explore areas of Sentiment Analysis (SA), different ways to perform sentiment analysis, why is this relevant and how will others benefit from this. This will involve some data analysis and manipulation to find out if there are any correlations. This chapter explores the background of the research as well as a justification for it. The aims and objectives are also considered.</w:t>
+        <w:t xml:space="preserve">SA is a combination of techniques which can work for text datasets. This project will explore SA and use it to </w:t>
+      </w:r>
+      <w:r>
+        <w:t xml:space="preserve">determine whether there is a link between the sentiment of a TV show and the viewer ratings. </w:t>
+      </w:r>
+      <w:r>
+        <w:t xml:space="preserve">By </w:t>
+      </w:r>
+      <w:r>
+        <w:t>explor</w:t>
+      </w:r>
+      <w:r>
+        <w:t>ing</w:t>
+      </w:r>
+      <w:r>
+        <w:t xml:space="preserve"> areas of SA, different ways to perform </w:t>
+      </w:r>
+      <w:r>
+        <w:t>SA</w:t>
+      </w:r>
+      <w:r>
+        <w:t>, why is this relevant and how will others benefit from this. This will involve some data analysis and manipulation to find out if there are any correlations. This chapter explores the background of the research as well as a justification for it. The aims and objectives are also considered.</w:t>
       </w:r>
     </w:p>
     <w:p>
@@ -2178,11 +2215,6 @@
     </w:p>
     <w:p>
       <w:r>
-        <w:t>(350 Words)</w:t>
-      </w:r>
-    </w:p>
-    <w:p>
-      <w:r>
         <w:t xml:space="preserve">Sentiment analysis has been defined as opinion mining (Ding, et al. 2008) and according to Feldman (2013), sentiment analysis is used to look at the “decision-making process of people”. The value of this is </w:t>
       </w:r>
       <w:r>
@@ -2242,6 +2274,13 @@
     </w:p>
     <w:p>
       <w:r>
+        <w:t xml:space="preserve">As the world has moved to everything being online, this can also be true for reviews. From shops which rely heavily on their customer reviews and ratings, social media making it easier for consumers to share their opinions and even website dedicated to reviews of film and tv. </w:t>
+      </w:r>
+      <w:bookmarkStart w:id="4" w:name="_GoBack"/>
+      <w:bookmarkEnd w:id="4"/>
+    </w:p>
+    <w:p>
+      <w:r>
         <w:t>(350 words)</w:t>
       </w:r>
     </w:p>
@@ -2249,7 +2288,7 @@
       <w:pPr>
         <w:pStyle w:val="Heading1"/>
       </w:pPr>
-      <w:bookmarkStart w:id="4" w:name="_Toc33512968"/>
+      <w:bookmarkStart w:id="5" w:name="_Toc33512968"/>
       <w:r>
         <w:t>1.</w:t>
       </w:r>
@@ -2268,7 +2307,7 @@
       <w:r>
         <w:t>objectives</w:t>
       </w:r>
-      <w:bookmarkEnd w:id="4"/>
+      <w:bookmarkEnd w:id="5"/>
     </w:p>
     <w:p>
       <w:r>
@@ -2340,8 +2379,9 @@
       <w:pPr>
         <w:pStyle w:val="Heading1"/>
       </w:pPr>
-      <w:bookmarkStart w:id="5" w:name="_Toc33512969"/>
-      <w:r>
+      <w:bookmarkStart w:id="6" w:name="_Toc33512969"/>
+      <w:r>
+        <w:lastRenderedPageBreak/>
         <w:t>1.</w:t>
       </w:r>
       <w:r>
@@ -2353,7 +2393,7 @@
       <w:r>
         <w:t>Conclusion</w:t>
       </w:r>
-      <w:bookmarkEnd w:id="5"/>
+      <w:bookmarkEnd w:id="6"/>
     </w:p>
     <w:p>
       <w:r>
@@ -2367,26 +2407,26 @@
       <w:pPr>
         <w:pStyle w:val="Heading1"/>
       </w:pPr>
-      <w:bookmarkStart w:id="6" w:name="_Toc33512970"/>
-      <w:bookmarkStart w:id="7" w:name="_Toc23344986"/>
-      <w:bookmarkStart w:id="8" w:name="_Toc23344687"/>
+      <w:bookmarkStart w:id="7" w:name="_Toc33512970"/>
+      <w:bookmarkStart w:id="8" w:name="_Toc23344986"/>
+      <w:bookmarkStart w:id="9" w:name="_Toc23344687"/>
       <w:r>
         <w:lastRenderedPageBreak/>
         <w:t>2 – Literature Review</w:t>
       </w:r>
-      <w:bookmarkEnd w:id="6"/>
+      <w:bookmarkEnd w:id="7"/>
     </w:p>
     <w:p>
       <w:pPr>
         <w:pStyle w:val="Heading1"/>
       </w:pPr>
-      <w:bookmarkStart w:id="9" w:name="_Toc33512971"/>
-      <w:bookmarkEnd w:id="7"/>
+      <w:bookmarkStart w:id="10" w:name="_Toc33512971"/>
       <w:bookmarkEnd w:id="8"/>
+      <w:bookmarkEnd w:id="9"/>
       <w:r>
         <w:t>2.1 – Introduction</w:t>
       </w:r>
-      <w:bookmarkEnd w:id="9"/>
+      <w:bookmarkEnd w:id="10"/>
     </w:p>
     <w:p>
       <w:pPr>
@@ -2410,7 +2450,7 @@
       <w:pPr>
         <w:pStyle w:val="Heading1"/>
       </w:pPr>
-      <w:bookmarkStart w:id="10" w:name="_Toc33512972"/>
+      <w:bookmarkStart w:id="11" w:name="_Toc33512972"/>
       <w:r>
         <w:t>2.</w:t>
       </w:r>
@@ -2429,7 +2469,7 @@
       <w:r>
         <w:t>Data Science</w:t>
       </w:r>
-      <w:bookmarkEnd w:id="10"/>
+      <w:bookmarkEnd w:id="11"/>
     </w:p>
     <w:p>
       <w:r>
@@ -2598,17 +2638,17 @@
       <w:pPr>
         <w:pStyle w:val="Heading1"/>
       </w:pPr>
-      <w:bookmarkStart w:id="11" w:name="_Toc33512973"/>
+      <w:bookmarkStart w:id="12" w:name="_Toc33512973"/>
       <w:r>
         <w:t>2.3 – Sentiment Analysis</w:t>
       </w:r>
-      <w:bookmarkEnd w:id="11"/>
+      <w:bookmarkEnd w:id="12"/>
     </w:p>
     <w:p>
       <w:pPr>
         <w:pStyle w:val="Heading2"/>
       </w:pPr>
-      <w:bookmarkStart w:id="12" w:name="_Toc33512974"/>
+      <w:bookmarkStart w:id="13" w:name="_Toc33512974"/>
       <w:r>
         <w:t>2.</w:t>
       </w:r>
@@ -2624,7 +2664,7 @@
       <w:r>
         <w:t xml:space="preserve"> - Types of sentiment analysis</w:t>
       </w:r>
-      <w:bookmarkEnd w:id="12"/>
+      <w:bookmarkEnd w:id="13"/>
     </w:p>
     <w:p>
       <w:r>
@@ -3245,7 +3285,7 @@
       <w:pPr>
         <w:pStyle w:val="Heading3"/>
       </w:pPr>
-      <w:bookmarkStart w:id="13" w:name="_Toc33512975"/>
+      <w:bookmarkStart w:id="14" w:name="_Toc33512975"/>
       <w:r>
         <w:rPr>
           <w:rFonts w:eastAsia="Arimo Bold"/>
@@ -3270,7 +3310,7 @@
         </w:rPr>
         <w:t>Conclusion</w:t>
       </w:r>
-      <w:bookmarkEnd w:id="13"/>
+      <w:bookmarkEnd w:id="14"/>
     </w:p>
     <w:p>
       <w:r>
@@ -3296,7 +3336,7 @@
           <w:rFonts w:eastAsia="Arimo Bold"/>
         </w:rPr>
       </w:pPr>
-      <w:bookmarkStart w:id="14" w:name="_Toc33512976"/>
+      <w:bookmarkStart w:id="15" w:name="_Toc33512976"/>
       <w:r>
         <w:rPr>
           <w:rFonts w:eastAsia="Arimo Bold"/>
@@ -3316,7 +3356,7 @@
         </w:rPr>
         <w:t xml:space="preserve"> – Current Software</w:t>
       </w:r>
-      <w:bookmarkEnd w:id="14"/>
+      <w:bookmarkEnd w:id="15"/>
     </w:p>
     <w:p>
       <w:r>
@@ -3362,7 +3402,7 @@
           <w:rFonts w:eastAsia="Arimo Bold"/>
         </w:rPr>
       </w:pPr>
-      <w:bookmarkStart w:id="15" w:name="_Toc33512977"/>
+      <w:bookmarkStart w:id="16" w:name="_Toc33512977"/>
       <w:r>
         <w:rPr>
           <w:rFonts w:eastAsia="Arimo Bold"/>
@@ -3400,7 +3440,7 @@
           </w:rPr>
           <w:t>VTA</w:t>
         </w:r>
-        <w:bookmarkEnd w:id="15"/>
+        <w:bookmarkEnd w:id="16"/>
       </w:hyperlink>
     </w:p>
     <w:p>
@@ -3939,7 +3979,7 @@
       <w:pPr>
         <w:pStyle w:val="Heading1"/>
       </w:pPr>
-      <w:bookmarkStart w:id="16" w:name="_Toc33512978"/>
+      <w:bookmarkStart w:id="17" w:name="_Toc33512978"/>
       <w:r>
         <w:lastRenderedPageBreak/>
         <w:t>3</w:t>
@@ -3950,7 +3990,7 @@
       <w:r>
         <w:t>Theory and Methodology</w:t>
       </w:r>
-      <w:bookmarkEnd w:id="16"/>
+      <w:bookmarkEnd w:id="17"/>
     </w:p>
     <w:p>
       <w:r>
@@ -3988,11 +4028,11 @@
       <w:r>
         <w:t>There are already a few companies offering a commercial version which does sentiment analysis. (</w:t>
       </w:r>
-      <w:bookmarkStart w:id="17" w:name="_Hlk25006352"/>
+      <w:bookmarkStart w:id="18" w:name="_Hlk25006352"/>
       <w:r>
         <w:t xml:space="preserve">SAS, SPSS, Google Cloud Natural Language, Watson Tone Analyzer &amp; Amazon Comprehend </w:t>
       </w:r>
-      <w:bookmarkEnd w:id="17"/>
+      <w:bookmarkEnd w:id="18"/>
       <w:r>
         <w:t>as well as others).</w:t>
       </w:r>
@@ -4018,7 +4058,7 @@
           <w:rFonts w:eastAsia="Arimo Regular"/>
         </w:rPr>
       </w:pPr>
-      <w:bookmarkStart w:id="18" w:name="_Toc33512979"/>
+      <w:bookmarkStart w:id="19" w:name="_Toc33512979"/>
       <w:r>
         <w:rPr>
           <w:rFonts w:eastAsia="Arimo Regular"/>
@@ -4037,7 +4077,7 @@
         </w:rPr>
         <w:t>ow they could be applied to the design of the final deliverable</w:t>
       </w:r>
-      <w:bookmarkEnd w:id="18"/>
+      <w:bookmarkEnd w:id="19"/>
     </w:p>
     <w:p>
       <w:r>
@@ -4122,7 +4162,7 @@
           <w:rFonts w:eastAsia="Arimo Regular"/>
         </w:rPr>
       </w:pPr>
-      <w:bookmarkStart w:id="19" w:name="_Toc33512980"/>
+      <w:bookmarkStart w:id="20" w:name="_Toc33512980"/>
       <w:r>
         <w:rPr>
           <w:rFonts w:eastAsia="Arimo Regular"/>
@@ -4135,7 +4175,7 @@
         </w:rPr>
         <w:t>Methodologies</w:t>
       </w:r>
-      <w:bookmarkEnd w:id="19"/>
+      <w:bookmarkEnd w:id="20"/>
     </w:p>
     <w:p>
       <w:pPr>
@@ -4323,6 +4363,9 @@
       </w:r>
     </w:p>
     <w:p>
+      <w:pPr>
+        <w:jc w:val="center"/>
+      </w:pPr>
       <w:r>
         <w:t xml:space="preserve">(Figure </w:t>
       </w:r>
@@ -4404,6 +4447,9 @@
       </w:r>
     </w:p>
     <w:p>
+      <w:pPr>
+        <w:jc w:val="center"/>
+      </w:pPr>
       <w:r>
         <w:t xml:space="preserve">(Figure </w:t>
       </w:r>
@@ -4438,34 +4484,10 @@
       </w:r>
     </w:p>
     <w:p>
-      <w:bookmarkStart w:id="20" w:name="_Toc23344994"/>
-      <w:bookmarkStart w:id="21" w:name="_Toc23344695"/>
-      <w:r>
-        <w:t>Get Data</w:t>
-      </w:r>
-      <w:r>
-        <w:t xml:space="preserve"> - </w:t>
-      </w:r>
-      <w:r>
-        <w:t>Clean Data (Remove ["", ;, ']</w:t>
-      </w:r>
-      <w:r>
-        <w:t>) - Multiline</w:t>
-      </w:r>
-      <w:r>
-        <w:t xml:space="preserve"> to </w:t>
-      </w:r>
-      <w:r>
-        <w:t xml:space="preserve">Single Line - </w:t>
-      </w:r>
-      <w:r>
-        <w:t>Import the data</w:t>
-      </w:r>
-      <w:r>
-        <w:t xml:space="preserve"> - </w:t>
-      </w:r>
-      <w:r>
-        <w:t>Create csv (Add [Episode, Text], [</w:t>
+      <w:bookmarkStart w:id="21" w:name="_Toc23344994"/>
+      <w:bookmarkStart w:id="22" w:name="_Toc23344695"/>
+      <w:r>
+        <w:t>Get Data - Clean Data (Remove ["", ;, ']) - Multiline to Single Line - Import the data - Create csv (Add [Episode, Text], [</w:t>
       </w:r>
       <w:proofErr w:type="spellStart"/>
       <w:r>
@@ -4481,10 +4503,7 @@
       </w:r>
       <w:proofErr w:type="spellEnd"/>
       <w:r>
-        <w:t>]</w:t>
-      </w:r>
-      <w:r>
-        <w:t xml:space="preserve"> – Put into a </w:t>
+        <w:t xml:space="preserve">] – Put into a </w:t>
       </w:r>
       <w:proofErr w:type="spellStart"/>
       <w:r>
@@ -4500,15 +4519,7 @@
     </w:p>
     <w:p>
       <w:r>
-        <w:t xml:space="preserve">This methodology is similar to document-level </w:t>
-      </w:r>
-      <w:proofErr w:type="gramStart"/>
-      <w:r>
-        <w:t>SA</w:t>
-      </w:r>
-      <w:proofErr w:type="gramEnd"/>
-      <w:r>
-        <w:t xml:space="preserve"> but this method is breaking it down step by step, which will make it easier for users to see what is happening at each step. </w:t>
+        <w:t xml:space="preserve">This methodology is similar to document-level SA but this method is breaking it down step by step, which will make it easier for users to see what is happening at each step. </w:t>
       </w:r>
     </w:p>
     <w:p>
@@ -4530,6 +4541,22 @@
     </w:p>
     <w:p/>
     <w:p>
+      <w:pPr>
+        <w:pStyle w:val="Heading1"/>
+      </w:pPr>
+      <w:r>
+        <w:t>4 - Design</w:t>
+      </w:r>
+    </w:p>
+    <w:p>
+      <w:pPr>
+        <w:pStyle w:val="Heading1"/>
+      </w:pPr>
+      <w:r>
+        <w:t>5 - Implementation</w:t>
+      </w:r>
+    </w:p>
+    <w:p>
       <w:r>
         <w:t>Now that the core of sentiment analysis has been explored and several methodologies have been explored, we can propose a hypothesis and see how it can be done on a low level. This could be followed by looking through the source code by many different users and hopefully can be easily understood.</w:t>
       </w:r>
@@ -4563,10 +4590,7 @@
         <w:t>its</w:t>
       </w:r>
       <w:r>
-        <w:t xml:space="preserve"> viewer </w:t>
-      </w:r>
-      <w:r>
-        <w:t>ratings?</w:t>
+        <w:t xml:space="preserve"> viewer ratings?</w:t>
       </w:r>
       <w:r>
         <w:t xml:space="preserve"> To test this, let’s explore a few </w:t>
@@ -4596,118 +4620,101 @@
         <w:t xml:space="preserve">overall sentiment, whilst filtering the positive and negative sentiments to see how diverse the sentiments can be. </w:t>
       </w:r>
     </w:p>
+    <w:p>
+      <w:r>
+        <w:t>Twin Peaks - Season One</w:t>
+      </w:r>
+    </w:p>
+    <w:p>
+      <w:r>
+        <w:t xml:space="preserve">To begin with this hypothesis, the first step is going to be sourcing some data. After a little search online, I found a website which had several television </w:t>
+      </w:r>
+      <w:r>
+        <w:t>shows</w:t>
+      </w:r>
+      <w:r>
+        <w:t xml:space="preserve"> scripts which someone has collected and shared under the fair use law </w:t>
+      </w:r>
+      <w:r>
+        <w:t>(GOV.UK 2014)</w:t>
+      </w:r>
+      <w:r>
+        <w:t>. Now that there is some data we can collect from, lets get some data which is of interest to the user personally and something which is quite diverse and ranges from episode or season.</w:t>
+      </w:r>
+    </w:p>
+    <w:p>
+      <w:r>
+        <w:t>After getting the data it is ideal to start to collect this data as a csv which can be done in a text editor or as an excel file.</w:t>
+      </w:r>
+      <w:r>
+        <w:t xml:space="preserve"> For this </w:t>
+      </w:r>
+      <w:r>
+        <w:t>example,</w:t>
+      </w:r>
+      <w:r>
+        <w:t xml:space="preserve"> the data was collected as separate word files (due to issues) and was sorted slowly but surely. </w:t>
+      </w:r>
+    </w:p>
+    <w:p>
+      <w:r>
+        <w:t>Import the data into R-Studio</w:t>
+      </w:r>
+    </w:p>
+    <w:p>
+      <w:r>
+        <w:t xml:space="preserve">Before getting stuck into our data, lets first explore what happens when the data is imported into RStudio. Depending on how the data is formatted, this process can be either </w:t>
+      </w:r>
+      <w:r>
+        <w:t>easy</w:t>
+      </w:r>
+      <w:r>
+        <w:t xml:space="preserve">, or quite difficult. For myself, this step was a little bit difficult because the data needed to be pre-processed and cleaned up a little. </w:t>
+      </w:r>
+    </w:p>
+    <w:p>
+      <w:r>
+        <w:t xml:space="preserve">To do this, start by making sure all of the special characters which can be used in a csv are omitted, this can be comma’s ( , ), semicolons( ; ) and quotes ( “ &amp; ‘ ). After omitting these characters, </w:t>
+      </w:r>
+      <w:r>
+        <w:t>open</w:t>
+      </w:r>
+      <w:r>
+        <w:t xml:space="preserve"> each data set and put Episode, Text, (1, Gone fishing) at the start to make </w:t>
+      </w:r>
+      <w:r>
+        <w:lastRenderedPageBreak/>
+        <w:t>sure it is in the correct format</w:t>
+      </w:r>
+      <w:r>
+        <w:t>. Test that it is correct by trying to import the text data using the second option from RStudio</w:t>
+      </w:r>
+      <w:r>
+        <w:t xml:space="preserve"> (Appendix x)</w:t>
+      </w:r>
+      <w:r>
+        <w:t>.</w:t>
+      </w:r>
+    </w:p>
+    <w:p>
+      <w:pPr>
+        <w:jc w:val="center"/>
+      </w:pPr>
+    </w:p>
+    <w:p>
+      <w:r>
+        <w:t>Do this for all of the data sets,</w:t>
+      </w:r>
+    </w:p>
     <w:p/>
     <w:p>
-      <w:r>
-        <w:t>Twin Peaks - Season One</w:t>
-      </w:r>
-    </w:p>
-    <w:p>
-      <w:r>
-        <w:t xml:space="preserve">To begin with this hypothesis, the first step is going to be sourcing some data. After a little search online, I found a website which had several television </w:t>
-      </w:r>
-      <w:r>
-        <w:t>shows</w:t>
-      </w:r>
-      <w:r>
-        <w:t xml:space="preserve"> scripts which someone has collected and shared under the fair use law </w:t>
-      </w:r>
-      <w:r>
-        <w:t>(</w:t>
-      </w:r>
-      <w:r>
-        <w:t>GOV.UK 2014</w:t>
-      </w:r>
-      <w:r>
-        <w:t>)</w:t>
-      </w:r>
-      <w:r>
-        <w:t>. Now that there is some data we can collect from, lets get some data which is of interest to the user personally and something which is quite diverse and ranges from episode or season.</w:t>
-      </w:r>
-    </w:p>
-    <w:p>
-      <w:r>
-        <w:t>After getting the data it is ideal to start to collect this data as a csv which can be done in a text editor or as an excel file.</w:t>
-      </w:r>
-      <w:r>
-        <w:t xml:space="preserve"> For this </w:t>
-      </w:r>
-      <w:r>
-        <w:t>example,</w:t>
-      </w:r>
-      <w:r>
-        <w:t xml:space="preserve"> the data was collected as separate word files (due to issues) and was sorted slowly but surely. </w:t>
-      </w:r>
-    </w:p>
-    <w:p>
-      <w:r>
-        <w:t>Import the data into R-Studio</w:t>
-      </w:r>
-    </w:p>
-    <w:p>
-      <w:r>
-        <w:t xml:space="preserve">Before getting stuck into our data, lets first explore what happens when the data is imported into RStudio. Depending on how the data is formatted, this process can be either </w:t>
-      </w:r>
-      <w:r>
-        <w:t>easy</w:t>
-      </w:r>
-      <w:r>
-        <w:t xml:space="preserve">, or quite difficult. For myself, this step was a little bit difficult because the data needed to be pre-processed and cleaned up a little. </w:t>
-      </w:r>
-    </w:p>
-    <w:p>
-      <w:r>
-        <w:t xml:space="preserve">To do this, start by making sure all of the special characters which can be used in a csv are omitted, this can be comma’s </w:t>
-      </w:r>
-      <w:proofErr w:type="gramStart"/>
-      <w:r>
-        <w:t>( ,</w:t>
-      </w:r>
-      <w:proofErr w:type="gramEnd"/>
-      <w:r>
-        <w:t xml:space="preserve"> ), semicolons( ; ) and quotes ( “ &amp; ‘ ). After omitting these characters, </w:t>
-      </w:r>
-      <w:r>
-        <w:t>open</w:t>
-      </w:r>
-      <w:r>
-        <w:t xml:space="preserve"> each data set and put Episode, Text, (1, Gone fishing) at the start to make sure it is in the correct format</w:t>
-      </w:r>
-      <w:r>
-        <w:t>. Test that it is correct by trying to import the text data using the second option from RStudio</w:t>
-      </w:r>
-      <w:r>
-        <w:t xml:space="preserve"> (Appendix x)</w:t>
-      </w:r>
-      <w:r>
-        <w:t>.</w:t>
-      </w:r>
-    </w:p>
-    <w:p>
       <w:pPr>
         <w:jc w:val="center"/>
       </w:pPr>
-    </w:p>
-    <w:p>
-      <w:r>
-        <w:lastRenderedPageBreak/>
-        <w:t xml:space="preserve">Do this for </w:t>
-      </w:r>
-      <w:proofErr w:type="gramStart"/>
-      <w:r>
-        <w:t>all of</w:t>
-      </w:r>
-      <w:proofErr w:type="gramEnd"/>
-      <w:r>
-        <w:t xml:space="preserve"> the data sets,</w:t>
-      </w:r>
-    </w:p>
-    <w:p/>
-    <w:p>
-      <w:pPr>
-        <w:jc w:val="center"/>
-      </w:pPr>
-      <w:r>
+      <w:r>
+        <w:rPr>
+          <w:noProof/>
+        </w:rPr>
         <w:drawing>
           <wp:inline distT="0" distB="0" distL="0" distR="0">
             <wp:extent cx="6336775" cy="1303020"/>
@@ -4769,7 +4776,10 @@
       </w:pPr>
       <w:r>
         <w:lastRenderedPageBreak/>
-        <w:t xml:space="preserve">4 - </w:t>
+        <w:t>6</w:t>
+      </w:r>
+      <w:r>
+        <w:t xml:space="preserve"> - </w:t>
       </w:r>
       <w:r>
         <w:t>Analysis</w:t>
@@ -4795,7 +4805,10 @@
       </w:pPr>
       <w:r>
         <w:lastRenderedPageBreak/>
-        <w:t xml:space="preserve">5 - </w:t>
+        <w:t>7</w:t>
+      </w:r>
+      <w:r>
+        <w:t xml:space="preserve"> - </w:t>
       </w:r>
       <w:r>
         <w:t>Conclusion</w:t>
@@ -4822,7 +4835,7 @@
           <w:lang w:eastAsia="en-GB"/>
         </w:rPr>
       </w:pPr>
-      <w:bookmarkStart w:id="22" w:name="_Toc33512981"/>
+      <w:bookmarkStart w:id="23" w:name="_Toc33512981"/>
       <w:r>
         <w:br w:type="page"/>
       </w:r>
@@ -4833,7 +4846,7 @@
       </w:pPr>
       <w:r>
         <w:lastRenderedPageBreak/>
-        <w:t>6</w:t>
+        <w:t>8</w:t>
       </w:r>
       <w:r>
         <w:t xml:space="preserve"> - </w:t>
@@ -4841,19 +4854,19 @@
       <w:r>
         <w:t>LSEPI</w:t>
       </w:r>
-      <w:bookmarkEnd w:id="20"/>
       <w:bookmarkEnd w:id="21"/>
       <w:bookmarkEnd w:id="22"/>
+      <w:bookmarkEnd w:id="23"/>
     </w:p>
     <w:p>
       <w:pPr>
         <w:pStyle w:val="Heading2"/>
       </w:pPr>
-      <w:bookmarkStart w:id="23" w:name="_Toc23344696"/>
-      <w:bookmarkStart w:id="24" w:name="_Toc23344995"/>
-      <w:bookmarkStart w:id="25" w:name="_Toc33512982"/>
-      <w:r>
-        <w:t>6</w:t>
+      <w:bookmarkStart w:id="24" w:name="_Toc23344696"/>
+      <w:bookmarkStart w:id="25" w:name="_Toc23344995"/>
+      <w:bookmarkStart w:id="26" w:name="_Toc33512982"/>
+      <w:r>
+        <w:t>8</w:t>
       </w:r>
       <w:r>
         <w:t xml:space="preserve">.1 - </w:t>
@@ -4861,9 +4874,9 @@
       <w:r>
         <w:t>Legal</w:t>
       </w:r>
-      <w:bookmarkEnd w:id="23"/>
       <w:bookmarkEnd w:id="24"/>
       <w:bookmarkEnd w:id="25"/>
+      <w:bookmarkEnd w:id="26"/>
     </w:p>
     <w:p>
       <w:r>
@@ -4914,11 +4927,11 @@
       <w:pPr>
         <w:pStyle w:val="Heading2"/>
       </w:pPr>
-      <w:bookmarkStart w:id="26" w:name="_Toc23344996"/>
-      <w:bookmarkStart w:id="27" w:name="_Toc23344697"/>
-      <w:bookmarkStart w:id="28" w:name="_Toc33512983"/>
-      <w:r>
-        <w:t>6</w:t>
+      <w:bookmarkStart w:id="27" w:name="_Toc23344996"/>
+      <w:bookmarkStart w:id="28" w:name="_Toc23344697"/>
+      <w:bookmarkStart w:id="29" w:name="_Toc33512983"/>
+      <w:r>
+        <w:t>8</w:t>
       </w:r>
       <w:r>
         <w:t xml:space="preserve">.2 - </w:t>
@@ -4926,9 +4939,9 @@
       <w:r>
         <w:t>Social</w:t>
       </w:r>
-      <w:bookmarkEnd w:id="26"/>
       <w:bookmarkEnd w:id="27"/>
       <w:bookmarkEnd w:id="28"/>
+      <w:bookmarkEnd w:id="29"/>
     </w:p>
     <w:p>
       <w:r>
@@ -4968,11 +4981,11 @@
       <w:pPr>
         <w:pStyle w:val="Heading2"/>
       </w:pPr>
-      <w:bookmarkStart w:id="29" w:name="_Toc23344997"/>
-      <w:bookmarkStart w:id="30" w:name="_Toc23344698"/>
-      <w:bookmarkStart w:id="31" w:name="_Toc33512984"/>
-      <w:r>
-        <w:t>6</w:t>
+      <w:bookmarkStart w:id="30" w:name="_Toc23344997"/>
+      <w:bookmarkStart w:id="31" w:name="_Toc23344698"/>
+      <w:bookmarkStart w:id="32" w:name="_Toc33512984"/>
+      <w:r>
+        <w:t>8</w:t>
       </w:r>
       <w:r>
         <w:t xml:space="preserve">.3 - </w:t>
@@ -4980,9 +4993,9 @@
       <w:r>
         <w:t>Ethical</w:t>
       </w:r>
-      <w:bookmarkEnd w:id="29"/>
       <w:bookmarkEnd w:id="30"/>
       <w:bookmarkEnd w:id="31"/>
+      <w:bookmarkEnd w:id="32"/>
     </w:p>
     <w:p>
       <w:r>
@@ -5120,11 +5133,11 @@
       <w:pPr>
         <w:pStyle w:val="Heading2"/>
       </w:pPr>
-      <w:bookmarkStart w:id="32" w:name="_Toc23344998"/>
-      <w:bookmarkStart w:id="33" w:name="_Toc23344699"/>
-      <w:bookmarkStart w:id="34" w:name="_Toc33512985"/>
-      <w:r>
-        <w:t>6</w:t>
+      <w:bookmarkStart w:id="33" w:name="_Toc23344998"/>
+      <w:bookmarkStart w:id="34" w:name="_Toc23344699"/>
+      <w:bookmarkStart w:id="35" w:name="_Toc33512985"/>
+      <w:r>
+        <w:t>8</w:t>
       </w:r>
       <w:r>
         <w:t xml:space="preserve">.4 - </w:t>
@@ -5132,9 +5145,9 @@
       <w:r>
         <w:t>Professional</w:t>
       </w:r>
-      <w:bookmarkEnd w:id="32"/>
       <w:bookmarkEnd w:id="33"/>
       <w:bookmarkEnd w:id="34"/>
+      <w:bookmarkEnd w:id="35"/>
       <w:r>
         <w:t xml:space="preserve"> </w:t>
       </w:r>
@@ -5250,15 +5263,18 @@
       <w:pPr>
         <w:pStyle w:val="Heading1"/>
       </w:pPr>
-      <w:bookmarkStart w:id="35" w:name="_Toc33512986"/>
+      <w:bookmarkStart w:id="36" w:name="_Toc33512986"/>
       <w:r>
         <w:lastRenderedPageBreak/>
-        <w:t xml:space="preserve">7 - </w:t>
+        <w:t>9</w:t>
+      </w:r>
+      <w:r>
+        <w:t xml:space="preserve"> - </w:t>
       </w:r>
       <w:r>
         <w:t>References</w:t>
       </w:r>
-      <w:bookmarkEnd w:id="35"/>
+      <w:bookmarkEnd w:id="36"/>
     </w:p>
     <w:p>
       <w:r>
@@ -5857,7 +5873,7 @@
       <w:pPr>
         <w:pStyle w:val="Heading1"/>
       </w:pPr>
-      <w:bookmarkStart w:id="36" w:name="_Toc33512987"/>
+      <w:bookmarkStart w:id="37" w:name="_Toc33512987"/>
       <w:r>
         <w:lastRenderedPageBreak/>
         <w:t>Appendi</w:t>
@@ -5865,7 +5881,7 @@
       <w:r>
         <w:t>ces</w:t>
       </w:r>
-      <w:bookmarkEnd w:id="36"/>
+      <w:bookmarkEnd w:id="37"/>
     </w:p>
     <w:p>
       <w:pPr>
@@ -5874,8 +5890,8 @@
           <w:lang w:eastAsia="en-GB"/>
         </w:rPr>
       </w:pPr>
-      <w:bookmarkStart w:id="37" w:name="_Appendix_1"/>
-      <w:bookmarkEnd w:id="37"/>
+      <w:bookmarkStart w:id="38" w:name="_Appendix_1"/>
+      <w:bookmarkEnd w:id="38"/>
       <w:r>
         <w:rPr>
           <w:lang w:eastAsia="en-GB"/>
@@ -5976,8 +5992,6 @@
           <w:lang w:eastAsia="en-GB"/>
         </w:rPr>
       </w:pPr>
-      <w:bookmarkStart w:id="38" w:name="_GoBack"/>
-      <w:bookmarkEnd w:id="38"/>
     </w:p>
     <w:p>
       <w:pPr>
@@ -5986,6 +6000,9 @@
         </w:rPr>
       </w:pPr>
       <w:r>
+        <w:rPr>
+          <w:noProof/>
+        </w:rPr>
         <w:drawing>
           <wp:inline distT="0" distB="0" distL="0" distR="0" wp14:anchorId="7E1D148D" wp14:editId="3CAA4E33">
             <wp:extent cx="2461260" cy="1906609"/>
@@ -9833,6 +9850,7 @@
   <w:rsids>
     <w:rsidRoot w:val="00FB23DA"/>
     <w:rsid w:val="00977186"/>
+    <w:rsid w:val="00DE45EA"/>
     <w:rsid w:val="00FB23DA"/>
   </w:rsids>
   <m:mathPr>
@@ -10613,7 +10631,7 @@
 </file>
 
 <file path=customXml/itemProps1.xml><?xml version="1.0" encoding="utf-8"?>
-<ds:datastoreItem xmlns:ds="http://schemas.openxmlformats.org/officeDocument/2006/customXml" ds:itemID="{704B4478-A0A6-4E85-B637-5A886664383D}">
+<ds:datastoreItem xmlns:ds="http://schemas.openxmlformats.org/officeDocument/2006/customXml" ds:itemID="{42C12F17-D66C-438B-B58E-715608F7A9DC}">
   <ds:schemaRefs>
     <ds:schemaRef ds:uri="http://schemas.openxmlformats.org/officeDocument/2006/bibliography"/>
   </ds:schemaRefs>

</xml_diff>

<commit_message>
Added to database and dissertation
</commit_message>
<xml_diff>
--- a/dissertation/dissertation.docx
+++ b/dissertation/dissertation.docx
@@ -2118,11 +2118,14 @@
     </w:p>
     <w:p>
       <w:pPr>
-        <w:pStyle w:val="Title"/>
+        <w:pStyle w:val="Heading1"/>
       </w:pPr>
       <w:r>
         <w:lastRenderedPageBreak/>
-        <w:t xml:space="preserve">Chapter 1 </w:t>
+        <w:t>1</w:t>
+      </w:r>
+      <w:r>
+        <w:t xml:space="preserve"> </w:t>
       </w:r>
       <w:r>
         <w:t>–</w:t>
@@ -2130,16 +2133,18 @@
       <w:r>
         <w:t xml:space="preserve"> Introduction</w:t>
       </w:r>
+      <w:bookmarkStart w:id="1" w:name="_GoBack"/>
+      <w:bookmarkEnd w:id="1"/>
     </w:p>
     <w:p>
       <w:pPr>
         <w:pStyle w:val="Heading1"/>
       </w:pPr>
-      <w:bookmarkStart w:id="1" w:name="_Toc33512965"/>
+      <w:bookmarkStart w:id="2" w:name="_Toc33512965"/>
       <w:r>
         <w:t>1.1 - Introduction</w:t>
       </w:r>
-      <w:bookmarkEnd w:id="1"/>
+      <w:bookmarkEnd w:id="2"/>
     </w:p>
     <w:p>
       <w:r>
@@ -2195,7 +2200,7 @@
       <w:pPr>
         <w:pStyle w:val="Heading1"/>
       </w:pPr>
-      <w:bookmarkStart w:id="2" w:name="_Toc33512966"/>
+      <w:bookmarkStart w:id="3" w:name="_Toc33512966"/>
       <w:r>
         <w:t>1.</w:t>
       </w:r>
@@ -2211,7 +2216,7 @@
       <w:r>
         <w:t xml:space="preserve"> Background</w:t>
       </w:r>
-      <w:bookmarkEnd w:id="2"/>
+      <w:bookmarkEnd w:id="3"/>
     </w:p>
     <w:p>
       <w:r>
@@ -2239,7 +2244,7 @@
       <w:pPr>
         <w:pStyle w:val="Heading1"/>
       </w:pPr>
-      <w:bookmarkStart w:id="3" w:name="_Toc33512967"/>
+      <w:bookmarkStart w:id="4" w:name="_Toc33512967"/>
       <w:r>
         <w:t>1.</w:t>
       </w:r>
@@ -2267,7 +2272,7 @@
       <w:r>
         <w:t>research</w:t>
       </w:r>
-      <w:bookmarkEnd w:id="3"/>
+      <w:bookmarkEnd w:id="4"/>
     </w:p>
     <w:p>
       <w:r>
@@ -2284,7 +2289,7 @@
       <w:pPr>
         <w:pStyle w:val="Heading1"/>
       </w:pPr>
-      <w:bookmarkStart w:id="4" w:name="_Toc33512968"/>
+      <w:bookmarkStart w:id="5" w:name="_Toc33512968"/>
       <w:r>
         <w:t>1.</w:t>
       </w:r>
@@ -2303,7 +2308,7 @@
       <w:r>
         <w:t>objectives</w:t>
       </w:r>
-      <w:bookmarkEnd w:id="4"/>
+      <w:bookmarkEnd w:id="5"/>
     </w:p>
     <w:p>
       <w:r>
@@ -2376,7 +2381,7 @@
       <w:pPr>
         <w:pStyle w:val="Heading1"/>
       </w:pPr>
-      <w:bookmarkStart w:id="5" w:name="_Toc33512969"/>
+      <w:bookmarkStart w:id="6" w:name="_Toc33512969"/>
       <w:r>
         <w:t>1.</w:t>
       </w:r>
@@ -2389,7 +2394,7 @@
       <w:r>
         <w:t>Conclusion</w:t>
       </w:r>
-      <w:bookmarkEnd w:id="5"/>
+      <w:bookmarkEnd w:id="6"/>
     </w:p>
     <w:p>
       <w:r>
@@ -2403,26 +2408,26 @@
       <w:pPr>
         <w:pStyle w:val="Heading1"/>
       </w:pPr>
-      <w:bookmarkStart w:id="6" w:name="_Toc33512970"/>
-      <w:bookmarkStart w:id="7" w:name="_Toc23344986"/>
-      <w:bookmarkStart w:id="8" w:name="_Toc23344687"/>
+      <w:bookmarkStart w:id="7" w:name="_Toc33512970"/>
+      <w:bookmarkStart w:id="8" w:name="_Toc23344986"/>
+      <w:bookmarkStart w:id="9" w:name="_Toc23344687"/>
       <w:r>
         <w:lastRenderedPageBreak/>
         <w:t>2 – Literature Review</w:t>
       </w:r>
-      <w:bookmarkEnd w:id="6"/>
+      <w:bookmarkEnd w:id="7"/>
     </w:p>
     <w:p>
       <w:pPr>
         <w:pStyle w:val="Heading1"/>
       </w:pPr>
-      <w:bookmarkStart w:id="9" w:name="_Toc33512971"/>
-      <w:bookmarkEnd w:id="7"/>
+      <w:bookmarkStart w:id="10" w:name="_Toc33512971"/>
       <w:bookmarkEnd w:id="8"/>
+      <w:bookmarkEnd w:id="9"/>
       <w:r>
         <w:t>2.1 – Introduction</w:t>
       </w:r>
-      <w:bookmarkEnd w:id="9"/>
+      <w:bookmarkEnd w:id="10"/>
     </w:p>
     <w:p>
       <w:pPr>
@@ -2446,7 +2451,7 @@
       <w:pPr>
         <w:pStyle w:val="Heading1"/>
       </w:pPr>
-      <w:bookmarkStart w:id="10" w:name="_Toc33512972"/>
+      <w:bookmarkStart w:id="11" w:name="_Toc33512972"/>
       <w:r>
         <w:t>2.</w:t>
       </w:r>
@@ -2465,7 +2470,7 @@
       <w:r>
         <w:t>Data Science</w:t>
       </w:r>
-      <w:bookmarkEnd w:id="10"/>
+      <w:bookmarkEnd w:id="11"/>
     </w:p>
     <w:p>
       <w:r>
@@ -2643,17 +2648,17 @@
       <w:pPr>
         <w:pStyle w:val="Heading1"/>
       </w:pPr>
-      <w:bookmarkStart w:id="11" w:name="_Toc33512973"/>
+      <w:bookmarkStart w:id="12" w:name="_Toc33512973"/>
       <w:r>
         <w:t>2.3 – Sentiment Analysis</w:t>
       </w:r>
-      <w:bookmarkEnd w:id="11"/>
+      <w:bookmarkEnd w:id="12"/>
     </w:p>
     <w:p>
       <w:pPr>
         <w:pStyle w:val="Heading2"/>
       </w:pPr>
-      <w:bookmarkStart w:id="12" w:name="_Toc33512974"/>
+      <w:bookmarkStart w:id="13" w:name="_Toc33512974"/>
       <w:r>
         <w:t>2.</w:t>
       </w:r>
@@ -2669,7 +2674,7 @@
       <w:r>
         <w:t xml:space="preserve"> - Types of sentiment analysis</w:t>
       </w:r>
-      <w:bookmarkEnd w:id="12"/>
+      <w:bookmarkEnd w:id="13"/>
     </w:p>
     <w:p>
       <w:r>
@@ -3302,7 +3307,7 @@
       <w:pPr>
         <w:pStyle w:val="Heading3"/>
       </w:pPr>
-      <w:bookmarkStart w:id="13" w:name="_Toc33512975"/>
+      <w:bookmarkStart w:id="14" w:name="_Toc33512975"/>
       <w:r>
         <w:rPr>
           <w:rFonts w:eastAsia="Arimo Bold"/>
@@ -3327,7 +3332,7 @@
         </w:rPr>
         <w:t>Conclusion</w:t>
       </w:r>
-      <w:bookmarkEnd w:id="13"/>
+      <w:bookmarkEnd w:id="14"/>
     </w:p>
     <w:p>
       <w:r>
@@ -3359,7 +3364,7 @@
           <w:rFonts w:eastAsia="Arimo Bold"/>
         </w:rPr>
       </w:pPr>
-      <w:bookmarkStart w:id="14" w:name="_Toc33512976"/>
+      <w:bookmarkStart w:id="15" w:name="_Toc33512976"/>
       <w:r>
         <w:rPr>
           <w:rFonts w:eastAsia="Arimo Bold"/>
@@ -3379,7 +3384,7 @@
         </w:rPr>
         <w:t xml:space="preserve"> – Current Software</w:t>
       </w:r>
-      <w:bookmarkEnd w:id="14"/>
+      <w:bookmarkEnd w:id="15"/>
     </w:p>
     <w:p>
       <w:r>
@@ -3431,7 +3436,7 @@
           <w:rFonts w:eastAsia="Arimo Bold"/>
         </w:rPr>
       </w:pPr>
-      <w:bookmarkStart w:id="15" w:name="_Toc33512977"/>
+      <w:bookmarkStart w:id="16" w:name="_Toc33512977"/>
       <w:r>
         <w:rPr>
           <w:rFonts w:eastAsia="Arimo Bold"/>
@@ -3469,7 +3474,7 @@
           </w:rPr>
           <w:t>VTA</w:t>
         </w:r>
-        <w:bookmarkEnd w:id="15"/>
+        <w:bookmarkEnd w:id="16"/>
       </w:hyperlink>
     </w:p>
     <w:p>
@@ -4026,7 +4031,7 @@
       <w:pPr>
         <w:pStyle w:val="Heading1"/>
       </w:pPr>
-      <w:bookmarkStart w:id="16" w:name="_Toc33512978"/>
+      <w:bookmarkStart w:id="17" w:name="_Toc33512978"/>
       <w:r>
         <w:lastRenderedPageBreak/>
         <w:t>3</w:t>
@@ -4037,7 +4042,7 @@
       <w:r>
         <w:t>Theory and Methodology</w:t>
       </w:r>
-      <w:bookmarkEnd w:id="16"/>
+      <w:bookmarkEnd w:id="17"/>
     </w:p>
     <w:p>
       <w:r>
@@ -4075,11 +4080,11 @@
       <w:r>
         <w:t>There are already a few companies offering a commercial version which does sentiment analysis. (</w:t>
       </w:r>
-      <w:bookmarkStart w:id="17" w:name="_Hlk25006352"/>
+      <w:bookmarkStart w:id="18" w:name="_Hlk25006352"/>
       <w:r>
         <w:t xml:space="preserve">SAS, SPSS, Google Cloud Natural Language, Watson Tone Analyzer &amp; Amazon Comprehend </w:t>
       </w:r>
-      <w:bookmarkEnd w:id="17"/>
+      <w:bookmarkEnd w:id="18"/>
       <w:r>
         <w:t>as well as others).</w:t>
       </w:r>
@@ -4105,7 +4110,7 @@
           <w:rFonts w:eastAsia="Arimo Regular"/>
         </w:rPr>
       </w:pPr>
-      <w:bookmarkStart w:id="18" w:name="_Toc33512979"/>
+      <w:bookmarkStart w:id="19" w:name="_Toc33512979"/>
       <w:r>
         <w:rPr>
           <w:rFonts w:eastAsia="Arimo Regular"/>
@@ -4124,7 +4129,7 @@
         </w:rPr>
         <w:t>ow they could be applied to the design of the final deliverable</w:t>
       </w:r>
-      <w:bookmarkEnd w:id="18"/>
+      <w:bookmarkEnd w:id="19"/>
     </w:p>
     <w:p>
       <w:r>
@@ -4209,7 +4214,7 @@
           <w:rFonts w:eastAsia="Arimo Regular"/>
         </w:rPr>
       </w:pPr>
-      <w:bookmarkStart w:id="19" w:name="_Toc33512980"/>
+      <w:bookmarkStart w:id="20" w:name="_Toc33512980"/>
       <w:r>
         <w:rPr>
           <w:rFonts w:eastAsia="Arimo Regular"/>
@@ -4222,7 +4227,7 @@
         </w:rPr>
         <w:t>Methodologies</w:t>
       </w:r>
-      <w:bookmarkEnd w:id="19"/>
+      <w:bookmarkEnd w:id="20"/>
     </w:p>
     <w:p>
       <w:pPr>
@@ -4531,10 +4536,34 @@
       </w:r>
     </w:p>
     <w:p>
-      <w:bookmarkStart w:id="20" w:name="_Toc23344994"/>
-      <w:bookmarkStart w:id="21" w:name="_Toc23344695"/>
-      <w:r>
-        <w:t>Get Data - Clean Data (Remove ["", ;, ']) - Multiline to Single Line - Import the data - Create csv (Add [Episode, Text], [i, twinPeaks] – Put into a tibble – Join with Sentiment Dictionary (choice) – Count sentiments (244) – Filter Positive – Count Positives – Filter negatives – Count Negatives</w:t>
+      <w:bookmarkStart w:id="21" w:name="_Toc23344994"/>
+      <w:bookmarkStart w:id="22" w:name="_Toc23344695"/>
+      <w:r>
+        <w:t>Get Data - Clean Data (Remove ["", ;, ']) - Multiline to Single Line - Import the data - Create csv (Add [Episode, Text], [</w:t>
+      </w:r>
+      <w:proofErr w:type="spellStart"/>
+      <w:r>
+        <w:t>i</w:t>
+      </w:r>
+      <w:proofErr w:type="spellEnd"/>
+      <w:r>
+        <w:t xml:space="preserve">, </w:t>
+      </w:r>
+      <w:proofErr w:type="spellStart"/>
+      <w:r>
+        <w:t>twinPeaks</w:t>
+      </w:r>
+      <w:proofErr w:type="spellEnd"/>
+      <w:r>
+        <w:t xml:space="preserve">] – Put into a </w:t>
+      </w:r>
+      <w:proofErr w:type="spellStart"/>
+      <w:r>
+        <w:t>tibble</w:t>
+      </w:r>
+      <w:proofErr w:type="spellEnd"/>
+      <w:r>
+        <w:t xml:space="preserve"> – Join with Sentiment Dictionary (choice) – Count sentiments (244) – Filter Positive – Count Positives – Filter negatives – Count Negatives</w:t>
       </w:r>
       <w:r>
         <w:t xml:space="preserve">. </w:t>
@@ -4674,7 +4703,15 @@
         <w:t>(GOV.UK 2014)</w:t>
       </w:r>
       <w:r>
-        <w:t>. Now that there is some data we can collect from, lets get some data which is of interest to the user personally and something which is quite diverse and ranges from episode or season.</w:t>
+        <w:t xml:space="preserve">. Now that there is some data we can collect from, </w:t>
+      </w:r>
+      <w:proofErr w:type="spellStart"/>
+      <w:r>
+        <w:t>lets</w:t>
+      </w:r>
+      <w:proofErr w:type="spellEnd"/>
+      <w:r>
+        <w:t xml:space="preserve"> get some data which is of interest to the user personally and something which is quite diverse and ranges from episode or season.</w:t>
       </w:r>
     </w:p>
     <w:p>
@@ -4882,7 +4919,7 @@
           <w:lang w:eastAsia="en-GB"/>
         </w:rPr>
       </w:pPr>
-      <w:bookmarkStart w:id="22" w:name="_Toc33512981"/>
+      <w:bookmarkStart w:id="23" w:name="_Toc33512981"/>
       <w:r>
         <w:br w:type="page"/>
       </w:r>
@@ -4901,17 +4938,17 @@
       <w:r>
         <w:t>LSEPI</w:t>
       </w:r>
-      <w:bookmarkEnd w:id="20"/>
       <w:bookmarkEnd w:id="21"/>
       <w:bookmarkEnd w:id="22"/>
+      <w:bookmarkEnd w:id="23"/>
     </w:p>
     <w:p>
       <w:pPr>
         <w:pStyle w:val="Heading2"/>
       </w:pPr>
-      <w:bookmarkStart w:id="23" w:name="_Toc23344696"/>
-      <w:bookmarkStart w:id="24" w:name="_Toc23344995"/>
-      <w:bookmarkStart w:id="25" w:name="_Toc33512982"/>
+      <w:bookmarkStart w:id="24" w:name="_Toc23344696"/>
+      <w:bookmarkStart w:id="25" w:name="_Toc23344995"/>
+      <w:bookmarkStart w:id="26" w:name="_Toc33512982"/>
       <w:r>
         <w:t>8</w:t>
       </w:r>
@@ -4921,9 +4958,9 @@
       <w:r>
         <w:t>Legal</w:t>
       </w:r>
-      <w:bookmarkEnd w:id="23"/>
       <w:bookmarkEnd w:id="24"/>
       <w:bookmarkEnd w:id="25"/>
+      <w:bookmarkEnd w:id="26"/>
     </w:p>
     <w:p>
       <w:r>
@@ -4974,9 +5011,9 @@
       <w:pPr>
         <w:pStyle w:val="Heading2"/>
       </w:pPr>
-      <w:bookmarkStart w:id="26" w:name="_Toc23344996"/>
-      <w:bookmarkStart w:id="27" w:name="_Toc23344697"/>
-      <w:bookmarkStart w:id="28" w:name="_Toc33512983"/>
+      <w:bookmarkStart w:id="27" w:name="_Toc23344996"/>
+      <w:bookmarkStart w:id="28" w:name="_Toc23344697"/>
+      <w:bookmarkStart w:id="29" w:name="_Toc33512983"/>
       <w:r>
         <w:t>8</w:t>
       </w:r>
@@ -4986,9 +5023,9 @@
       <w:r>
         <w:t>Social</w:t>
       </w:r>
-      <w:bookmarkEnd w:id="26"/>
       <w:bookmarkEnd w:id="27"/>
       <w:bookmarkEnd w:id="28"/>
+      <w:bookmarkEnd w:id="29"/>
     </w:p>
     <w:p>
       <w:r>
@@ -5034,9 +5071,9 @@
       <w:pPr>
         <w:pStyle w:val="Heading2"/>
       </w:pPr>
-      <w:bookmarkStart w:id="29" w:name="_Toc23344997"/>
-      <w:bookmarkStart w:id="30" w:name="_Toc23344698"/>
-      <w:bookmarkStart w:id="31" w:name="_Toc33512984"/>
+      <w:bookmarkStart w:id="30" w:name="_Toc23344997"/>
+      <w:bookmarkStart w:id="31" w:name="_Toc23344698"/>
+      <w:bookmarkStart w:id="32" w:name="_Toc33512984"/>
       <w:r>
         <w:t>8</w:t>
       </w:r>
@@ -5046,9 +5083,9 @@
       <w:r>
         <w:t>Ethical</w:t>
       </w:r>
-      <w:bookmarkEnd w:id="29"/>
       <w:bookmarkEnd w:id="30"/>
       <w:bookmarkEnd w:id="31"/>
+      <w:bookmarkEnd w:id="32"/>
     </w:p>
     <w:p>
       <w:r>
@@ -5155,9 +5192,7 @@
       <w:r>
         <w:t>Respect the autonomy of individuals</w:t>
       </w:r>
-      <w:bookmarkStart w:id="32" w:name="_GoBack"/>
-    </w:p>
-    <w:bookmarkEnd w:id="32"/>
+    </w:p>
     <w:p>
       <w:pPr>
         <w:pStyle w:val="ListParagraph"/>
@@ -9918,6 +9953,7 @@
     <w:rsidRoot w:val="00FB23DA"/>
     <w:rsid w:val="00977186"/>
     <w:rsid w:val="00DE45EA"/>
+    <w:rsid w:val="00ED1646"/>
     <w:rsid w:val="00F404FB"/>
     <w:rsid w:val="00FB23DA"/>
   </w:rsids>
@@ -10699,7 +10735,7 @@
 </file>
 
 <file path=customXml/itemProps1.xml><?xml version="1.0" encoding="utf-8"?>
-<ds:datastoreItem xmlns:ds="http://schemas.openxmlformats.org/officeDocument/2006/customXml" ds:itemID="{55A8A280-8A6E-4446-BFBD-5A3746BB0395}">
+<ds:datastoreItem xmlns:ds="http://schemas.openxmlformats.org/officeDocument/2006/customXml" ds:itemID="{010502A9-F79B-4924-A550-7562164EBDFC}">
   <ds:schemaRefs>
     <ds:schemaRef ds:uri="http://schemas.openxmlformats.org/officeDocument/2006/bibliography"/>
   </ds:schemaRefs>

</xml_diff>